<commit_message>
updated test + comments
</commit_message>
<xml_diff>
--- a/app/reports/template.docx
+++ b/app/reports/template.docx
@@ -49,10 +49,10 @@
           <w:sz w:val="30"/>
         </w:rPr>
         <w:drawing>
-          <wp:inline distT="0" distB="0" distL="0" distR="0" wp14:anchorId="13331CF0" wp14:editId="6CA5DEFC">
+          <wp:inline distT="0" distB="0" distL="0" distR="0" wp14:anchorId="3583AAEC" wp14:editId="6B44723C">
             <wp:extent cx="1440180" cy="1440180"/>
             <wp:effectExtent l="0" t="0" r="7620" b="7620"/>
-            <wp:docPr id="1920314709" name="Picture 1"/>
+            <wp:docPr id="1650162814" name="Picture 1"/>
             <wp:cNvGraphicFramePr>
               <a:graphicFrameLocks xmlns:a="http://schemas.openxmlformats.org/drawingml/2006/main" noChangeAspect="1"/>
             </wp:cNvGraphicFramePr>
@@ -60,7 +60,7 @@
               <a:graphicData uri="http://schemas.openxmlformats.org/drawingml/2006/picture">
                 <pic:pic xmlns:pic="http://schemas.openxmlformats.org/drawingml/2006/picture">
                   <pic:nvPicPr>
-                    <pic:cNvPr id="1920314709" name=""/>
+                    <pic:cNvPr id="1650162814" name=""/>
                     <pic:cNvPicPr/>
                   </pic:nvPicPr>
                   <pic:blipFill>
@@ -129,8 +129,17 @@
           <w:b/>
           <w:sz w:val="30"/>
         </w:rPr>
-        <w:t>ALPERS</w:t>
-      </w:r>
+        <w:t xml:space="preserve">Auto-Text for </w:t>
+      </w:r>
+      <w:proofErr w:type="spellStart"/>
+      <w:r>
+        <w:rPr>
+          <w:b/>
+          <w:sz w:val="30"/>
+        </w:rPr>
+        <w:t>ProjectTitle</w:t>
+      </w:r>
+      <w:proofErr w:type="spellEnd"/>
     </w:p>
     <w:bookmarkEnd w:id="0"/>
     <w:p>
@@ -214,40 +223,67 @@
           <w:b/>
           <w:sz w:val="22"/>
         </w:rPr>
-        <w:t>1</w:t>
-      </w:r>
-    </w:p>
-    <w:p>
-      <w:pPr>
-        <w:jc w:val="center"/>
+        <w:t xml:space="preserve">Auto-Content for </w:t>
+      </w:r>
+      <w:proofErr w:type="spellStart"/>
+      <w:r>
         <w:rPr>
           <w:b/>
           <w:sz w:val="22"/>
         </w:rPr>
-      </w:pPr>
-      <w:r>
+        <w:t>NameAndUSN</w:t>
+      </w:r>
+      <w:proofErr w:type="spellEnd"/>
+    </w:p>
+    <w:p>
+      <w:pPr>
+        <w:jc w:val="center"/>
         <w:rPr>
           <w:b/>
           <w:sz w:val="22"/>
         </w:rPr>
-        <w:t>2</w:t>
-      </w:r>
-    </w:p>
-    <w:p>
-      <w:pPr>
-        <w:jc w:val="center"/>
+      </w:pPr>
+      <w:r>
         <w:rPr>
           <w:b/>
           <w:sz w:val="22"/>
         </w:rPr>
-      </w:pPr>
+        <w:t xml:space="preserve">Auto-Content for </w:t>
+      </w:r>
+      <w:proofErr w:type="spellStart"/>
       <w:r>
         <w:rPr>
           <w:b/>
           <w:sz w:val="22"/>
         </w:rPr>
-        <w:t>3</w:t>
-      </w:r>
+        <w:t>NameAndUSN</w:t>
+      </w:r>
+      <w:proofErr w:type="spellEnd"/>
+    </w:p>
+    <w:p>
+      <w:pPr>
+        <w:jc w:val="center"/>
+        <w:rPr>
+          <w:b/>
+          <w:sz w:val="22"/>
+        </w:rPr>
+      </w:pPr>
+      <w:r>
+        <w:rPr>
+          <w:b/>
+          <w:sz w:val="22"/>
+        </w:rPr>
+        <w:t xml:space="preserve">Auto-Content for </w:t>
+      </w:r>
+      <w:proofErr w:type="spellStart"/>
+      <w:r>
+        <w:rPr>
+          <w:b/>
+          <w:sz w:val="22"/>
+        </w:rPr>
+        <w:t>NameAndUSN</w:t>
+      </w:r>
+      <w:proofErr w:type="spellEnd"/>
     </w:p>
     <w:bookmarkEnd w:id="2"/>
     <w:p>
@@ -270,13 +306,20 @@
         <w:br/>
       </w:r>
       <w:bookmarkStart w:id="3" w:name="GuideName"/>
+      <w:r>
+        <w:rPr>
+          <w:b/>
+          <w:sz w:val="22"/>
+        </w:rPr>
+        <w:t xml:space="preserve">Auto-Text for </w:t>
+      </w:r>
       <w:proofErr w:type="spellStart"/>
       <w:r>
         <w:rPr>
           <w:b/>
           <w:sz w:val="22"/>
         </w:rPr>
-        <w:t>anita</w:t>
+        <w:t>GuideName</w:t>
       </w:r>
       <w:bookmarkEnd w:id="3"/>
       <w:proofErr w:type="spellEnd"/>
@@ -288,15 +331,13 @@
         <w:br/>
       </w:r>
       <w:bookmarkStart w:id="4" w:name="Designation"/>
-      <w:proofErr w:type="spellStart"/>
       <w:r>
         <w:rPr>
           <w:sz w:val="22"/>
         </w:rPr>
-        <w:t>assosciate</w:t>
+        <w:t>Auto-Text for Designation</w:t>
       </w:r>
       <w:bookmarkEnd w:id="4"/>
-      <w:proofErr w:type="spellEnd"/>
       <w:r>
         <w:rPr>
           <w:sz w:val="22"/>
@@ -309,10 +350,10 @@
           <w:sz w:val="22"/>
         </w:rPr>
         <w:drawing>
-          <wp:inline distT="0" distB="0" distL="0" distR="0" wp14:anchorId="6BB59CBA" wp14:editId="61CC9F71">
+          <wp:inline distT="0" distB="0" distL="0" distR="0" wp14:anchorId="6C71419C" wp14:editId="0C59001F">
             <wp:extent cx="1800225" cy="1629356"/>
             <wp:effectExtent l="0" t="0" r="0" b="9525"/>
-            <wp:docPr id="1767263763" name="Picture 2"/>
+            <wp:docPr id="981696521" name="Picture 2"/>
             <wp:cNvGraphicFramePr>
               <a:graphicFrameLocks xmlns:a="http://schemas.openxmlformats.org/drawingml/2006/main" noChangeAspect="1"/>
             </wp:cNvGraphicFramePr>
@@ -320,7 +361,7 @@
               <a:graphicData uri="http://schemas.openxmlformats.org/drawingml/2006/picture">
                 <pic:pic xmlns:pic="http://schemas.openxmlformats.org/drawingml/2006/picture">
                   <pic:nvPicPr>
-                    <pic:cNvPr id="1767263763" name=""/>
+                    <pic:cNvPr id="981696521" name=""/>
                     <pic:cNvPicPr/>
                   </pic:nvPicPr>
                   <pic:blipFill>
@@ -384,10 +425,10 @@
           <w:sz w:val="22"/>
         </w:rPr>
         <w:drawing>
-          <wp:inline distT="0" distB="0" distL="0" distR="0" wp14:anchorId="0F1330EA" wp14:editId="4DC67842">
+          <wp:inline distT="0" distB="0" distL="0" distR="0" wp14:anchorId="4F9D7A0A" wp14:editId="6887248B">
             <wp:extent cx="5400675" cy="1124887"/>
             <wp:effectExtent l="0" t="0" r="0" b="0"/>
-            <wp:docPr id="1802563129" name="Picture 3"/>
+            <wp:docPr id="438438683" name="Picture 3"/>
             <wp:cNvGraphicFramePr>
               <a:graphicFrameLocks xmlns:a="http://schemas.openxmlformats.org/drawingml/2006/main" noChangeAspect="1"/>
             </wp:cNvGraphicFramePr>
@@ -395,7 +436,7 @@
               <a:graphicData uri="http://schemas.openxmlformats.org/drawingml/2006/picture">
                 <pic:pic xmlns:pic="http://schemas.openxmlformats.org/drawingml/2006/picture">
                   <pic:nvPicPr>
-                    <pic:cNvPr id="1802563129" name=""/>
+                    <pic:cNvPr id="438438683" name=""/>
                     <pic:cNvPicPr/>
                   </pic:nvPicPr>
                   <pic:blipFill>
@@ -457,10 +498,10 @@
         </w:rPr>
         <w:lastRenderedPageBreak/>
         <w:drawing>
-          <wp:inline distT="0" distB="0" distL="0" distR="0" wp14:anchorId="0E690224" wp14:editId="74E6721A">
+          <wp:inline distT="0" distB="0" distL="0" distR="0" wp14:anchorId="1247FABE" wp14:editId="44BCA444">
             <wp:extent cx="5400675" cy="1124887"/>
             <wp:effectExtent l="0" t="0" r="0" b="0"/>
-            <wp:docPr id="367435493" name="Picture 4"/>
+            <wp:docPr id="9328170" name="Picture 4"/>
             <wp:cNvGraphicFramePr>
               <a:graphicFrameLocks xmlns:a="http://schemas.openxmlformats.org/drawingml/2006/main" noChangeAspect="1"/>
             </wp:cNvGraphicFramePr>
@@ -468,7 +509,7 @@
               <a:graphicData uri="http://schemas.openxmlformats.org/drawingml/2006/picture">
                 <pic:pic xmlns:pic="http://schemas.openxmlformats.org/drawingml/2006/picture">
                   <pic:nvPicPr>
-                    <pic:cNvPr id="367435493" name=""/>
+                    <pic:cNvPr id="9328170" name=""/>
                     <pic:cNvPicPr/>
                   </pic:nvPicPr>
                   <pic:blipFill>
@@ -541,10 +582,10 @@
           <w:sz w:val="22"/>
         </w:rPr>
         <w:drawing>
-          <wp:inline distT="0" distB="0" distL="0" distR="0" wp14:anchorId="5FCC7ADF" wp14:editId="450EBF45">
+          <wp:inline distT="0" distB="0" distL="0" distR="0" wp14:anchorId="4BD23BB8" wp14:editId="0D518B48">
             <wp:extent cx="1800225" cy="1629356"/>
             <wp:effectExtent l="0" t="0" r="0" b="9525"/>
-            <wp:docPr id="1108486800" name="Picture 5"/>
+            <wp:docPr id="674855163" name="Picture 5"/>
             <wp:cNvGraphicFramePr>
               <a:graphicFrameLocks xmlns:a="http://schemas.openxmlformats.org/drawingml/2006/main" noChangeAspect="1"/>
             </wp:cNvGraphicFramePr>
@@ -552,7 +593,7 @@
               <a:graphicData uri="http://schemas.openxmlformats.org/drawingml/2006/picture">
                 <pic:pic xmlns:pic="http://schemas.openxmlformats.org/drawingml/2006/picture">
                   <pic:nvPicPr>
-                    <pic:cNvPr id="1108486800" name=""/>
+                    <pic:cNvPr id="674855163" name=""/>
                     <pic:cNvPicPr/>
                   </pic:nvPicPr>
                   <pic:blipFill>
@@ -617,9 +658,17 @@
         <w:rPr>
           <w:b/>
         </w:rPr>
-        <w:t>ALPERS</w:t>
+        <w:t xml:space="preserve">Auto-Text for </w:t>
+      </w:r>
+      <w:proofErr w:type="spellStart"/>
+      <w:r>
+        <w:rPr>
+          <w:b/>
+        </w:rPr>
+        <w:t>ProjectTitle</w:t>
       </w:r>
       <w:bookmarkEnd w:id="7"/>
+      <w:proofErr w:type="spellEnd"/>
       <w:r>
         <w:t xml:space="preserve"> is a </w:t>
       </w:r>
@@ -636,9 +685,45 @@
         <w:rPr>
           <w:b/>
         </w:rPr>
-        <w:t>1, 2, 3</w:t>
+        <w:t xml:space="preserve">Auto-Content for </w:t>
+      </w:r>
+      <w:proofErr w:type="spellStart"/>
+      <w:r>
+        <w:rPr>
+          <w:b/>
+        </w:rPr>
+        <w:t>NameAndUSN</w:t>
+      </w:r>
+      <w:proofErr w:type="spellEnd"/>
+      <w:r>
+        <w:rPr>
+          <w:b/>
+        </w:rPr>
+        <w:t xml:space="preserve">, Auto-Content for </w:t>
+      </w:r>
+      <w:proofErr w:type="spellStart"/>
+      <w:r>
+        <w:rPr>
+          <w:b/>
+        </w:rPr>
+        <w:t>NameAndUSN</w:t>
+      </w:r>
+      <w:proofErr w:type="spellEnd"/>
+      <w:r>
+        <w:rPr>
+          <w:b/>
+        </w:rPr>
+        <w:t xml:space="preserve">, Auto-Content for </w:t>
+      </w:r>
+      <w:proofErr w:type="spellStart"/>
+      <w:r>
+        <w:rPr>
+          <w:b/>
+        </w:rPr>
+        <w:t>NameAndUSN</w:t>
       </w:r>
       <w:bookmarkEnd w:id="8"/>
+      <w:proofErr w:type="spellEnd"/>
       <w:r>
         <w:t xml:space="preserve"> in partial fulfilment for the award of degree of </w:t>
       </w:r>
@@ -676,7 +761,7 @@
         <w:rPr>
           <w:b/>
         </w:rPr>
-        <w:t>2023-23</w:t>
+        <w:t>Auto-Text for Year</w:t>
       </w:r>
       <w:bookmarkEnd w:id="10"/>
       <w:r>
@@ -716,12 +801,18 @@
               </w:rPr>
             </w:pPr>
             <w:bookmarkStart w:id="11" w:name="GuideName_2"/>
+            <w:r>
+              <w:rPr>
+                <w:b/>
+              </w:rPr>
+              <w:t xml:space="preserve">Auto-Text for </w:t>
+            </w:r>
             <w:proofErr w:type="spellStart"/>
             <w:r>
               <w:rPr>
                 <w:b/>
               </w:rPr>
-              <w:t>anita</w:t>
+              <w:t>GuideName</w:t>
             </w:r>
             <w:bookmarkEnd w:id="11"/>
             <w:proofErr w:type="spellEnd"/>
@@ -778,12 +869,10 @@
               <w:jc w:val="center"/>
             </w:pPr>
             <w:bookmarkStart w:id="13" w:name="Designation_2"/>
-            <w:proofErr w:type="spellStart"/>
             <w:r>
-              <w:t>assosciate</w:t>
+              <w:t>Auto-Text for Designation</w:t>
             </w:r>
             <w:bookmarkEnd w:id="13"/>
-            <w:proofErr w:type="spellEnd"/>
           </w:p>
         </w:tc>
         <w:tc>
@@ -1115,9 +1204,17 @@
         <w:rPr>
           <w:b/>
         </w:rPr>
-        <w:t>ALPERS</w:t>
+        <w:t xml:space="preserve">Auto-Text for </w:t>
+      </w:r>
+      <w:proofErr w:type="spellStart"/>
+      <w:r>
+        <w:rPr>
+          <w:b/>
+        </w:rPr>
+        <w:t>ProjectTitle</w:t>
       </w:r>
       <w:bookmarkEnd w:id="16"/>
+      <w:proofErr w:type="spellEnd"/>
       <w:r>
         <w:t>. Their contributions and encouragement were invaluable to the successful completion of this endeavour.</w:t>
       </w:r>
@@ -1202,12 +1299,18 @@
         <w:t xml:space="preserve">A special note of appreciation goes to my Guide, </w:t>
       </w:r>
       <w:bookmarkStart w:id="19" w:name="GuideName_Ack"/>
+      <w:r>
+        <w:rPr>
+          <w:b/>
+        </w:rPr>
+        <w:t xml:space="preserve">Auto-Text for </w:t>
+      </w:r>
       <w:proofErr w:type="spellStart"/>
       <w:r>
         <w:rPr>
           <w:b/>
         </w:rPr>
-        <w:t>anita</w:t>
+        <w:t>GuideName</w:t>
       </w:r>
       <w:bookmarkEnd w:id="19"/>
       <w:proofErr w:type="spellEnd"/>
@@ -1215,12 +1318,10 @@
         <w:t xml:space="preserve">, </w:t>
       </w:r>
       <w:bookmarkStart w:id="20" w:name="Designation_Ack"/>
-      <w:proofErr w:type="spellStart"/>
-      <w:r>
-        <w:t>assosciate</w:t>
+      <w:r>
+        <w:t>Auto-Text for Designation</w:t>
       </w:r>
       <w:bookmarkEnd w:id="20"/>
-      <w:proofErr w:type="spellEnd"/>
       <w:r>
         <w:t xml:space="preserve"> for their technical expertise, and constructive feedback. Their patient guidance, timely advice, and constant encouragement helped me overcome challenges and refine the project to its current form.</w:t>
       </w:r>
@@ -1289,71 +1390,6 @@
         <w:lastRenderedPageBreak/>
         <w:t>ABSTRACT</w:t>
       </w:r>
-    </w:p>
-    <w:p>
-      <w:pPr>
-        <w:spacing w:line="360" w:lineRule="auto"/>
-        <w:jc w:val="both"/>
-      </w:pPr>
-      <w:bookmarkStart w:id="21" w:name="Abstract"/>
-      <w:proofErr w:type="spellStart"/>
-      <w:r>
-        <w:t>dfiughdilfugb</w:t>
-      </w:r>
-      <w:proofErr w:type="spellEnd"/>
-    </w:p>
-    <w:p>
-      <w:pPr>
-        <w:spacing w:line="360" w:lineRule="auto"/>
-        <w:jc w:val="both"/>
-      </w:pPr>
-      <w:proofErr w:type="spellStart"/>
-      <w:r>
-        <w:t>rguohdriogb</w:t>
-      </w:r>
-      <w:proofErr w:type="spellEnd"/>
-    </w:p>
-    <w:p>
-      <w:pPr>
-        <w:spacing w:line="360" w:lineRule="auto"/>
-        <w:jc w:val="both"/>
-      </w:pPr>
-      <w:proofErr w:type="spellStart"/>
-      <w:r>
-        <w:t>geghioegboe</w:t>
-      </w:r>
-      <w:proofErr w:type="spellEnd"/>
-    </w:p>
-    <w:p>
-      <w:pPr>
-        <w:spacing w:line="360" w:lineRule="auto"/>
-        <w:jc w:val="both"/>
-      </w:pPr>
-    </w:p>
-    <w:p>
-      <w:pPr>
-        <w:spacing w:line="360" w:lineRule="auto"/>
-        <w:jc w:val="both"/>
-      </w:pPr>
-      <w:proofErr w:type="spellStart"/>
-      <w:r>
-        <w:t>dbdrogbdior</w:t>
-      </w:r>
-      <w:proofErr w:type="spellEnd"/>
-    </w:p>
-    <w:p>
-      <w:pPr>
-        <w:spacing w:line="360" w:lineRule="auto"/>
-        <w:jc w:val="both"/>
-      </w:pPr>
-      <w:r>
-        <w:t>[</w:t>
-      </w:r>
-      <w:proofErr w:type="spellStart"/>
-      <w:r>
-        <w:t>dnbiodbiod</w:t>
-      </w:r>
-      <w:proofErr w:type="spellEnd"/>
     </w:p>
     <w:p>
       <w:pPr>
@@ -1378,15 +1414,11 @@
           <w:docGrid w:linePitch="360"/>
         </w:sectPr>
       </w:pPr>
-      <w:r>
-        <w:t>[</w:t>
-      </w:r>
-      <w:proofErr w:type="spellStart"/>
-      <w:r>
-        <w:t>diovbdoivb</w:t>
+      <w:bookmarkStart w:id="21" w:name="Abstract"/>
+      <w:r>
+        <w:t>Auto-Content for Abstract. Auto-Content for Abstract. Auto-Content for Abstract. Auto-Content for Abstract. Auto-Content for Abstract. Auto-Content for Abstract. Auto-Content for Abstract. Auto-Content for Abstract.</w:t>
       </w:r>
       <w:bookmarkEnd w:id="21"/>
-      <w:proofErr w:type="spellEnd"/>
     </w:p>
     <w:p>
       <w:pPr>
@@ -1537,7 +1569,7 @@
             </w:pPr>
             <w:bookmarkStart w:id="23" w:name="Chapter1Title"/>
             <w:r>
-              <w:t>ch1</w:t>
+              <w:t>Auto-Title for Chapter1Title</w:t>
             </w:r>
           </w:p>
           <w:bookmarkEnd w:id="23"/>
@@ -1591,7 +1623,7 @@
             </w:pPr>
             <w:bookmarkStart w:id="25" w:name="Chapter2Title"/>
             <w:r>
-              <w:t>ch2</w:t>
+              <w:t>Auto-Title for Chapter4Title</w:t>
             </w:r>
           </w:p>
           <w:bookmarkEnd w:id="25"/>
@@ -1613,7 +1645,7 @@
             </w:pPr>
             <w:bookmarkStart w:id="26" w:name="Chapter2Page"/>
             <w:r>
-              <w:t>4</w:t>
+              <w:t>14</w:t>
             </w:r>
             <w:bookmarkEnd w:id="26"/>
           </w:p>
@@ -1645,7 +1677,7 @@
             </w:pPr>
             <w:bookmarkStart w:id="27" w:name="Chapter3Title"/>
             <w:r>
-              <w:t>ch4</w:t>
+              <w:t>Auto-Title for Chapter6Title</w:t>
             </w:r>
           </w:p>
           <w:bookmarkEnd w:id="27"/>
@@ -1667,7 +1699,7 @@
             </w:pPr>
             <w:bookmarkStart w:id="28" w:name="Chapter3Page"/>
             <w:r>
-              <w:t>7</w:t>
+              <w:t>16</w:t>
             </w:r>
             <w:bookmarkEnd w:id="28"/>
           </w:p>
@@ -1699,7 +1731,7 @@
             </w:pPr>
             <w:bookmarkStart w:id="29" w:name="Chapter4Title"/>
             <w:r>
-              <w:t>ch5</w:t>
+              <w:t>Cycle1-Title for Chapter7Title</w:t>
             </w:r>
           </w:p>
           <w:bookmarkEnd w:id="29"/>
@@ -1721,7 +1753,7 @@
             </w:pPr>
             <w:bookmarkStart w:id="30" w:name="Chapter4Page"/>
             <w:r>
-              <w:t>9</w:t>
+              <w:t>18</w:t>
             </w:r>
             <w:bookmarkEnd w:id="30"/>
           </w:p>
@@ -1751,6 +1783,60 @@
               <w:spacing w:before="80" w:after="80"/>
               <w:jc w:val="center"/>
             </w:pPr>
+            <w:bookmarkStart w:id="31" w:name="Chapter5Title"/>
+            <w:r>
+              <w:t>Cycle1-Title for Chapter8Title</w:t>
+            </w:r>
+          </w:p>
+          <w:bookmarkEnd w:id="31"/>
+          <w:p>
+            <w:pPr>
+              <w:spacing w:before="80" w:after="80"/>
+              <w:jc w:val="center"/>
+            </w:pPr>
+          </w:p>
+        </w:tc>
+        <w:tc>
+          <w:tcPr>
+            <w:tcW w:w="1134" w:type="dxa"/>
+          </w:tcPr>
+          <w:p>
+            <w:pPr>
+              <w:spacing w:before="80" w:after="80"/>
+              <w:jc w:val="center"/>
+            </w:pPr>
+            <w:bookmarkStart w:id="32" w:name="Chapter5Page"/>
+            <w:r>
+              <w:t>23</w:t>
+            </w:r>
+            <w:bookmarkEnd w:id="32"/>
+          </w:p>
+        </w:tc>
+      </w:tr>
+      <w:tr>
+        <w:tc>
+          <w:tcPr>
+            <w:tcW w:w="709" w:type="dxa"/>
+          </w:tcPr>
+          <w:p>
+            <w:pPr>
+              <w:spacing w:before="80" w:after="80"/>
+              <w:jc w:val="center"/>
+            </w:pPr>
+            <w:r>
+              <w:t>6</w:t>
+            </w:r>
+          </w:p>
+        </w:tc>
+        <w:tc>
+          <w:tcPr>
+            <w:tcW w:w="7796" w:type="dxa"/>
+          </w:tcPr>
+          <w:p>
+            <w:pPr>
+              <w:spacing w:before="80" w:after="80"/>
+              <w:jc w:val="center"/>
+            </w:pPr>
             <w:r>
               <w:t>References</w:t>
             </w:r>
@@ -1765,11 +1851,11 @@
               <w:spacing w:before="80" w:after="80"/>
               <w:jc w:val="center"/>
             </w:pPr>
-            <w:bookmarkStart w:id="31" w:name="RefPage"/>
+            <w:bookmarkStart w:id="33" w:name="RefPage"/>
             <w:r>
-              <w:t>11</w:t>
+              <w:t>27</w:t>
             </w:r>
-            <w:bookmarkEnd w:id="31"/>
+            <w:bookmarkEnd w:id="33"/>
           </w:p>
         </w:tc>
       </w:tr>
@@ -1924,15 +2010,15 @@
           <w:sz w:val="32"/>
         </w:rPr>
       </w:pPr>
-      <w:bookmarkStart w:id="32" w:name="Chapter1Title_2"/>
-      <w:r>
-        <w:rPr>
-          <w:b/>
-          <w:sz w:val="32"/>
-        </w:rPr>
-        <w:t>ch1</w:t>
-      </w:r>
-      <w:bookmarkEnd w:id="32"/>
+      <w:bookmarkStart w:id="34" w:name="Chapter1Title_2"/>
+      <w:r>
+        <w:rPr>
+          <w:b/>
+          <w:sz w:val="32"/>
+        </w:rPr>
+        <w:t>Auto-Title for Chapter1Title</w:t>
+      </w:r>
+      <w:bookmarkEnd w:id="34"/>
     </w:p>
     <w:p>
       <w:pPr>
@@ -1958,30 +2044,36 @@
           <w:sz w:val="32"/>
         </w:rPr>
       </w:pPr>
-      <w:bookmarkStart w:id="33" w:name="Chapter1Title_3"/>
+      <w:bookmarkStart w:id="35" w:name="Chapter1Title_3"/>
       <w:r>
         <w:rPr>
           <w:b/>
           <w:sz w:val="32"/>
         </w:rPr>
         <w:lastRenderedPageBreak/>
-        <w:t>ch1</w:t>
-      </w:r>
-      <w:bookmarkEnd w:id="33"/>
+        <w:t>Auto-Title for Chapter1Title</w:t>
+      </w:r>
+      <w:bookmarkEnd w:id="35"/>
     </w:p>
     <w:p>
       <w:pPr>
         <w:spacing w:line="360" w:lineRule="auto"/>
         <w:jc w:val="both"/>
       </w:pPr>
-      <w:bookmarkStart w:id="34" w:name="Chapter1Content"/>
-      <w:proofErr w:type="spellStart"/>
-      <w:r>
-        <w:t>o;srfhosi</w:t>
-      </w:r>
-      <w:proofErr w:type="spellEnd"/>
-    </w:p>
-    <w:bookmarkEnd w:id="34"/>
+      <w:bookmarkStart w:id="36" w:name="Chapter1Content"/>
+      <w:r>
+        <w:t xml:space="preserve">Auto-Content for Chapter1Content (Long). Auto-Content for Chapter1Content (Long). Auto-Content for Chapter1Content (Long). Auto-Content for Chapter1Content (Long). Auto-Content for Chapter1Content (Long). Auto-Content for Chapter1Content (Long). Auto-Content for Chapter1Content (Long). Auto-Content for Chapter1Content (Long). Auto-Content for Chapter1Content (Long). Auto-Content for Chapter1Content (Long). Auto-Content for Chapter1Content (Long). Auto-Content for Chapter1Content (Long). Auto-Content for Chapter1Content (Long). Auto-Content for Chapter1Content (Long). Auto-Content for Chapter1Content (Long). Auto-Content for Chapter1Content (Long). Auto-Content for Chapter1Content (Long). Auto-Content for Chapter1Content (Long). Auto-Content for Chapter1Content (Long). Auto-Content for Chapter1Content (Long). Auto-Content for Chapter1Content (Long). Auto-Content for Chapter1Content (Long). Auto-Content for Chapter1Content (Long). Auto-Content for Chapter1Content (Long). Auto-Content for Chapter1Content (Long). Auto-Content for Chapter1Content (Long). Auto-Content for Chapter1Content (Long). Auto-Content for Chapter1Content (Long). Auto-Content for Chapter1Content (Long). Auto-Content for Chapter1Content (Long). Auto-Content for Chapter1Content (Long). Auto-Content for Chapter1Content (Long). Auto-Content for Chapter1Content (Long). Auto-Content for Chapter1Content (Long). Auto-Content for Chapter1Content (Long). Auto-Content for Chapter1Content (Long). Auto-Content for Chapter1Content (Long). Auto-Content for Chapter1Content (Long). Auto-Content for Chapter1Content (Long). Auto-Content for Chapter1Content (Long). Auto-Content for Chapter1Content (Long). Auto-Content for Chapter1Content (Long). Auto-Content for Chapter1Content (Long). Auto-Content for Chapter1Content (Long). Auto-Content for Chapter1Content (Long). Auto-Content for Chapter1Content (Long). Auto-Content for Chapter1Content (Long). Auto-Content for Chapter1Content (Long). Auto-Content for Chapter1Content (Long). Auto-Content for Chapter1Content (Long). Auto-Content for Chapter1Content (Long). Auto-Content for Chapter1Content (Long). Auto-Content for Chapter1Content (Long). Auto-Content for Chapter1Content (Long). Auto-Content for Chapter1Content (Long). Auto-Content for Chapter1Content (Long). Auto-Content for Chapter1Content (Long). Auto-Content for Chapter1Content (Long). Auto-Content for Chapter1Content (Long). Auto-Content for Chapter1Content (Long). Auto-Content for Chapter1Content (Long). Auto-Content for Chapter1Content (Long). Auto-Content for Chapter1Content (Long). Auto-Content for Chapter1Content (Long). Auto-Content for Chapter1Content (Long). Auto-Content for Chapter1Content (Long). Auto-Content for </w:t>
+      </w:r>
+      <w:r>
+        <w:lastRenderedPageBreak/>
+        <w:t xml:space="preserve">Chapter1Content (Long). Auto-Content for Chapter1Content (Long). Auto-Content for Chapter1Content (Long). Auto-Content for Chapter1Content (Long). Auto-Content for Chapter1Content (Long). Auto-Content for Chapter1Content (Long). Auto-Content for Chapter1Content (Long). Auto-Content for Chapter1Content (Long). Auto-Content for Chapter1Content (Long). Auto-Content for Chapter1Content (Long). Auto-Content for Chapter1Content (Long). Auto-Content for Chapter1Content (Long). Auto-Content for Chapter1Content (Long). Auto-Content for Chapter1Content (Long). Auto-Content for Chapter1Content (Long). Auto-Content for Chapter1Content (Long). Auto-Content for Chapter1Content (Long). Auto-Content for Chapter1Content (Long). Auto-Content for Chapter1Content (Long). Auto-Content for Chapter1Content (Long). Auto-Content for Chapter1Content (Long). Auto-Content for Chapter1Content (Long). Auto-Content for Chapter1Content (Long). Auto-Content for Chapter1Content (Long). Auto-Content for Chapter1Content (Long). Auto-Content for Chapter1Content (Long). Auto-Content for Chapter1Content (Long). Auto-Content for Chapter1Content (Long). Auto-Content for Chapter1Content (Long). Auto-Content for Chapter1Content (Long). Auto-Content for Chapter1Content (Long). Auto-Content for Chapter1Content (Long). Auto-Content for Chapter1Content (Long). Auto-Content for Chapter1Content (Long). Auto-Content for Chapter1Content (Long). Auto-Content for Chapter1Content (Long). Auto-Content for Chapter1Content (Long). Auto-Content for Chapter1Content (Long). Auto-Content for Chapter1Content (Long). Auto-Content for Chapter1Content (Long). Auto-Content for Chapter1Content (Long). Auto-Content for Chapter1Content (Long). Auto-Content for Chapter1Content (Long). Auto-Content for Chapter1Content (Long). Auto-Content for Chapter1Content (Long). Auto-Content for Chapter1Content (Long). Auto-Content for Chapter1Content (Long). Auto-Content for Chapter1Content (Long). Auto-Content for Chapter1Content (Long). Auto-Content for Chapter1Content (Long). Auto-Content for Chapter1Content (Long). Auto-Content for Chapter1Content (Long). Auto-Content for Chapter1Content (Long). Auto-Content for Chapter1Content (Long). Auto-Content for Chapter1Content (Long). Auto-Content for Chapter1Content (Long). Auto-Content for Chapter1Content (Long). Auto-Content for Chapter1Content (Long). Auto-Content for Chapter1Content (Long). Auto-Content for Chapter1Content (Long). Auto-Content for Chapter1Content (Long). Auto-Content for Chapter1Content (Long). Auto-Content for Chapter1Content (Long). Auto-Content for Chapter1Content (Long). Auto-Content for Chapter1Content (Long). Auto-Content for Chapter1Content (Long). Auto-Content for Chapter1Content (Long). Auto-Content for Chapter1Content (Long). Auto-Content for Chapter1Content (Long). Auto-Content for Chapter1Content (Long). Auto-Content for </w:t>
+      </w:r>
+      <w:r>
+        <w:lastRenderedPageBreak/>
+        <w:t>Chapter1Content (Long). Auto-Content for Chapter1Content (Long). Auto-Content for Chapter1Content (Long). Auto-Content for Chapter1Content (Long). Auto-Content for Chapter1Content (Long). Auto-Content for Chapter1Content (Long). Auto-Content for Chapter1Content (Long). Auto-Content for Chapter1Content (Long). Auto-Content for Chapter1Content (Long). Auto-Content for Chapter1Content (Long). Auto-Content for Chapter1Content (Long). Auto-Content for Chapter1Content (Long). Auto-Content for Chapter1Content (Long). Auto-Content for Chapter1Content (Long). Auto-Content for Chapter1Content (Long). Auto-Content for Chapter1Content (Long). Auto-Content for Chapter1Content (Long). Auto-Content for Chapter1Content (Long). Auto-Content for Chapter1Content (Long). Auto-Content for Chapter1Content (Long). Auto-Content for Chapter1Content (Long). Auto-Content for Chapter1Content (Long). Auto-Content for Chapter1Content (Long). Auto-Content for Chapter1Content (Long). Auto-Content for Chapter1Content (Long). Auto-Content for Chapter1Content (Long). Auto-Content for Chapter1Content (Long). Auto-Content for Chapter1Content (Long). Auto-Content for Chapter1Content (Long). Auto-Content for Chapter1Content (Long). Auto-Content for Chapter1Content (Long). Auto-Content for Chapter1Content (Long). Auto-Content for Chapter1Content (Long). Auto-Content for Chapter1Content (Long). Auto-Content for Chapter1Content (Long). Auto-Content for Chapter1Content (Long). Auto-Content for Chapter1Content (Long). Auto-Content for Chapter1Content (Long). Auto-Content for Chapter1Content (Long). Auto-Content for Chapter1Content (Long). Auto-Content for Chapter1Content (Long). Auto-Content for Chapter1Content (Long). Auto-Content for Chapter1Content (Long). Auto-Content for Chapter1Content (Long). Auto-Content for Chapter1Content (Long). Auto-Content for Chapter1Content (Long). Auto-Content for Chapter1Content (Long). Auto-Content for Chapter1Content (Long). Auto-Content for Chapter1Content (Long). Auto-Content for Chapter1Content (Long). Auto-Content for Chapter1Content (Long). Auto-Content for Chapter1Content (Long). Auto-Content for Chapter1Content (Long). Auto-Content for Chapter1Content (Long). Auto-Content for Chapter1Content (Long). Auto-Content for Chapter1Content (Long). Auto-Content for Chapter1Content (Long). Auto-Content for Chapter1Content (Long). Auto-Content for Chapter1Content (Long). Auto-Content for Chapter1Content (Long). Auto-Content for Chapter1Content (Long). Auto-Content for Chapter1Content (Long). Auto-Content for Chapter1Content (Long). Auto-Content for Chapter1Content (Long).</w:t>
+      </w:r>
+    </w:p>
+    <w:bookmarkEnd w:id="36"/>
     <w:p>
       <w:r>
         <w:br w:type="page"/>
@@ -1999,16 +2091,16 @@
         </w:rPr>
         <w:lastRenderedPageBreak/>
         <w:drawing>
-          <wp:inline distT="0" distB="0" distL="0" distR="0" wp14:anchorId="6686518C" wp14:editId="45A28394">
+          <wp:inline distT="0" distB="0" distL="0" distR="0" wp14:anchorId="03EFF8F6" wp14:editId="33D7C88B">
             <wp:extent cx="5685013" cy="7994073"/>
             <wp:effectExtent l="0" t="0" r="0" b="6985"/>
-            <wp:docPr id="2004967485" name="Picture 12"/>
+            <wp:docPr id="1399236109" name="Picture 61"/>
             <wp:cNvGraphicFramePr/>
             <a:graphic xmlns:a="http://schemas.openxmlformats.org/drawingml/2006/main">
               <a:graphicData uri="http://schemas.openxmlformats.org/drawingml/2006/picture">
                 <pic:pic xmlns:pic="http://schemas.openxmlformats.org/drawingml/2006/picture">
                   <pic:nvPicPr>
-                    <pic:cNvPr id="2004967485" name=""/>
+                    <pic:cNvPr id="1399236109" name=""/>
                     <pic:cNvPicPr/>
                   </pic:nvPicPr>
                   <pic:blipFill>
@@ -2050,245 +2142,36 @@
       </w:r>
     </w:p>
     <w:p>
+      <w:r>
+        <w:br w:type="page"/>
+      </w:r>
+    </w:p>
+    <w:p>
       <w:pPr>
         <w:keepNext/>
         <w:spacing w:after="240" w:line="360" w:lineRule="auto"/>
         <w:jc w:val="center"/>
       </w:pPr>
-    </w:p>
-    <w:p>
-      <w:pPr>
-        <w:spacing w:line="360" w:lineRule="auto"/>
-        <w:jc w:val="both"/>
-        <w:sectPr>
-          <w:headerReference w:type="default" r:id="rId20"/>
-          <w:footerReference w:type="default" r:id="rId21"/>
-          <w:headerReference w:type="first" r:id="rId22"/>
-          <w:footerReference w:type="first" r:id="rId23"/>
-          <w:pgSz w:w="11906" w:h="16838"/>
-          <w:pgMar w:top="964" w:right="964" w:bottom="964" w:left="1191" w:header="708" w:footer="708" w:gutter="0"/>
-          <w:pgNumType w:start="1"/>
-          <w:cols w:space="708"/>
-          <w:titlePg/>
-          <w:docGrid w:linePitch="360"/>
-        </w:sectPr>
-      </w:pPr>
-    </w:p>
-    <w:p>
-      <w:pPr>
-        <w:spacing w:line="360" w:lineRule="auto"/>
-        <w:jc w:val="center"/>
-        <w:rPr>
-          <w:b/>
-          <w:sz w:val="32"/>
-        </w:rPr>
-      </w:pPr>
-    </w:p>
-    <w:p>
-      <w:pPr>
-        <w:spacing w:line="360" w:lineRule="auto"/>
-        <w:jc w:val="center"/>
-        <w:rPr>
-          <w:b/>
-          <w:sz w:val="32"/>
-        </w:rPr>
-      </w:pPr>
-    </w:p>
-    <w:p>
-      <w:pPr>
-        <w:spacing w:line="360" w:lineRule="auto"/>
-        <w:jc w:val="center"/>
-        <w:rPr>
-          <w:b/>
-          <w:sz w:val="32"/>
-        </w:rPr>
-      </w:pPr>
-    </w:p>
-    <w:p>
-      <w:pPr>
-        <w:spacing w:line="360" w:lineRule="auto"/>
-        <w:jc w:val="center"/>
-        <w:rPr>
-          <w:b/>
-          <w:sz w:val="32"/>
-        </w:rPr>
-      </w:pPr>
-    </w:p>
-    <w:p>
-      <w:pPr>
-        <w:spacing w:line="360" w:lineRule="auto"/>
-        <w:jc w:val="center"/>
-        <w:rPr>
-          <w:b/>
-          <w:sz w:val="32"/>
-        </w:rPr>
-      </w:pPr>
-    </w:p>
-    <w:p>
-      <w:pPr>
-        <w:spacing w:line="360" w:lineRule="auto"/>
-        <w:jc w:val="center"/>
-        <w:rPr>
-          <w:b/>
-          <w:sz w:val="32"/>
-        </w:rPr>
-      </w:pPr>
-    </w:p>
-    <w:p>
-      <w:pPr>
-        <w:spacing w:line="360" w:lineRule="auto"/>
-        <w:jc w:val="center"/>
-        <w:rPr>
-          <w:b/>
-          <w:sz w:val="32"/>
-        </w:rPr>
-      </w:pPr>
-    </w:p>
-    <w:p>
-      <w:pPr>
-        <w:spacing w:line="360" w:lineRule="auto"/>
-        <w:jc w:val="center"/>
-        <w:rPr>
-          <w:b/>
-          <w:sz w:val="32"/>
-        </w:rPr>
-      </w:pPr>
-    </w:p>
-    <w:p>
-      <w:pPr>
-        <w:spacing w:line="360" w:lineRule="auto"/>
-        <w:jc w:val="center"/>
-        <w:rPr>
-          <w:b/>
-          <w:sz w:val="32"/>
-        </w:rPr>
-      </w:pPr>
-    </w:p>
-    <w:p>
-      <w:pPr>
-        <w:spacing w:line="360" w:lineRule="auto"/>
-        <w:jc w:val="center"/>
-        <w:rPr>
-          <w:b/>
-          <w:sz w:val="32"/>
-        </w:rPr>
-      </w:pPr>
-    </w:p>
-    <w:p>
-      <w:pPr>
-        <w:spacing w:line="360" w:lineRule="auto"/>
-        <w:jc w:val="center"/>
-        <w:rPr>
-          <w:b/>
-          <w:sz w:val="32"/>
-        </w:rPr>
-      </w:pPr>
-      <w:r>
-        <w:rPr>
-          <w:b/>
-          <w:sz w:val="32"/>
-        </w:rPr>
-        <w:t>Chapter 2</w:t>
-      </w:r>
-    </w:p>
-    <w:p>
-      <w:pPr>
-        <w:spacing w:line="360" w:lineRule="auto"/>
-        <w:jc w:val="center"/>
-        <w:rPr>
-          <w:b/>
-          <w:sz w:val="32"/>
-        </w:rPr>
-      </w:pPr>
-      <w:bookmarkStart w:id="35" w:name="Chapter2Title_2"/>
-      <w:r>
-        <w:rPr>
-          <w:b/>
-          <w:sz w:val="32"/>
-        </w:rPr>
-        <w:t>ch2</w:t>
-      </w:r>
-      <w:bookmarkEnd w:id="35"/>
-    </w:p>
-    <w:p>
-      <w:pPr>
-        <w:rPr>
-          <w:b/>
-          <w:sz w:val="32"/>
-        </w:rPr>
-      </w:pPr>
-      <w:r>
-        <w:rPr>
-          <w:b/>
-          <w:sz w:val="32"/>
-        </w:rPr>
-        <w:br w:type="page"/>
-      </w:r>
-    </w:p>
-    <w:p>
-      <w:pPr>
-        <w:spacing w:line="360" w:lineRule="auto"/>
-        <w:jc w:val="center"/>
-        <w:rPr>
-          <w:b/>
-          <w:sz w:val="32"/>
-        </w:rPr>
-      </w:pPr>
-      <w:bookmarkStart w:id="36" w:name="Chapter2Title_3"/>
-      <w:r>
-        <w:rPr>
-          <w:b/>
-          <w:sz w:val="32"/>
-        </w:rPr>
-        <w:lastRenderedPageBreak/>
-        <w:t>ch2</w:t>
-      </w:r>
-      <w:bookmarkEnd w:id="36"/>
-    </w:p>
-    <w:p>
-      <w:pPr>
-        <w:spacing w:line="360" w:lineRule="auto"/>
-        <w:jc w:val="both"/>
-      </w:pPr>
-      <w:bookmarkStart w:id="37" w:name="Chapter2Content"/>
-      <w:proofErr w:type="spellStart"/>
-      <w:r>
-        <w:t>iohfio;sef</w:t>
-      </w:r>
-      <w:proofErr w:type="spellEnd"/>
-    </w:p>
-    <w:bookmarkEnd w:id="37"/>
-    <w:p>
-      <w:r>
-        <w:br w:type="page"/>
-      </w:r>
-    </w:p>
-    <w:p>
-      <w:pPr>
-        <w:keepNext/>
-        <w:spacing w:line="360" w:lineRule="auto"/>
-        <w:jc w:val="center"/>
-      </w:pPr>
       <w:r>
         <w:rPr>
           <w:noProof/>
         </w:rPr>
         <w:lastRenderedPageBreak/>
         <w:drawing>
-          <wp:inline distT="0" distB="0" distL="0" distR="0" wp14:anchorId="499516BE" wp14:editId="3D0F0AC3">
-            <wp:extent cx="5745978" cy="7917866"/>
-            <wp:effectExtent l="0" t="0" r="7620" b="6985"/>
-            <wp:docPr id="1975449555" name="Picture 13"/>
+          <wp:inline distT="0" distB="0" distL="0" distR="0" wp14:anchorId="23590ADB" wp14:editId="1EEAE82C">
+            <wp:extent cx="411516" cy="327688"/>
+            <wp:effectExtent l="0" t="0" r="7620" b="0"/>
+            <wp:docPr id="2073089372" name="Picture 62"/>
             <wp:cNvGraphicFramePr/>
             <a:graphic xmlns:a="http://schemas.openxmlformats.org/drawingml/2006/main">
               <a:graphicData uri="http://schemas.openxmlformats.org/drawingml/2006/picture">
                 <pic:pic xmlns:pic="http://schemas.openxmlformats.org/drawingml/2006/picture">
                   <pic:nvPicPr>
-                    <pic:cNvPr id="1975449555" name=""/>
+                    <pic:cNvPr id="2073089372" name=""/>
                     <pic:cNvPicPr/>
                   </pic:nvPicPr>
                   <pic:blipFill>
-                    <a:blip r:embed="rId24">
+                    <a:blip r:embed="rId20">
                       <a:extLst>
                         <a:ext uri="{28A0092B-C50C-407E-A947-70E740481C1C}">
                           <a14:useLocalDpi xmlns:a14="http://schemas.microsoft.com/office/drawing/2010/main" val="0"/>
@@ -2302,7 +2185,7 @@
                   <pic:spPr>
                     <a:xfrm>
                       <a:off x="0" y="0"/>
-                      <a:ext cx="5745978" cy="7917866"/>
+                      <a:ext cx="411516" cy="327688"/>
                     </a:xfrm>
                     <a:prstGeom prst="rect">
                       <a:avLst/>
@@ -2322,7 +2205,7 @@
         <w:jc w:val="center"/>
       </w:pPr>
       <w:r>
-        <w:t>Fig 2.1</w:t>
+        <w:t>Fig 1.2</w:t>
       </w:r>
     </w:p>
     <w:p>
@@ -2331,233 +2214,159 @@
         <w:spacing w:after="240" w:line="360" w:lineRule="auto"/>
         <w:jc w:val="center"/>
       </w:pPr>
-    </w:p>
-    <w:p>
-      <w:pPr>
-        <w:spacing w:line="360" w:lineRule="auto"/>
-        <w:jc w:val="both"/>
-        <w:sectPr>
-          <w:headerReference w:type="default" r:id="rId25"/>
-          <w:footerReference w:type="default" r:id="rId26"/>
-          <w:headerReference w:type="first" r:id="rId27"/>
-          <w:footerReference w:type="first" r:id="rId28"/>
-          <w:pgSz w:w="11906" w:h="16838"/>
-          <w:pgMar w:top="964" w:right="964" w:bottom="964" w:left="1191" w:header="708" w:footer="708" w:gutter="0"/>
-          <w:cols w:space="708"/>
-          <w:titlePg/>
-          <w:docGrid w:linePitch="360"/>
-        </w:sectPr>
-      </w:pPr>
-    </w:p>
-    <w:p>
-      <w:pPr>
-        <w:spacing w:line="360" w:lineRule="auto"/>
-        <w:jc w:val="center"/>
-        <w:rPr>
-          <w:b/>
-          <w:sz w:val="32"/>
-        </w:rPr>
-      </w:pPr>
-    </w:p>
-    <w:p>
-      <w:pPr>
-        <w:spacing w:line="360" w:lineRule="auto"/>
-        <w:jc w:val="center"/>
-        <w:rPr>
-          <w:b/>
-          <w:sz w:val="32"/>
-        </w:rPr>
-      </w:pPr>
-    </w:p>
-    <w:p>
-      <w:pPr>
-        <w:spacing w:line="360" w:lineRule="auto"/>
-        <w:jc w:val="center"/>
-        <w:rPr>
-          <w:b/>
-          <w:sz w:val="32"/>
-        </w:rPr>
-      </w:pPr>
-    </w:p>
-    <w:p>
-      <w:pPr>
-        <w:spacing w:line="360" w:lineRule="auto"/>
-        <w:jc w:val="center"/>
-        <w:rPr>
-          <w:b/>
-          <w:sz w:val="32"/>
-        </w:rPr>
-      </w:pPr>
-    </w:p>
-    <w:p>
-      <w:pPr>
-        <w:spacing w:line="360" w:lineRule="auto"/>
-        <w:jc w:val="center"/>
-        <w:rPr>
-          <w:b/>
-          <w:sz w:val="32"/>
-        </w:rPr>
-      </w:pPr>
-    </w:p>
-    <w:p>
-      <w:pPr>
-        <w:spacing w:line="360" w:lineRule="auto"/>
-        <w:jc w:val="center"/>
-        <w:rPr>
-          <w:b/>
-          <w:sz w:val="32"/>
-        </w:rPr>
-      </w:pPr>
-    </w:p>
-    <w:p>
-      <w:pPr>
-        <w:spacing w:line="360" w:lineRule="auto"/>
-        <w:jc w:val="center"/>
-        <w:rPr>
-          <w:b/>
-          <w:sz w:val="32"/>
-        </w:rPr>
-      </w:pPr>
-    </w:p>
-    <w:p>
-      <w:pPr>
-        <w:spacing w:line="360" w:lineRule="auto"/>
-        <w:jc w:val="center"/>
-        <w:rPr>
-          <w:b/>
-          <w:sz w:val="32"/>
-        </w:rPr>
-      </w:pPr>
-    </w:p>
-    <w:p>
-      <w:pPr>
-        <w:spacing w:line="360" w:lineRule="auto"/>
-        <w:jc w:val="center"/>
-        <w:rPr>
-          <w:b/>
-          <w:sz w:val="32"/>
-        </w:rPr>
-      </w:pPr>
-    </w:p>
-    <w:p>
-      <w:pPr>
-        <w:spacing w:line="360" w:lineRule="auto"/>
-        <w:jc w:val="center"/>
-        <w:rPr>
-          <w:b/>
-          <w:sz w:val="32"/>
-        </w:rPr>
-      </w:pPr>
-    </w:p>
-    <w:p>
-      <w:pPr>
-        <w:spacing w:line="360" w:lineRule="auto"/>
-        <w:jc w:val="center"/>
-        <w:rPr>
-          <w:b/>
-          <w:sz w:val="32"/>
-        </w:rPr>
-      </w:pPr>
-      <w:r>
-        <w:rPr>
-          <w:b/>
-          <w:sz w:val="32"/>
-        </w:rPr>
-        <w:t>Chapter 3</w:t>
-      </w:r>
-    </w:p>
-    <w:p>
-      <w:pPr>
-        <w:spacing w:line="360" w:lineRule="auto"/>
-        <w:jc w:val="center"/>
-        <w:rPr>
-          <w:b/>
-          <w:sz w:val="32"/>
-        </w:rPr>
-      </w:pPr>
-      <w:bookmarkStart w:id="38" w:name="Chapter3Title_2"/>
-      <w:r>
-        <w:rPr>
-          <w:b/>
-          <w:sz w:val="32"/>
-        </w:rPr>
-        <w:t>ch4</w:t>
-      </w:r>
-      <w:bookmarkEnd w:id="38"/>
-    </w:p>
-    <w:p>
-      <w:pPr>
-        <w:rPr>
-          <w:b/>
-          <w:sz w:val="32"/>
-        </w:rPr>
-      </w:pPr>
-      <w:r>
-        <w:rPr>
-          <w:b/>
-          <w:sz w:val="32"/>
-        </w:rPr>
-        <w:br w:type="page"/>
-      </w:r>
-    </w:p>
-    <w:p>
-      <w:pPr>
-        <w:spacing w:line="360" w:lineRule="auto"/>
-        <w:jc w:val="center"/>
-        <w:rPr>
-          <w:b/>
-          <w:sz w:val="32"/>
-        </w:rPr>
-      </w:pPr>
-      <w:bookmarkStart w:id="39" w:name="Chapter3Title_3"/>
-      <w:r>
-        <w:rPr>
-          <w:b/>
-          <w:sz w:val="32"/>
-        </w:rPr>
-        <w:lastRenderedPageBreak/>
-        <w:t>ch4</w:t>
-      </w:r>
-      <w:bookmarkEnd w:id="39"/>
-    </w:p>
-    <w:p>
-      <w:pPr>
-        <w:spacing w:line="360" w:lineRule="auto"/>
-        <w:jc w:val="both"/>
-      </w:pPr>
-      <w:bookmarkStart w:id="40" w:name="Chapter3Content"/>
-      <w:proofErr w:type="spellStart"/>
-      <w:r>
-        <w:t>soifbosi</w:t>
-      </w:r>
-      <w:proofErr w:type="spellEnd"/>
-    </w:p>
-    <w:bookmarkEnd w:id="40"/>
-    <w:p>
-      <w:pPr>
-        <w:keepNext/>
-        <w:spacing w:line="360" w:lineRule="auto"/>
-        <w:jc w:val="center"/>
-      </w:pPr>
       <w:r>
         <w:rPr>
           <w:noProof/>
         </w:rPr>
         <w:drawing>
-          <wp:inline distT="0" distB="0" distL="0" distR="0" wp14:anchorId="5886F3B8" wp14:editId="6CF8B727">
-            <wp:extent cx="3010161" cy="2895851"/>
-            <wp:effectExtent l="0" t="0" r="0" b="0"/>
-            <wp:docPr id="1449101237" name="Picture 14"/>
+          <wp:inline distT="0" distB="0" distL="0" distR="0" wp14:anchorId="2729785E" wp14:editId="54D1E60A">
+            <wp:extent cx="411516" cy="327688"/>
+            <wp:effectExtent l="0" t="0" r="7620" b="0"/>
+            <wp:docPr id="1543359949" name="Picture 63"/>
             <wp:cNvGraphicFramePr/>
             <a:graphic xmlns:a="http://schemas.openxmlformats.org/drawingml/2006/main">
               <a:graphicData uri="http://schemas.openxmlformats.org/drawingml/2006/picture">
                 <pic:pic xmlns:pic="http://schemas.openxmlformats.org/drawingml/2006/picture">
                   <pic:nvPicPr>
-                    <pic:cNvPr id="1449101237" name=""/>
+                    <pic:cNvPr id="1543359949" name=""/>
                     <pic:cNvPicPr/>
                   </pic:nvPicPr>
                   <pic:blipFill>
-                    <a:blip r:embed="rId29">
+                    <a:blip r:embed="rId20">
+                      <a:extLst>
+                        <a:ext uri="{28A0092B-C50C-407E-A947-70E740481C1C}">
+                          <a14:useLocalDpi xmlns:a14="http://schemas.microsoft.com/office/drawing/2010/main" val="0"/>
+                        </a:ext>
+                      </a:extLst>
+                    </a:blip>
+                    <a:stretch>
+                      <a:fillRect/>
+                    </a:stretch>
+                  </pic:blipFill>
+                  <pic:spPr>
+                    <a:xfrm>
+                      <a:off x="0" y="0"/>
+                      <a:ext cx="411516" cy="327688"/>
+                    </a:xfrm>
+                    <a:prstGeom prst="rect">
+                      <a:avLst/>
+                    </a:prstGeom>
+                  </pic:spPr>
+                </pic:pic>
+              </a:graphicData>
+            </a:graphic>
+          </wp:inline>
+        </w:drawing>
+      </w:r>
+    </w:p>
+    <w:p>
+      <w:pPr>
+        <w:keepNext/>
+        <w:spacing w:after="240" w:line="360" w:lineRule="auto"/>
+        <w:jc w:val="center"/>
+      </w:pPr>
+      <w:r>
+        <w:t>Fig 1.3</w:t>
+      </w:r>
+    </w:p>
+    <w:p>
+      <w:r>
+        <w:br w:type="page"/>
+      </w:r>
+    </w:p>
+    <w:p>
+      <w:pPr>
+        <w:keepNext/>
+        <w:spacing w:after="240" w:line="360" w:lineRule="auto"/>
+        <w:jc w:val="center"/>
+      </w:pPr>
+      <w:r>
+        <w:rPr>
+          <w:noProof/>
+        </w:rPr>
+        <w:lastRenderedPageBreak/>
+        <w:drawing>
+          <wp:inline distT="0" distB="0" distL="0" distR="0" wp14:anchorId="1C3B3C5E" wp14:editId="1F296E6E">
+            <wp:extent cx="5685013" cy="7994073"/>
+            <wp:effectExtent l="0" t="0" r="0" b="6985"/>
+            <wp:docPr id="1487115426" name="Picture 64"/>
+            <wp:cNvGraphicFramePr/>
+            <a:graphic xmlns:a="http://schemas.openxmlformats.org/drawingml/2006/main">
+              <a:graphicData uri="http://schemas.openxmlformats.org/drawingml/2006/picture">
+                <pic:pic xmlns:pic="http://schemas.openxmlformats.org/drawingml/2006/picture">
+                  <pic:nvPicPr>
+                    <pic:cNvPr id="1487115426" name=""/>
+                    <pic:cNvPicPr/>
+                  </pic:nvPicPr>
+                  <pic:blipFill>
+                    <a:blip r:embed="rId19">
+                      <a:extLst>
+                        <a:ext uri="{28A0092B-C50C-407E-A947-70E740481C1C}">
+                          <a14:useLocalDpi xmlns:a14="http://schemas.microsoft.com/office/drawing/2010/main" val="0"/>
+                        </a:ext>
+                      </a:extLst>
+                    </a:blip>
+                    <a:stretch>
+                      <a:fillRect/>
+                    </a:stretch>
+                  </pic:blipFill>
+                  <pic:spPr>
+                    <a:xfrm>
+                      <a:off x="0" y="0"/>
+                      <a:ext cx="5685013" cy="7994073"/>
+                    </a:xfrm>
+                    <a:prstGeom prst="rect">
+                      <a:avLst/>
+                    </a:prstGeom>
+                  </pic:spPr>
+                </pic:pic>
+              </a:graphicData>
+            </a:graphic>
+          </wp:inline>
+        </w:drawing>
+      </w:r>
+    </w:p>
+    <w:p>
+      <w:pPr>
+        <w:keepNext/>
+        <w:spacing w:after="240" w:line="360" w:lineRule="auto"/>
+        <w:jc w:val="center"/>
+      </w:pPr>
+      <w:r>
+        <w:t>Fig 1.4</w:t>
+      </w:r>
+    </w:p>
+    <w:p>
+      <w:r>
+        <w:br w:type="page"/>
+      </w:r>
+    </w:p>
+    <w:p>
+      <w:pPr>
+        <w:keepNext/>
+        <w:spacing w:after="240" w:line="360" w:lineRule="auto"/>
+        <w:jc w:val="center"/>
+      </w:pPr>
+      <w:r>
+        <w:rPr>
+          <w:noProof/>
+        </w:rPr>
+        <w:lastRenderedPageBreak/>
+        <w:drawing>
+          <wp:inline distT="0" distB="0" distL="0" distR="0" wp14:anchorId="0CF7C4FB" wp14:editId="4B33B170">
+            <wp:extent cx="3010161" cy="2895851"/>
+            <wp:effectExtent l="0" t="0" r="0" b="0"/>
+            <wp:docPr id="2137795781" name="Picture 65"/>
+            <wp:cNvGraphicFramePr/>
+            <a:graphic xmlns:a="http://schemas.openxmlformats.org/drawingml/2006/main">
+              <a:graphicData uri="http://schemas.openxmlformats.org/drawingml/2006/picture">
+                <pic:pic xmlns:pic="http://schemas.openxmlformats.org/drawingml/2006/picture">
+                  <pic:nvPicPr>
+                    <pic:cNvPr id="2137795781" name=""/>
+                    <pic:cNvPicPr/>
+                  </pic:nvPicPr>
+                  <pic:blipFill>
+                    <a:blip r:embed="rId21">
                       <a:extLst>
                         <a:ext uri="{28A0092B-C50C-407E-A947-70E740481C1C}">
                           <a14:useLocalDpi xmlns:a14="http://schemas.microsoft.com/office/drawing/2010/main" val="0"/>
@@ -2591,7 +2400,7 @@
         <w:jc w:val="center"/>
       </w:pPr>
       <w:r>
-        <w:t>Fig 3.1</w:t>
+        <w:t>Fig 1.5</w:t>
       </w:r>
     </w:p>
     <w:p>
@@ -2600,233 +2409,25 @@
         <w:spacing w:after="240" w:line="360" w:lineRule="auto"/>
         <w:jc w:val="center"/>
       </w:pPr>
-    </w:p>
-    <w:p>
-      <w:pPr>
-        <w:spacing w:line="360" w:lineRule="auto"/>
-        <w:jc w:val="both"/>
-        <w:sectPr>
-          <w:headerReference w:type="default" r:id="rId30"/>
-          <w:footerReference w:type="default" r:id="rId31"/>
-          <w:headerReference w:type="first" r:id="rId32"/>
-          <w:footerReference w:type="first" r:id="rId33"/>
-          <w:pgSz w:w="11906" w:h="16838"/>
-          <w:pgMar w:top="964" w:right="964" w:bottom="964" w:left="1191" w:header="708" w:footer="708" w:gutter="0"/>
-          <w:cols w:space="708"/>
-          <w:titlePg/>
-          <w:docGrid w:linePitch="360"/>
-        </w:sectPr>
-      </w:pPr>
-    </w:p>
-    <w:p>
-      <w:pPr>
-        <w:spacing w:line="360" w:lineRule="auto"/>
-        <w:jc w:val="center"/>
-        <w:rPr>
-          <w:b/>
-          <w:sz w:val="32"/>
-        </w:rPr>
-      </w:pPr>
-    </w:p>
-    <w:p>
-      <w:pPr>
-        <w:spacing w:line="360" w:lineRule="auto"/>
-        <w:jc w:val="center"/>
-        <w:rPr>
-          <w:b/>
-          <w:sz w:val="32"/>
-        </w:rPr>
-      </w:pPr>
-    </w:p>
-    <w:p>
-      <w:pPr>
-        <w:spacing w:line="360" w:lineRule="auto"/>
-        <w:jc w:val="center"/>
-        <w:rPr>
-          <w:b/>
-          <w:sz w:val="32"/>
-        </w:rPr>
-      </w:pPr>
-    </w:p>
-    <w:p>
-      <w:pPr>
-        <w:spacing w:line="360" w:lineRule="auto"/>
-        <w:jc w:val="center"/>
-        <w:rPr>
-          <w:b/>
-          <w:sz w:val="32"/>
-        </w:rPr>
-      </w:pPr>
-    </w:p>
-    <w:p>
-      <w:pPr>
-        <w:spacing w:line="360" w:lineRule="auto"/>
-        <w:jc w:val="center"/>
-        <w:rPr>
-          <w:b/>
-          <w:sz w:val="32"/>
-        </w:rPr>
-      </w:pPr>
-    </w:p>
-    <w:p>
-      <w:pPr>
-        <w:spacing w:line="360" w:lineRule="auto"/>
-        <w:jc w:val="center"/>
-        <w:rPr>
-          <w:b/>
-          <w:sz w:val="32"/>
-        </w:rPr>
-      </w:pPr>
-    </w:p>
-    <w:p>
-      <w:pPr>
-        <w:spacing w:line="360" w:lineRule="auto"/>
-        <w:jc w:val="center"/>
-        <w:rPr>
-          <w:b/>
-          <w:sz w:val="32"/>
-        </w:rPr>
-      </w:pPr>
-    </w:p>
-    <w:p>
-      <w:pPr>
-        <w:spacing w:line="360" w:lineRule="auto"/>
-        <w:jc w:val="center"/>
-        <w:rPr>
-          <w:b/>
-          <w:sz w:val="32"/>
-        </w:rPr>
-      </w:pPr>
-    </w:p>
-    <w:p>
-      <w:pPr>
-        <w:spacing w:line="360" w:lineRule="auto"/>
-        <w:jc w:val="center"/>
-        <w:rPr>
-          <w:b/>
-          <w:sz w:val="32"/>
-        </w:rPr>
-      </w:pPr>
-    </w:p>
-    <w:p>
-      <w:pPr>
-        <w:spacing w:line="360" w:lineRule="auto"/>
-        <w:jc w:val="center"/>
-        <w:rPr>
-          <w:b/>
-          <w:sz w:val="32"/>
-        </w:rPr>
-      </w:pPr>
-    </w:p>
-    <w:p>
-      <w:pPr>
-        <w:spacing w:line="360" w:lineRule="auto"/>
-        <w:jc w:val="center"/>
-        <w:rPr>
-          <w:b/>
-          <w:sz w:val="32"/>
-        </w:rPr>
-      </w:pPr>
-      <w:r>
-        <w:rPr>
-          <w:b/>
-          <w:sz w:val="32"/>
-        </w:rPr>
-        <w:t>Chapter 4</w:t>
-      </w:r>
-    </w:p>
-    <w:p>
-      <w:pPr>
-        <w:spacing w:line="360" w:lineRule="auto"/>
-        <w:jc w:val="center"/>
-        <w:rPr>
-          <w:b/>
-          <w:sz w:val="32"/>
-        </w:rPr>
-      </w:pPr>
-      <w:bookmarkStart w:id="41" w:name="Chapter4Title_2"/>
-      <w:r>
-        <w:rPr>
-          <w:b/>
-          <w:sz w:val="32"/>
-        </w:rPr>
-        <w:t>ch5</w:t>
-      </w:r>
-      <w:bookmarkEnd w:id="41"/>
-    </w:p>
-    <w:p>
-      <w:pPr>
-        <w:rPr>
-          <w:b/>
-          <w:sz w:val="32"/>
-        </w:rPr>
-      </w:pPr>
-      <w:r>
-        <w:rPr>
-          <w:b/>
-          <w:sz w:val="32"/>
-        </w:rPr>
-        <w:br w:type="page"/>
-      </w:r>
-    </w:p>
-    <w:p>
-      <w:pPr>
-        <w:spacing w:line="360" w:lineRule="auto"/>
-        <w:jc w:val="center"/>
-        <w:rPr>
-          <w:b/>
-          <w:sz w:val="32"/>
-        </w:rPr>
-      </w:pPr>
-      <w:bookmarkStart w:id="42" w:name="Chapter4Title_3"/>
-      <w:r>
-        <w:rPr>
-          <w:b/>
-          <w:sz w:val="32"/>
-        </w:rPr>
-        <w:lastRenderedPageBreak/>
-        <w:t>ch5</w:t>
-      </w:r>
-      <w:bookmarkEnd w:id="42"/>
-    </w:p>
-    <w:p>
-      <w:pPr>
-        <w:spacing w:line="360" w:lineRule="auto"/>
-        <w:jc w:val="both"/>
-      </w:pPr>
-      <w:bookmarkStart w:id="43" w:name="Chapter4Content"/>
-      <w:proofErr w:type="spellStart"/>
-      <w:r>
-        <w:t>sfs</w:t>
-      </w:r>
-      <w:proofErr w:type="spellEnd"/>
-    </w:p>
-    <w:bookmarkEnd w:id="43"/>
-    <w:p>
-      <w:pPr>
-        <w:keepNext/>
-        <w:spacing w:line="360" w:lineRule="auto"/>
-        <w:jc w:val="center"/>
-      </w:pPr>
       <w:r>
         <w:rPr>
           <w:noProof/>
         </w:rPr>
         <w:drawing>
-          <wp:inline distT="0" distB="0" distL="0" distR="0" wp14:anchorId="52953A96" wp14:editId="67AFAFDE">
+          <wp:inline distT="0" distB="0" distL="0" distR="0" wp14:anchorId="10EA933F" wp14:editId="2F23DC00">
             <wp:extent cx="411516" cy="327688"/>
             <wp:effectExtent l="0" t="0" r="7620" b="0"/>
-            <wp:docPr id="2130337446" name="Picture 15"/>
+            <wp:docPr id="358030512" name="Picture 66"/>
             <wp:cNvGraphicFramePr/>
             <a:graphic xmlns:a="http://schemas.openxmlformats.org/drawingml/2006/main">
               <a:graphicData uri="http://schemas.openxmlformats.org/drawingml/2006/picture">
                 <pic:pic xmlns:pic="http://schemas.openxmlformats.org/drawingml/2006/picture">
                   <pic:nvPicPr>
-                    <pic:cNvPr id="2130337446" name=""/>
+                    <pic:cNvPr id="358030512" name=""/>
                     <pic:cNvPicPr/>
                   </pic:nvPicPr>
                   <pic:blipFill>
-                    <a:blip r:embed="rId34">
+                    <a:blip r:embed="rId20">
                       <a:extLst>
                         <a:ext uri="{28A0092B-C50C-407E-A947-70E740481C1C}">
                           <a14:useLocalDpi xmlns:a14="http://schemas.microsoft.com/office/drawing/2010/main" val="0"/>
@@ -2860,7 +2461,7 @@
         <w:jc w:val="center"/>
       </w:pPr>
       <w:r>
-        <w:t>Fig 4.1</w:t>
+        <w:t>Fig 1.6</w:t>
       </w:r>
     </w:p>
     <w:p>
@@ -2874,20 +2475,81 @@
           <w:noProof/>
         </w:rPr>
         <w:drawing>
-          <wp:inline distT="0" distB="0" distL="0" distR="0" wp14:anchorId="49041B9C" wp14:editId="0455A224">
-            <wp:extent cx="411516" cy="327688"/>
-            <wp:effectExtent l="0" t="0" r="7620" b="0"/>
-            <wp:docPr id="1408530788" name="Picture 16"/>
+          <wp:inline distT="0" distB="0" distL="0" distR="0" wp14:anchorId="6F4282E2" wp14:editId="60B2F7C6">
+            <wp:extent cx="3010161" cy="2895851"/>
+            <wp:effectExtent l="0" t="0" r="0" b="0"/>
+            <wp:docPr id="125744899" name="Picture 67"/>
             <wp:cNvGraphicFramePr/>
             <a:graphic xmlns:a="http://schemas.openxmlformats.org/drawingml/2006/main">
               <a:graphicData uri="http://schemas.openxmlformats.org/drawingml/2006/picture">
                 <pic:pic xmlns:pic="http://schemas.openxmlformats.org/drawingml/2006/picture">
                   <pic:nvPicPr>
-                    <pic:cNvPr id="1408530788" name=""/>
+                    <pic:cNvPr id="125744899" name=""/>
                     <pic:cNvPicPr/>
                   </pic:nvPicPr>
                   <pic:blipFill>
-                    <a:blip r:embed="rId34">
+                    <a:blip r:embed="rId21">
+                      <a:extLst>
+                        <a:ext uri="{28A0092B-C50C-407E-A947-70E740481C1C}">
+                          <a14:useLocalDpi xmlns:a14="http://schemas.microsoft.com/office/drawing/2010/main" val="0"/>
+                        </a:ext>
+                      </a:extLst>
+                    </a:blip>
+                    <a:stretch>
+                      <a:fillRect/>
+                    </a:stretch>
+                  </pic:blipFill>
+                  <pic:spPr>
+                    <a:xfrm>
+                      <a:off x="0" y="0"/>
+                      <a:ext cx="3010161" cy="2895851"/>
+                    </a:xfrm>
+                    <a:prstGeom prst="rect">
+                      <a:avLst/>
+                    </a:prstGeom>
+                  </pic:spPr>
+                </pic:pic>
+              </a:graphicData>
+            </a:graphic>
+          </wp:inline>
+        </w:drawing>
+      </w:r>
+    </w:p>
+    <w:p>
+      <w:pPr>
+        <w:keepNext/>
+        <w:spacing w:after="240" w:line="360" w:lineRule="auto"/>
+        <w:jc w:val="center"/>
+      </w:pPr>
+      <w:r>
+        <w:t>Fig 1.7</w:t>
+      </w:r>
+    </w:p>
+    <w:p>
+      <w:pPr>
+        <w:keepNext/>
+        <w:spacing w:after="240" w:line="360" w:lineRule="auto"/>
+        <w:jc w:val="center"/>
+      </w:pPr>
+      <w:r>
+        <w:rPr>
+          <w:noProof/>
+        </w:rPr>
+        <w:drawing>
+          <wp:inline distT="0" distB="0" distL="0" distR="0" wp14:anchorId="7EA2657C" wp14:editId="090E7340">
+            <wp:extent cx="411516" cy="327688"/>
+            <wp:effectExtent l="0" t="0" r="7620" b="0"/>
+            <wp:docPr id="1681954049" name="Picture 68"/>
+            <wp:cNvGraphicFramePr/>
+            <a:graphic xmlns:a="http://schemas.openxmlformats.org/drawingml/2006/main">
+              <a:graphicData uri="http://schemas.openxmlformats.org/drawingml/2006/picture">
+                <pic:pic xmlns:pic="http://schemas.openxmlformats.org/drawingml/2006/picture">
+                  <pic:nvPicPr>
+                    <pic:cNvPr id="1681954049" name=""/>
+                    <pic:cNvPicPr/>
+                  </pic:nvPicPr>
+                  <pic:blipFill>
+                    <a:blip r:embed="rId20">
                       <a:extLst>
                         <a:ext uri="{28A0092B-C50C-407E-A947-70E740481C1C}">
                           <a14:useLocalDpi xmlns:a14="http://schemas.microsoft.com/office/drawing/2010/main" val="0"/>
@@ -2921,7 +2583,7 @@
         <w:jc w:val="center"/>
       </w:pPr>
       <w:r>
-        <w:t>Fig 4.2</w:t>
+        <w:t>Fig 1.8</w:t>
       </w:r>
     </w:p>
     <w:p>
@@ -2930,16 +2592,674 @@
         <w:spacing w:after="240" w:line="360" w:lineRule="auto"/>
         <w:jc w:val="center"/>
       </w:pPr>
+      <w:r>
+        <w:rPr>
+          <w:noProof/>
+        </w:rPr>
+        <w:lastRenderedPageBreak/>
+        <w:drawing>
+          <wp:inline distT="0" distB="0" distL="0" distR="0" wp14:anchorId="4942A18D" wp14:editId="56F66E10">
+            <wp:extent cx="3010161" cy="2895851"/>
+            <wp:effectExtent l="0" t="0" r="0" b="0"/>
+            <wp:docPr id="755798249" name="Picture 69"/>
+            <wp:cNvGraphicFramePr/>
+            <a:graphic xmlns:a="http://schemas.openxmlformats.org/drawingml/2006/main">
+              <a:graphicData uri="http://schemas.openxmlformats.org/drawingml/2006/picture">
+                <pic:pic xmlns:pic="http://schemas.openxmlformats.org/drawingml/2006/picture">
+                  <pic:nvPicPr>
+                    <pic:cNvPr id="755798249" name=""/>
+                    <pic:cNvPicPr/>
+                  </pic:nvPicPr>
+                  <pic:blipFill>
+                    <a:blip r:embed="rId21">
+                      <a:extLst>
+                        <a:ext uri="{28A0092B-C50C-407E-A947-70E740481C1C}">
+                          <a14:useLocalDpi xmlns:a14="http://schemas.microsoft.com/office/drawing/2010/main" val="0"/>
+                        </a:ext>
+                      </a:extLst>
+                    </a:blip>
+                    <a:stretch>
+                      <a:fillRect/>
+                    </a:stretch>
+                  </pic:blipFill>
+                  <pic:spPr>
+                    <a:xfrm>
+                      <a:off x="0" y="0"/>
+                      <a:ext cx="3010161" cy="2895851"/>
+                    </a:xfrm>
+                    <a:prstGeom prst="rect">
+                      <a:avLst/>
+                    </a:prstGeom>
+                  </pic:spPr>
+                </pic:pic>
+              </a:graphicData>
+            </a:graphic>
+          </wp:inline>
+        </w:drawing>
+      </w:r>
+    </w:p>
+    <w:p>
+      <w:pPr>
+        <w:keepNext/>
+        <w:spacing w:after="240" w:line="360" w:lineRule="auto"/>
+        <w:jc w:val="center"/>
+      </w:pPr>
+      <w:r>
+        <w:t>Fig 1.9</w:t>
+      </w:r>
+    </w:p>
+    <w:p>
+      <w:r>
+        <w:br w:type="page"/>
+      </w:r>
+    </w:p>
+    <w:p>
+      <w:pPr>
+        <w:keepNext/>
+        <w:spacing w:after="240" w:line="360" w:lineRule="auto"/>
+        <w:jc w:val="center"/>
+      </w:pPr>
+      <w:r>
+        <w:rPr>
+          <w:noProof/>
+        </w:rPr>
+        <w:lastRenderedPageBreak/>
+        <w:drawing>
+          <wp:inline distT="0" distB="0" distL="0" distR="0" wp14:anchorId="1F30C4D6" wp14:editId="7A4BE7EF">
+            <wp:extent cx="5685013" cy="7994073"/>
+            <wp:effectExtent l="0" t="0" r="0" b="6985"/>
+            <wp:docPr id="457603968" name="Picture 70"/>
+            <wp:cNvGraphicFramePr/>
+            <a:graphic xmlns:a="http://schemas.openxmlformats.org/drawingml/2006/main">
+              <a:graphicData uri="http://schemas.openxmlformats.org/drawingml/2006/picture">
+                <pic:pic xmlns:pic="http://schemas.openxmlformats.org/drawingml/2006/picture">
+                  <pic:nvPicPr>
+                    <pic:cNvPr id="457603968" name=""/>
+                    <pic:cNvPicPr/>
+                  </pic:nvPicPr>
+                  <pic:blipFill>
+                    <a:blip r:embed="rId19">
+                      <a:extLst>
+                        <a:ext uri="{28A0092B-C50C-407E-A947-70E740481C1C}">
+                          <a14:useLocalDpi xmlns:a14="http://schemas.microsoft.com/office/drawing/2010/main" val="0"/>
+                        </a:ext>
+                      </a:extLst>
+                    </a:blip>
+                    <a:stretch>
+                      <a:fillRect/>
+                    </a:stretch>
+                  </pic:blipFill>
+                  <pic:spPr>
+                    <a:xfrm>
+                      <a:off x="0" y="0"/>
+                      <a:ext cx="5685013" cy="7994073"/>
+                    </a:xfrm>
+                    <a:prstGeom prst="rect">
+                      <a:avLst/>
+                    </a:prstGeom>
+                  </pic:spPr>
+                </pic:pic>
+              </a:graphicData>
+            </a:graphic>
+          </wp:inline>
+        </w:drawing>
+      </w:r>
+    </w:p>
+    <w:p>
+      <w:pPr>
+        <w:keepNext/>
+        <w:spacing w:after="240" w:line="360" w:lineRule="auto"/>
+        <w:jc w:val="center"/>
+      </w:pPr>
+      <w:r>
+        <w:t>Fig 1.10</w:t>
+      </w:r>
+    </w:p>
+    <w:p>
+      <w:r>
+        <w:br w:type="page"/>
+      </w:r>
+    </w:p>
+    <w:p>
+      <w:pPr>
+        <w:keepNext/>
+        <w:spacing w:after="240" w:line="360" w:lineRule="auto"/>
+        <w:jc w:val="center"/>
+      </w:pPr>
+      <w:r>
+        <w:rPr>
+          <w:noProof/>
+        </w:rPr>
+        <w:lastRenderedPageBreak/>
+        <w:drawing>
+          <wp:inline distT="0" distB="0" distL="0" distR="0" wp14:anchorId="21279F29" wp14:editId="71A21BED">
+            <wp:extent cx="5685013" cy="7994073"/>
+            <wp:effectExtent l="0" t="0" r="0" b="6985"/>
+            <wp:docPr id="1389148892" name="Picture 71"/>
+            <wp:cNvGraphicFramePr/>
+            <a:graphic xmlns:a="http://schemas.openxmlformats.org/drawingml/2006/main">
+              <a:graphicData uri="http://schemas.openxmlformats.org/drawingml/2006/picture">
+                <pic:pic xmlns:pic="http://schemas.openxmlformats.org/drawingml/2006/picture">
+                  <pic:nvPicPr>
+                    <pic:cNvPr id="1389148892" name=""/>
+                    <pic:cNvPicPr/>
+                  </pic:nvPicPr>
+                  <pic:blipFill>
+                    <a:blip r:embed="rId19">
+                      <a:extLst>
+                        <a:ext uri="{28A0092B-C50C-407E-A947-70E740481C1C}">
+                          <a14:useLocalDpi xmlns:a14="http://schemas.microsoft.com/office/drawing/2010/main" val="0"/>
+                        </a:ext>
+                      </a:extLst>
+                    </a:blip>
+                    <a:stretch>
+                      <a:fillRect/>
+                    </a:stretch>
+                  </pic:blipFill>
+                  <pic:spPr>
+                    <a:xfrm>
+                      <a:off x="0" y="0"/>
+                      <a:ext cx="5685013" cy="7994073"/>
+                    </a:xfrm>
+                    <a:prstGeom prst="rect">
+                      <a:avLst/>
+                    </a:prstGeom>
+                  </pic:spPr>
+                </pic:pic>
+              </a:graphicData>
+            </a:graphic>
+          </wp:inline>
+        </w:drawing>
+      </w:r>
+    </w:p>
+    <w:p>
+      <w:pPr>
+        <w:keepNext/>
+        <w:spacing w:after="240" w:line="360" w:lineRule="auto"/>
+        <w:jc w:val="center"/>
+      </w:pPr>
+      <w:r>
+        <w:t>Fig 1.11</w:t>
+      </w:r>
+    </w:p>
+    <w:p>
+      <w:r>
+        <w:br w:type="page"/>
+      </w:r>
+    </w:p>
+    <w:p>
+      <w:pPr>
+        <w:keepNext/>
+        <w:spacing w:after="240" w:line="360" w:lineRule="auto"/>
+        <w:jc w:val="center"/>
+      </w:pPr>
+      <w:r>
+        <w:rPr>
+          <w:noProof/>
+        </w:rPr>
+        <w:lastRenderedPageBreak/>
+        <w:drawing>
+          <wp:inline distT="0" distB="0" distL="0" distR="0" wp14:anchorId="794B949D" wp14:editId="7F6126E3">
+            <wp:extent cx="411516" cy="327688"/>
+            <wp:effectExtent l="0" t="0" r="7620" b="0"/>
+            <wp:docPr id="715330360" name="Picture 72"/>
+            <wp:cNvGraphicFramePr/>
+            <a:graphic xmlns:a="http://schemas.openxmlformats.org/drawingml/2006/main">
+              <a:graphicData uri="http://schemas.openxmlformats.org/drawingml/2006/picture">
+                <pic:pic xmlns:pic="http://schemas.openxmlformats.org/drawingml/2006/picture">
+                  <pic:nvPicPr>
+                    <pic:cNvPr id="715330360" name=""/>
+                    <pic:cNvPicPr/>
+                  </pic:nvPicPr>
+                  <pic:blipFill>
+                    <a:blip r:embed="rId20">
+                      <a:extLst>
+                        <a:ext uri="{28A0092B-C50C-407E-A947-70E740481C1C}">
+                          <a14:useLocalDpi xmlns:a14="http://schemas.microsoft.com/office/drawing/2010/main" val="0"/>
+                        </a:ext>
+                      </a:extLst>
+                    </a:blip>
+                    <a:stretch>
+                      <a:fillRect/>
+                    </a:stretch>
+                  </pic:blipFill>
+                  <pic:spPr>
+                    <a:xfrm>
+                      <a:off x="0" y="0"/>
+                      <a:ext cx="411516" cy="327688"/>
+                    </a:xfrm>
+                    <a:prstGeom prst="rect">
+                      <a:avLst/>
+                    </a:prstGeom>
+                  </pic:spPr>
+                </pic:pic>
+              </a:graphicData>
+            </a:graphic>
+          </wp:inline>
+        </w:drawing>
+      </w:r>
+    </w:p>
+    <w:p>
+      <w:pPr>
+        <w:keepNext/>
+        <w:spacing w:after="240" w:line="360" w:lineRule="auto"/>
+        <w:jc w:val="center"/>
+      </w:pPr>
+      <w:r>
+        <w:t>Fig 1.12</w:t>
+      </w:r>
+    </w:p>
+    <w:p>
+      <w:pPr>
+        <w:keepNext/>
+        <w:spacing w:after="240" w:line="360" w:lineRule="auto"/>
+        <w:jc w:val="center"/>
+      </w:pPr>
+      <w:r>
+        <w:rPr>
+          <w:noProof/>
+        </w:rPr>
+        <w:drawing>
+          <wp:inline distT="0" distB="0" distL="0" distR="0" wp14:anchorId="7A563A86" wp14:editId="5D1AAD8D">
+            <wp:extent cx="3010161" cy="2895851"/>
+            <wp:effectExtent l="0" t="0" r="0" b="0"/>
+            <wp:docPr id="2056972198" name="Picture 73"/>
+            <wp:cNvGraphicFramePr/>
+            <a:graphic xmlns:a="http://schemas.openxmlformats.org/drawingml/2006/main">
+              <a:graphicData uri="http://schemas.openxmlformats.org/drawingml/2006/picture">
+                <pic:pic xmlns:pic="http://schemas.openxmlformats.org/drawingml/2006/picture">
+                  <pic:nvPicPr>
+                    <pic:cNvPr id="2056972198" name=""/>
+                    <pic:cNvPicPr/>
+                  </pic:nvPicPr>
+                  <pic:blipFill>
+                    <a:blip r:embed="rId21">
+                      <a:extLst>
+                        <a:ext uri="{28A0092B-C50C-407E-A947-70E740481C1C}">
+                          <a14:useLocalDpi xmlns:a14="http://schemas.microsoft.com/office/drawing/2010/main" val="0"/>
+                        </a:ext>
+                      </a:extLst>
+                    </a:blip>
+                    <a:stretch>
+                      <a:fillRect/>
+                    </a:stretch>
+                  </pic:blipFill>
+                  <pic:spPr>
+                    <a:xfrm>
+                      <a:off x="0" y="0"/>
+                      <a:ext cx="3010161" cy="2895851"/>
+                    </a:xfrm>
+                    <a:prstGeom prst="rect">
+                      <a:avLst/>
+                    </a:prstGeom>
+                  </pic:spPr>
+                </pic:pic>
+              </a:graphicData>
+            </a:graphic>
+          </wp:inline>
+        </w:drawing>
+      </w:r>
+    </w:p>
+    <w:p>
+      <w:pPr>
+        <w:keepNext/>
+        <w:spacing w:after="240" w:line="360" w:lineRule="auto"/>
+        <w:jc w:val="center"/>
+      </w:pPr>
+      <w:r>
+        <w:t>Fig 1.13</w:t>
+      </w:r>
+    </w:p>
+    <w:p>
+      <w:pPr>
+        <w:keepNext/>
+        <w:spacing w:after="240" w:line="360" w:lineRule="auto"/>
+        <w:jc w:val="center"/>
+      </w:pPr>
+      <w:r>
+        <w:rPr>
+          <w:noProof/>
+        </w:rPr>
+        <w:drawing>
+          <wp:inline distT="0" distB="0" distL="0" distR="0" wp14:anchorId="27D90ABB" wp14:editId="00A9F700">
+            <wp:extent cx="3010161" cy="2895851"/>
+            <wp:effectExtent l="0" t="0" r="0" b="0"/>
+            <wp:docPr id="1223401413" name="Picture 74"/>
+            <wp:cNvGraphicFramePr/>
+            <a:graphic xmlns:a="http://schemas.openxmlformats.org/drawingml/2006/main">
+              <a:graphicData uri="http://schemas.openxmlformats.org/drawingml/2006/picture">
+                <pic:pic xmlns:pic="http://schemas.openxmlformats.org/drawingml/2006/picture">
+                  <pic:nvPicPr>
+                    <pic:cNvPr id="1223401413" name=""/>
+                    <pic:cNvPicPr/>
+                  </pic:nvPicPr>
+                  <pic:blipFill>
+                    <a:blip r:embed="rId21">
+                      <a:extLst>
+                        <a:ext uri="{28A0092B-C50C-407E-A947-70E740481C1C}">
+                          <a14:useLocalDpi xmlns:a14="http://schemas.microsoft.com/office/drawing/2010/main" val="0"/>
+                        </a:ext>
+                      </a:extLst>
+                    </a:blip>
+                    <a:stretch>
+                      <a:fillRect/>
+                    </a:stretch>
+                  </pic:blipFill>
+                  <pic:spPr>
+                    <a:xfrm>
+                      <a:off x="0" y="0"/>
+                      <a:ext cx="3010161" cy="2895851"/>
+                    </a:xfrm>
+                    <a:prstGeom prst="rect">
+                      <a:avLst/>
+                    </a:prstGeom>
+                  </pic:spPr>
+                </pic:pic>
+              </a:graphicData>
+            </a:graphic>
+          </wp:inline>
+        </w:drawing>
+      </w:r>
+    </w:p>
+    <w:p>
+      <w:pPr>
+        <w:keepNext/>
+        <w:spacing w:after="240" w:line="360" w:lineRule="auto"/>
+        <w:jc w:val="center"/>
+      </w:pPr>
+      <w:r>
+        <w:t>Fig 1.14</w:t>
+      </w:r>
+    </w:p>
+    <w:p>
+      <w:r>
+        <w:br w:type="page"/>
+      </w:r>
+    </w:p>
+    <w:p>
+      <w:pPr>
+        <w:keepNext/>
+        <w:spacing w:after="240" w:line="360" w:lineRule="auto"/>
+        <w:jc w:val="center"/>
+      </w:pPr>
+      <w:r>
+        <w:rPr>
+          <w:noProof/>
+        </w:rPr>
+        <w:lastRenderedPageBreak/>
+        <w:drawing>
+          <wp:inline distT="0" distB="0" distL="0" distR="0" wp14:anchorId="7C3593D0" wp14:editId="57A6C311">
+            <wp:extent cx="5685013" cy="7994073"/>
+            <wp:effectExtent l="0" t="0" r="0" b="6985"/>
+            <wp:docPr id="972981302" name="Picture 75"/>
+            <wp:cNvGraphicFramePr/>
+            <a:graphic xmlns:a="http://schemas.openxmlformats.org/drawingml/2006/main">
+              <a:graphicData uri="http://schemas.openxmlformats.org/drawingml/2006/picture">
+                <pic:pic xmlns:pic="http://schemas.openxmlformats.org/drawingml/2006/picture">
+                  <pic:nvPicPr>
+                    <pic:cNvPr id="972981302" name=""/>
+                    <pic:cNvPicPr/>
+                  </pic:nvPicPr>
+                  <pic:blipFill>
+                    <a:blip r:embed="rId19">
+                      <a:extLst>
+                        <a:ext uri="{28A0092B-C50C-407E-A947-70E740481C1C}">
+                          <a14:useLocalDpi xmlns:a14="http://schemas.microsoft.com/office/drawing/2010/main" val="0"/>
+                        </a:ext>
+                      </a:extLst>
+                    </a:blip>
+                    <a:stretch>
+                      <a:fillRect/>
+                    </a:stretch>
+                  </pic:blipFill>
+                  <pic:spPr>
+                    <a:xfrm>
+                      <a:off x="0" y="0"/>
+                      <a:ext cx="5685013" cy="7994073"/>
+                    </a:xfrm>
+                    <a:prstGeom prst="rect">
+                      <a:avLst/>
+                    </a:prstGeom>
+                  </pic:spPr>
+                </pic:pic>
+              </a:graphicData>
+            </a:graphic>
+          </wp:inline>
+        </w:drawing>
+      </w:r>
+    </w:p>
+    <w:p>
+      <w:pPr>
+        <w:keepNext/>
+        <w:spacing w:after="240" w:line="360" w:lineRule="auto"/>
+        <w:jc w:val="center"/>
+      </w:pPr>
+      <w:r>
+        <w:t>Fig 1.15</w:t>
+      </w:r>
+    </w:p>
+    <w:p>
+      <w:pPr>
+        <w:keepNext/>
+        <w:spacing w:after="240" w:line="360" w:lineRule="auto"/>
+        <w:jc w:val="center"/>
+      </w:pPr>
     </w:p>
     <w:p>
       <w:pPr>
         <w:spacing w:line="360" w:lineRule="auto"/>
         <w:jc w:val="both"/>
         <w:sectPr>
-          <w:headerReference w:type="default" r:id="rId35"/>
-          <w:footerReference w:type="default" r:id="rId36"/>
-          <w:headerReference w:type="first" r:id="rId37"/>
-          <w:footerReference w:type="first" r:id="rId38"/>
+          <w:headerReference w:type="default" r:id="rId22"/>
+          <w:footerReference w:type="default" r:id="rId23"/>
+          <w:headerReference w:type="first" r:id="rId24"/>
+          <w:footerReference w:type="first" r:id="rId25"/>
+          <w:pgSz w:w="11906" w:h="16838"/>
+          <w:pgMar w:top="964" w:right="964" w:bottom="964" w:left="1191" w:header="708" w:footer="708" w:gutter="0"/>
+          <w:pgNumType w:start="1"/>
+          <w:cols w:space="708"/>
+          <w:titlePg/>
+          <w:docGrid w:linePitch="360"/>
+        </w:sectPr>
+      </w:pPr>
+    </w:p>
+    <w:p>
+      <w:pPr>
+        <w:spacing w:line="360" w:lineRule="auto"/>
+        <w:jc w:val="center"/>
+        <w:rPr>
+          <w:b/>
+          <w:sz w:val="32"/>
+        </w:rPr>
+      </w:pPr>
+    </w:p>
+    <w:p>
+      <w:pPr>
+        <w:spacing w:line="360" w:lineRule="auto"/>
+        <w:jc w:val="center"/>
+        <w:rPr>
+          <w:b/>
+          <w:sz w:val="32"/>
+        </w:rPr>
+      </w:pPr>
+    </w:p>
+    <w:p>
+      <w:pPr>
+        <w:spacing w:line="360" w:lineRule="auto"/>
+        <w:jc w:val="center"/>
+        <w:rPr>
+          <w:b/>
+          <w:sz w:val="32"/>
+        </w:rPr>
+      </w:pPr>
+    </w:p>
+    <w:p>
+      <w:pPr>
+        <w:spacing w:line="360" w:lineRule="auto"/>
+        <w:jc w:val="center"/>
+        <w:rPr>
+          <w:b/>
+          <w:sz w:val="32"/>
+        </w:rPr>
+      </w:pPr>
+    </w:p>
+    <w:p>
+      <w:pPr>
+        <w:spacing w:line="360" w:lineRule="auto"/>
+        <w:jc w:val="center"/>
+        <w:rPr>
+          <w:b/>
+          <w:sz w:val="32"/>
+        </w:rPr>
+      </w:pPr>
+    </w:p>
+    <w:p>
+      <w:pPr>
+        <w:spacing w:line="360" w:lineRule="auto"/>
+        <w:jc w:val="center"/>
+        <w:rPr>
+          <w:b/>
+          <w:sz w:val="32"/>
+        </w:rPr>
+      </w:pPr>
+    </w:p>
+    <w:p>
+      <w:pPr>
+        <w:spacing w:line="360" w:lineRule="auto"/>
+        <w:jc w:val="center"/>
+        <w:rPr>
+          <w:b/>
+          <w:sz w:val="32"/>
+        </w:rPr>
+      </w:pPr>
+    </w:p>
+    <w:p>
+      <w:pPr>
+        <w:spacing w:line="360" w:lineRule="auto"/>
+        <w:jc w:val="center"/>
+        <w:rPr>
+          <w:b/>
+          <w:sz w:val="32"/>
+        </w:rPr>
+      </w:pPr>
+    </w:p>
+    <w:p>
+      <w:pPr>
+        <w:spacing w:line="360" w:lineRule="auto"/>
+        <w:jc w:val="center"/>
+        <w:rPr>
+          <w:b/>
+          <w:sz w:val="32"/>
+        </w:rPr>
+      </w:pPr>
+    </w:p>
+    <w:p>
+      <w:pPr>
+        <w:spacing w:line="360" w:lineRule="auto"/>
+        <w:jc w:val="center"/>
+        <w:rPr>
+          <w:b/>
+          <w:sz w:val="32"/>
+        </w:rPr>
+      </w:pPr>
+    </w:p>
+    <w:p>
+      <w:pPr>
+        <w:spacing w:line="360" w:lineRule="auto"/>
+        <w:jc w:val="center"/>
+        <w:rPr>
+          <w:b/>
+          <w:sz w:val="32"/>
+        </w:rPr>
+      </w:pPr>
+      <w:r>
+        <w:rPr>
+          <w:b/>
+          <w:sz w:val="32"/>
+        </w:rPr>
+        <w:t>Chapter 2</w:t>
+      </w:r>
+    </w:p>
+    <w:p>
+      <w:pPr>
+        <w:spacing w:line="360" w:lineRule="auto"/>
+        <w:jc w:val="center"/>
+        <w:rPr>
+          <w:b/>
+          <w:sz w:val="32"/>
+        </w:rPr>
+      </w:pPr>
+      <w:bookmarkStart w:id="37" w:name="Chapter2Title_2"/>
+      <w:r>
+        <w:rPr>
+          <w:b/>
+          <w:sz w:val="32"/>
+        </w:rPr>
+        <w:t>Auto-Title for Chapter4Title</w:t>
+      </w:r>
+      <w:bookmarkEnd w:id="37"/>
+    </w:p>
+    <w:p>
+      <w:pPr>
+        <w:rPr>
+          <w:b/>
+          <w:sz w:val="32"/>
+        </w:rPr>
+      </w:pPr>
+      <w:r>
+        <w:rPr>
+          <w:b/>
+          <w:sz w:val="32"/>
+        </w:rPr>
+        <w:br w:type="page"/>
+      </w:r>
+    </w:p>
+    <w:p>
+      <w:pPr>
+        <w:spacing w:line="360" w:lineRule="auto"/>
+        <w:jc w:val="center"/>
+        <w:rPr>
+          <w:b/>
+          <w:sz w:val="32"/>
+        </w:rPr>
+      </w:pPr>
+      <w:bookmarkStart w:id="38" w:name="Chapter2Title_3"/>
+      <w:r>
+        <w:rPr>
+          <w:b/>
+          <w:sz w:val="32"/>
+        </w:rPr>
+        <w:lastRenderedPageBreak/>
+        <w:t>Auto-Title for Chapter4Title</w:t>
+      </w:r>
+      <w:bookmarkEnd w:id="38"/>
+    </w:p>
+    <w:p>
+      <w:pPr>
+        <w:spacing w:line="360" w:lineRule="auto"/>
+        <w:jc w:val="both"/>
+      </w:pPr>
+      <w:bookmarkStart w:id="39" w:name="Chapter2Content"/>
+      <w:r>
+        <w:t>Auto-Content for Chapter4Content. Auto-Content for Chapter4Content. Auto-Content for Chapter4Content. Auto-Content for Chapter4Content. Auto-Content for Chapter4Content. Auto-Content for Chapter4Content. Auto-Content for Chapter4Content. Auto-Content for Chapter4Content. Auto-Content for Chapter4Content. Auto-Content for Chapter4Content. Auto-Content for Chapter4Content. Auto-Content for Chapter4Content. Auto-Content for Chapter4Content. Auto-Content for Chapter4Content. Auto-Content for Chapter4Content. Auto-Content for Chapter4Content. Auto-Content for Chapter4Content. Auto-Content for Chapter4Content. Auto-Content for Chapter4Content. Auto-Content for Chapter4Content. Auto-Content for Chapter4Content. Auto-Content for Chapter4Content. Auto-Content for Chapter4Content. Auto-Content for Chapter4Content. Auto-Content for Chapter4Content. Auto-Content for Chapter4Content. Auto-Content for Chapter4Content. Auto-Content for Chapter4Content. Auto-Content for Chapter4Content. Auto-Content for Chapter4Content. Auto-Content for Chapter4Content. Auto-Content for Chapter4Content. Auto-Content for Chapter4Content. Auto-Content for Chapter4Content. Auto-Content for Chapter4Content. Auto-Content for Chapter4Content. Auto-Content for Chapter4Content. Auto-Content for Chapter4Content. Auto-Content for Chapter4Content. Auto-Content for Chapter4Content. Auto-Content for Chapter4Content. Auto-Content for Chapter4Content. Auto-Content for Chapter4Content. Auto-Content for Chapter4Content. Auto-Content for Chapter4Content. Auto-Content for Chapter4Content. Auto-Content for Chapter4Content. Auto-Content for Chapter4Content. Auto-Content for Chapter4Content. Auto-Content for Chapter4Content.</w:t>
+      </w:r>
+    </w:p>
+    <w:bookmarkEnd w:id="39"/>
+    <w:p>
+      <w:pPr>
+        <w:spacing w:line="360" w:lineRule="auto"/>
+        <w:jc w:val="both"/>
+      </w:pPr>
+    </w:p>
+    <w:p>
+      <w:pPr>
+        <w:spacing w:line="360" w:lineRule="auto"/>
+        <w:jc w:val="both"/>
+        <w:sectPr>
+          <w:headerReference w:type="default" r:id="rId26"/>
+          <w:footerReference w:type="default" r:id="rId27"/>
+          <w:headerReference w:type="first" r:id="rId28"/>
+          <w:footerReference w:type="first" r:id="rId29"/>
           <w:pgSz w:w="11906" w:h="16838"/>
           <w:pgMar w:top="964" w:right="964" w:bottom="964" w:left="1191" w:header="708" w:footer="708" w:gutter="0"/>
           <w:cols w:space="708"/>
@@ -2967,6 +3287,1263 @@
           <w:sz w:val="32"/>
         </w:rPr>
       </w:pPr>
+    </w:p>
+    <w:p>
+      <w:pPr>
+        <w:spacing w:line="360" w:lineRule="auto"/>
+        <w:jc w:val="center"/>
+        <w:rPr>
+          <w:b/>
+          <w:sz w:val="32"/>
+        </w:rPr>
+      </w:pPr>
+    </w:p>
+    <w:p>
+      <w:pPr>
+        <w:spacing w:line="360" w:lineRule="auto"/>
+        <w:jc w:val="center"/>
+        <w:rPr>
+          <w:b/>
+          <w:sz w:val="32"/>
+        </w:rPr>
+      </w:pPr>
+    </w:p>
+    <w:p>
+      <w:pPr>
+        <w:spacing w:line="360" w:lineRule="auto"/>
+        <w:jc w:val="center"/>
+        <w:rPr>
+          <w:b/>
+          <w:sz w:val="32"/>
+        </w:rPr>
+      </w:pPr>
+    </w:p>
+    <w:p>
+      <w:pPr>
+        <w:spacing w:line="360" w:lineRule="auto"/>
+        <w:jc w:val="center"/>
+        <w:rPr>
+          <w:b/>
+          <w:sz w:val="32"/>
+        </w:rPr>
+      </w:pPr>
+    </w:p>
+    <w:p>
+      <w:pPr>
+        <w:spacing w:line="360" w:lineRule="auto"/>
+        <w:jc w:val="center"/>
+        <w:rPr>
+          <w:b/>
+          <w:sz w:val="32"/>
+        </w:rPr>
+      </w:pPr>
+    </w:p>
+    <w:p>
+      <w:pPr>
+        <w:spacing w:line="360" w:lineRule="auto"/>
+        <w:jc w:val="center"/>
+        <w:rPr>
+          <w:b/>
+          <w:sz w:val="32"/>
+        </w:rPr>
+      </w:pPr>
+    </w:p>
+    <w:p>
+      <w:pPr>
+        <w:spacing w:line="360" w:lineRule="auto"/>
+        <w:jc w:val="center"/>
+        <w:rPr>
+          <w:b/>
+          <w:sz w:val="32"/>
+        </w:rPr>
+      </w:pPr>
+    </w:p>
+    <w:p>
+      <w:pPr>
+        <w:spacing w:line="360" w:lineRule="auto"/>
+        <w:jc w:val="center"/>
+        <w:rPr>
+          <w:b/>
+          <w:sz w:val="32"/>
+        </w:rPr>
+      </w:pPr>
+    </w:p>
+    <w:p>
+      <w:pPr>
+        <w:spacing w:line="360" w:lineRule="auto"/>
+        <w:jc w:val="center"/>
+        <w:rPr>
+          <w:b/>
+          <w:sz w:val="32"/>
+        </w:rPr>
+      </w:pPr>
+      <w:r>
+        <w:rPr>
+          <w:b/>
+          <w:sz w:val="32"/>
+        </w:rPr>
+        <w:t>Chapter 3</w:t>
+      </w:r>
+    </w:p>
+    <w:p>
+      <w:pPr>
+        <w:spacing w:line="360" w:lineRule="auto"/>
+        <w:jc w:val="center"/>
+        <w:rPr>
+          <w:b/>
+          <w:sz w:val="32"/>
+        </w:rPr>
+      </w:pPr>
+      <w:bookmarkStart w:id="40" w:name="Chapter3Title_2"/>
+      <w:r>
+        <w:rPr>
+          <w:b/>
+          <w:sz w:val="32"/>
+        </w:rPr>
+        <w:t>Auto-Title for Chapter6Title</w:t>
+      </w:r>
+      <w:bookmarkEnd w:id="40"/>
+    </w:p>
+    <w:p>
+      <w:pPr>
+        <w:rPr>
+          <w:b/>
+          <w:sz w:val="32"/>
+        </w:rPr>
+      </w:pPr>
+      <w:r>
+        <w:rPr>
+          <w:b/>
+          <w:sz w:val="32"/>
+        </w:rPr>
+        <w:br w:type="page"/>
+      </w:r>
+    </w:p>
+    <w:p>
+      <w:pPr>
+        <w:spacing w:line="360" w:lineRule="auto"/>
+        <w:jc w:val="center"/>
+        <w:rPr>
+          <w:b/>
+          <w:sz w:val="32"/>
+        </w:rPr>
+      </w:pPr>
+      <w:bookmarkStart w:id="41" w:name="Chapter3Title_3"/>
+      <w:r>
+        <w:rPr>
+          <w:b/>
+          <w:sz w:val="32"/>
+        </w:rPr>
+        <w:lastRenderedPageBreak/>
+        <w:t>Auto-Title for Chapter6Title</w:t>
+      </w:r>
+      <w:bookmarkEnd w:id="41"/>
+    </w:p>
+    <w:p>
+      <w:pPr>
+        <w:spacing w:line="360" w:lineRule="auto"/>
+        <w:jc w:val="both"/>
+      </w:pPr>
+      <w:bookmarkStart w:id="42" w:name="Chapter3Content"/>
+      <w:r>
+        <w:t>Auto-Content for Chapter6Content. Auto-Content for Chapter6Content. Auto-Content for Chapter6Content. Auto-Content for Chapter6Content. Auto-Content for Chapter6Content. Auto-Content for Chapter6Content. Auto-Content for Chapter6Content. Auto-Content for Chapter6Content. Auto-Content for Chapter6Content. Auto-Content for Chapter6Content. Auto-Content for Chapter6Content. Auto-Content for Chapter6Content. Auto-Content for Chapter6Content. Auto-Content for Chapter6Content. Auto-Content for Chapter6Content. Auto-Content for Chapter6Content. Auto-Content for Chapter6Content. Auto-Content for Chapter6Content. Auto-Content for Chapter6Content. Auto-Content for Chapter6Content. Auto-Content for Chapter6Content. Auto-Content for Chapter6Content. Auto-Content for Chapter6Content. Auto-Content for Chapter6Content. Auto-Content for Chapter6Content. Auto-Content for Chapter6Content. Auto-Content for Chapter6Content. Auto-Content for Chapter6Content. Auto-Content for Chapter6Content. Auto-Content for Chapter6Content. Auto-Content for Chapter6Content. Auto-Content for Chapter6Content. Auto-Content for Chapter6Content. Auto-Content for Chapter6Content. Auto-Content for Chapter6Content. Auto-Content for Chapter6Content. Auto-Content for Chapter6Content. Auto-Content for Chapter6Content. Auto-Content for Chapter6Content. Auto-Content for Chapter6Content. Auto-Content for Chapter6Content. Auto-Content for Chapter6Content. Auto-Content for Chapter6Content. Auto-Content for Chapter6Content. Auto-Content for Chapter6Content. Auto-Content for Chapter6Content. Auto-Content for Chapter6Content. Auto-Content for Chapter6Content. Auto-Content for Chapter6Content. Auto-Content for Chapter6Content.</w:t>
+      </w:r>
+    </w:p>
+    <w:bookmarkEnd w:id="42"/>
+    <w:p>
+      <w:pPr>
+        <w:spacing w:line="360" w:lineRule="auto"/>
+        <w:jc w:val="both"/>
+      </w:pPr>
+    </w:p>
+    <w:p>
+      <w:pPr>
+        <w:spacing w:line="360" w:lineRule="auto"/>
+        <w:jc w:val="both"/>
+        <w:sectPr>
+          <w:headerReference w:type="default" r:id="rId30"/>
+          <w:footerReference w:type="default" r:id="rId31"/>
+          <w:headerReference w:type="first" r:id="rId32"/>
+          <w:footerReference w:type="first" r:id="rId33"/>
+          <w:pgSz w:w="11906" w:h="16838"/>
+          <w:pgMar w:top="964" w:right="964" w:bottom="964" w:left="1191" w:header="708" w:footer="708" w:gutter="0"/>
+          <w:cols w:space="708"/>
+          <w:titlePg/>
+          <w:docGrid w:linePitch="360"/>
+        </w:sectPr>
+      </w:pPr>
+    </w:p>
+    <w:p>
+      <w:pPr>
+        <w:spacing w:line="360" w:lineRule="auto"/>
+        <w:jc w:val="center"/>
+        <w:rPr>
+          <w:b/>
+          <w:sz w:val="32"/>
+        </w:rPr>
+      </w:pPr>
+    </w:p>
+    <w:p>
+      <w:pPr>
+        <w:spacing w:line="360" w:lineRule="auto"/>
+        <w:jc w:val="center"/>
+        <w:rPr>
+          <w:b/>
+          <w:sz w:val="32"/>
+        </w:rPr>
+      </w:pPr>
+    </w:p>
+    <w:p>
+      <w:pPr>
+        <w:spacing w:line="360" w:lineRule="auto"/>
+        <w:jc w:val="center"/>
+        <w:rPr>
+          <w:b/>
+          <w:sz w:val="32"/>
+        </w:rPr>
+      </w:pPr>
+    </w:p>
+    <w:p>
+      <w:pPr>
+        <w:spacing w:line="360" w:lineRule="auto"/>
+        <w:jc w:val="center"/>
+        <w:rPr>
+          <w:b/>
+          <w:sz w:val="32"/>
+        </w:rPr>
+      </w:pPr>
+    </w:p>
+    <w:p>
+      <w:pPr>
+        <w:spacing w:line="360" w:lineRule="auto"/>
+        <w:jc w:val="center"/>
+        <w:rPr>
+          <w:b/>
+          <w:sz w:val="32"/>
+        </w:rPr>
+      </w:pPr>
+    </w:p>
+    <w:p>
+      <w:pPr>
+        <w:spacing w:line="360" w:lineRule="auto"/>
+        <w:jc w:val="center"/>
+        <w:rPr>
+          <w:b/>
+          <w:sz w:val="32"/>
+        </w:rPr>
+      </w:pPr>
+    </w:p>
+    <w:p>
+      <w:pPr>
+        <w:spacing w:line="360" w:lineRule="auto"/>
+        <w:jc w:val="center"/>
+        <w:rPr>
+          <w:b/>
+          <w:sz w:val="32"/>
+        </w:rPr>
+      </w:pPr>
+    </w:p>
+    <w:p>
+      <w:pPr>
+        <w:spacing w:line="360" w:lineRule="auto"/>
+        <w:jc w:val="center"/>
+        <w:rPr>
+          <w:b/>
+          <w:sz w:val="32"/>
+        </w:rPr>
+      </w:pPr>
+    </w:p>
+    <w:p>
+      <w:pPr>
+        <w:spacing w:line="360" w:lineRule="auto"/>
+        <w:jc w:val="center"/>
+        <w:rPr>
+          <w:b/>
+          <w:sz w:val="32"/>
+        </w:rPr>
+      </w:pPr>
+    </w:p>
+    <w:p>
+      <w:pPr>
+        <w:spacing w:line="360" w:lineRule="auto"/>
+        <w:jc w:val="center"/>
+        <w:rPr>
+          <w:b/>
+          <w:sz w:val="32"/>
+        </w:rPr>
+      </w:pPr>
+    </w:p>
+    <w:p>
+      <w:pPr>
+        <w:spacing w:line="360" w:lineRule="auto"/>
+        <w:jc w:val="center"/>
+        <w:rPr>
+          <w:b/>
+          <w:sz w:val="32"/>
+        </w:rPr>
+      </w:pPr>
+      <w:r>
+        <w:rPr>
+          <w:b/>
+          <w:sz w:val="32"/>
+        </w:rPr>
+        <w:t>Chapter 4</w:t>
+      </w:r>
+    </w:p>
+    <w:p>
+      <w:pPr>
+        <w:spacing w:line="360" w:lineRule="auto"/>
+        <w:jc w:val="center"/>
+        <w:rPr>
+          <w:b/>
+          <w:sz w:val="32"/>
+        </w:rPr>
+      </w:pPr>
+      <w:bookmarkStart w:id="43" w:name="Chapter4Title_2"/>
+      <w:r>
+        <w:rPr>
+          <w:b/>
+          <w:sz w:val="32"/>
+        </w:rPr>
+        <w:t>Cycle1-Title for Chapter7Title</w:t>
+      </w:r>
+      <w:bookmarkEnd w:id="43"/>
+    </w:p>
+    <w:p>
+      <w:pPr>
+        <w:rPr>
+          <w:b/>
+          <w:sz w:val="32"/>
+        </w:rPr>
+      </w:pPr>
+      <w:r>
+        <w:rPr>
+          <w:b/>
+          <w:sz w:val="32"/>
+        </w:rPr>
+        <w:br w:type="page"/>
+      </w:r>
+    </w:p>
+    <w:p>
+      <w:pPr>
+        <w:spacing w:line="360" w:lineRule="auto"/>
+        <w:jc w:val="center"/>
+        <w:rPr>
+          <w:b/>
+          <w:sz w:val="32"/>
+        </w:rPr>
+      </w:pPr>
+      <w:bookmarkStart w:id="44" w:name="Chapter4Title_3"/>
+      <w:r>
+        <w:rPr>
+          <w:b/>
+          <w:sz w:val="32"/>
+        </w:rPr>
+        <w:lastRenderedPageBreak/>
+        <w:t>Cycle1-Title for Chapter7Title</w:t>
+      </w:r>
+      <w:bookmarkEnd w:id="44"/>
+    </w:p>
+    <w:p>
+      <w:pPr>
+        <w:spacing w:line="360" w:lineRule="auto"/>
+        <w:jc w:val="both"/>
+      </w:pPr>
+      <w:bookmarkStart w:id="45" w:name="Chapter4Content"/>
+      <w:r>
+        <w:t>Cycle1-Content for Chapter7Content. Cycle1-Content for Chapter7Content. Cycle1-Content for Chapter7Content. Cycle1-Content for Chapter7Content. Cycle1-Content for Chapter7Content. Cycle1-Content for Chapter7Content. Cycle1-Content for Chapter7Content. Cycle1-Content for Chapter7Content. Cycle1-Content for Chapter7Content. Cycle1-Content for Chapter7Content. Cycle1-Content for Chapter7Content. Cycle1-Content for Chapter7Content. Cycle1-Content for Chapter7Content. Cycle1-Content for Chapter7Content. Cycle1-Content for Chapter7Content. Cycle1-Content for Chapter7Content. Cycle1-Content for Chapter7Content. Cycle1-Content for Chapter7Content. Cycle1-Content for Chapter7Content. Cycle1-Content for Chapter7Content. Cycle1-Content for Chapter7Content. Cycle1-Content for Chapter7Content. Cycle1-Content for Chapter7Content. Cycle1-Content for Chapter7Content. Cycle1-Content for Chapter7Content. Cycle1-Content for Chapter7Content. Cycle1-Content for Chapter7Content. Cycle1-Content for Chapter7Content. Cycle1-Content for Chapter7Content. Cycle1-Content for Chapter7Content.</w:t>
+      </w:r>
+    </w:p>
+    <w:bookmarkEnd w:id="45"/>
+    <w:p>
+      <w:r>
+        <w:br w:type="page"/>
+      </w:r>
+    </w:p>
+    <w:p>
+      <w:pPr>
+        <w:keepNext/>
+        <w:spacing w:line="360" w:lineRule="auto"/>
+        <w:jc w:val="center"/>
+      </w:pPr>
+      <w:r>
+        <w:rPr>
+          <w:noProof/>
+        </w:rPr>
+        <w:lastRenderedPageBreak/>
+        <w:drawing>
+          <wp:inline distT="0" distB="0" distL="0" distR="0" wp14:anchorId="6D4F3BCF" wp14:editId="6FB76E87">
+            <wp:extent cx="5685013" cy="7994073"/>
+            <wp:effectExtent l="0" t="0" r="0" b="6985"/>
+            <wp:docPr id="882469981" name="Picture 76"/>
+            <wp:cNvGraphicFramePr/>
+            <a:graphic xmlns:a="http://schemas.openxmlformats.org/drawingml/2006/main">
+              <a:graphicData uri="http://schemas.openxmlformats.org/drawingml/2006/picture">
+                <pic:pic xmlns:pic="http://schemas.openxmlformats.org/drawingml/2006/picture">
+                  <pic:nvPicPr>
+                    <pic:cNvPr id="882469981" name=""/>
+                    <pic:cNvPicPr/>
+                  </pic:nvPicPr>
+                  <pic:blipFill>
+                    <a:blip r:embed="rId19">
+                      <a:extLst>
+                        <a:ext uri="{28A0092B-C50C-407E-A947-70E740481C1C}">
+                          <a14:useLocalDpi xmlns:a14="http://schemas.microsoft.com/office/drawing/2010/main" val="0"/>
+                        </a:ext>
+                      </a:extLst>
+                    </a:blip>
+                    <a:stretch>
+                      <a:fillRect/>
+                    </a:stretch>
+                  </pic:blipFill>
+                  <pic:spPr>
+                    <a:xfrm>
+                      <a:off x="0" y="0"/>
+                      <a:ext cx="5685013" cy="7994073"/>
+                    </a:xfrm>
+                    <a:prstGeom prst="rect">
+                      <a:avLst/>
+                    </a:prstGeom>
+                  </pic:spPr>
+                </pic:pic>
+              </a:graphicData>
+            </a:graphic>
+          </wp:inline>
+        </w:drawing>
+      </w:r>
+    </w:p>
+    <w:p>
+      <w:pPr>
+        <w:keepNext/>
+        <w:spacing w:after="240" w:line="360" w:lineRule="auto"/>
+        <w:jc w:val="center"/>
+      </w:pPr>
+      <w:r>
+        <w:t>Fig 4.1</w:t>
+      </w:r>
+    </w:p>
+    <w:p>
+      <w:r>
+        <w:br w:type="page"/>
+      </w:r>
+    </w:p>
+    <w:p>
+      <w:pPr>
+        <w:keepNext/>
+        <w:spacing w:after="240" w:line="360" w:lineRule="auto"/>
+        <w:jc w:val="center"/>
+      </w:pPr>
+      <w:r>
+        <w:rPr>
+          <w:noProof/>
+        </w:rPr>
+        <w:lastRenderedPageBreak/>
+        <w:drawing>
+          <wp:inline distT="0" distB="0" distL="0" distR="0" wp14:anchorId="7CC8E0A1" wp14:editId="122AE132">
+            <wp:extent cx="5685013" cy="7994073"/>
+            <wp:effectExtent l="0" t="0" r="0" b="6985"/>
+            <wp:docPr id="222685639" name="Picture 77"/>
+            <wp:cNvGraphicFramePr/>
+            <a:graphic xmlns:a="http://schemas.openxmlformats.org/drawingml/2006/main">
+              <a:graphicData uri="http://schemas.openxmlformats.org/drawingml/2006/picture">
+                <pic:pic xmlns:pic="http://schemas.openxmlformats.org/drawingml/2006/picture">
+                  <pic:nvPicPr>
+                    <pic:cNvPr id="222685639" name=""/>
+                    <pic:cNvPicPr/>
+                  </pic:nvPicPr>
+                  <pic:blipFill>
+                    <a:blip r:embed="rId19">
+                      <a:extLst>
+                        <a:ext uri="{28A0092B-C50C-407E-A947-70E740481C1C}">
+                          <a14:useLocalDpi xmlns:a14="http://schemas.microsoft.com/office/drawing/2010/main" val="0"/>
+                        </a:ext>
+                      </a:extLst>
+                    </a:blip>
+                    <a:stretch>
+                      <a:fillRect/>
+                    </a:stretch>
+                  </pic:blipFill>
+                  <pic:spPr>
+                    <a:xfrm>
+                      <a:off x="0" y="0"/>
+                      <a:ext cx="5685013" cy="7994073"/>
+                    </a:xfrm>
+                    <a:prstGeom prst="rect">
+                      <a:avLst/>
+                    </a:prstGeom>
+                  </pic:spPr>
+                </pic:pic>
+              </a:graphicData>
+            </a:graphic>
+          </wp:inline>
+        </w:drawing>
+      </w:r>
+    </w:p>
+    <w:p>
+      <w:pPr>
+        <w:keepNext/>
+        <w:spacing w:after="240" w:line="360" w:lineRule="auto"/>
+        <w:jc w:val="center"/>
+      </w:pPr>
+      <w:r>
+        <w:t>Fig 4.2</w:t>
+      </w:r>
+    </w:p>
+    <w:p>
+      <w:r>
+        <w:br w:type="page"/>
+      </w:r>
+    </w:p>
+    <w:p>
+      <w:pPr>
+        <w:keepNext/>
+        <w:spacing w:after="240" w:line="360" w:lineRule="auto"/>
+        <w:jc w:val="center"/>
+      </w:pPr>
+      <w:r>
+        <w:rPr>
+          <w:noProof/>
+        </w:rPr>
+        <w:lastRenderedPageBreak/>
+        <w:drawing>
+          <wp:inline distT="0" distB="0" distL="0" distR="0" wp14:anchorId="565BA50C" wp14:editId="6C3EE885">
+            <wp:extent cx="411516" cy="327688"/>
+            <wp:effectExtent l="0" t="0" r="7620" b="0"/>
+            <wp:docPr id="1995418580" name="Picture 78"/>
+            <wp:cNvGraphicFramePr/>
+            <a:graphic xmlns:a="http://schemas.openxmlformats.org/drawingml/2006/main">
+              <a:graphicData uri="http://schemas.openxmlformats.org/drawingml/2006/picture">
+                <pic:pic xmlns:pic="http://schemas.openxmlformats.org/drawingml/2006/picture">
+                  <pic:nvPicPr>
+                    <pic:cNvPr id="1995418580" name=""/>
+                    <pic:cNvPicPr/>
+                  </pic:nvPicPr>
+                  <pic:blipFill>
+                    <a:blip r:embed="rId20">
+                      <a:extLst>
+                        <a:ext uri="{28A0092B-C50C-407E-A947-70E740481C1C}">
+                          <a14:useLocalDpi xmlns:a14="http://schemas.microsoft.com/office/drawing/2010/main" val="0"/>
+                        </a:ext>
+                      </a:extLst>
+                    </a:blip>
+                    <a:stretch>
+                      <a:fillRect/>
+                    </a:stretch>
+                  </pic:blipFill>
+                  <pic:spPr>
+                    <a:xfrm>
+                      <a:off x="0" y="0"/>
+                      <a:ext cx="411516" cy="327688"/>
+                    </a:xfrm>
+                    <a:prstGeom prst="rect">
+                      <a:avLst/>
+                    </a:prstGeom>
+                  </pic:spPr>
+                </pic:pic>
+              </a:graphicData>
+            </a:graphic>
+          </wp:inline>
+        </w:drawing>
+      </w:r>
+    </w:p>
+    <w:p>
+      <w:pPr>
+        <w:keepNext/>
+        <w:spacing w:after="240" w:line="360" w:lineRule="auto"/>
+        <w:jc w:val="center"/>
+      </w:pPr>
+      <w:r>
+        <w:t>Fig 4.3</w:t>
+      </w:r>
+    </w:p>
+    <w:p>
+      <w:pPr>
+        <w:keepNext/>
+        <w:spacing w:after="240" w:line="360" w:lineRule="auto"/>
+        <w:jc w:val="center"/>
+      </w:pPr>
+      <w:r>
+        <w:rPr>
+          <w:noProof/>
+        </w:rPr>
+        <w:drawing>
+          <wp:inline distT="0" distB="0" distL="0" distR="0" wp14:anchorId="50C9DFC5" wp14:editId="53ACD890">
+            <wp:extent cx="411516" cy="327688"/>
+            <wp:effectExtent l="0" t="0" r="7620" b="0"/>
+            <wp:docPr id="523252669" name="Picture 79"/>
+            <wp:cNvGraphicFramePr/>
+            <a:graphic xmlns:a="http://schemas.openxmlformats.org/drawingml/2006/main">
+              <a:graphicData uri="http://schemas.openxmlformats.org/drawingml/2006/picture">
+                <pic:pic xmlns:pic="http://schemas.openxmlformats.org/drawingml/2006/picture">
+                  <pic:nvPicPr>
+                    <pic:cNvPr id="523252669" name=""/>
+                    <pic:cNvPicPr/>
+                  </pic:nvPicPr>
+                  <pic:blipFill>
+                    <a:blip r:embed="rId20">
+                      <a:extLst>
+                        <a:ext uri="{28A0092B-C50C-407E-A947-70E740481C1C}">
+                          <a14:useLocalDpi xmlns:a14="http://schemas.microsoft.com/office/drawing/2010/main" val="0"/>
+                        </a:ext>
+                      </a:extLst>
+                    </a:blip>
+                    <a:stretch>
+                      <a:fillRect/>
+                    </a:stretch>
+                  </pic:blipFill>
+                  <pic:spPr>
+                    <a:xfrm>
+                      <a:off x="0" y="0"/>
+                      <a:ext cx="411516" cy="327688"/>
+                    </a:xfrm>
+                    <a:prstGeom prst="rect">
+                      <a:avLst/>
+                    </a:prstGeom>
+                  </pic:spPr>
+                </pic:pic>
+              </a:graphicData>
+            </a:graphic>
+          </wp:inline>
+        </w:drawing>
+      </w:r>
+    </w:p>
+    <w:p>
+      <w:pPr>
+        <w:keepNext/>
+        <w:spacing w:after="240" w:line="360" w:lineRule="auto"/>
+        <w:jc w:val="center"/>
+      </w:pPr>
+      <w:r>
+        <w:t>Fig 4.4</w:t>
+      </w:r>
+    </w:p>
+    <w:p>
+      <w:pPr>
+        <w:keepNext/>
+        <w:spacing w:after="240" w:line="360" w:lineRule="auto"/>
+        <w:jc w:val="center"/>
+      </w:pPr>
+      <w:r>
+        <w:rPr>
+          <w:noProof/>
+        </w:rPr>
+        <w:drawing>
+          <wp:inline distT="0" distB="0" distL="0" distR="0" wp14:anchorId="09207717" wp14:editId="3FF4E7A8">
+            <wp:extent cx="3010161" cy="2895851"/>
+            <wp:effectExtent l="0" t="0" r="0" b="0"/>
+            <wp:docPr id="74665110" name="Picture 80"/>
+            <wp:cNvGraphicFramePr/>
+            <a:graphic xmlns:a="http://schemas.openxmlformats.org/drawingml/2006/main">
+              <a:graphicData uri="http://schemas.openxmlformats.org/drawingml/2006/picture">
+                <pic:pic xmlns:pic="http://schemas.openxmlformats.org/drawingml/2006/picture">
+                  <pic:nvPicPr>
+                    <pic:cNvPr id="74665110" name=""/>
+                    <pic:cNvPicPr/>
+                  </pic:nvPicPr>
+                  <pic:blipFill>
+                    <a:blip r:embed="rId21">
+                      <a:extLst>
+                        <a:ext uri="{28A0092B-C50C-407E-A947-70E740481C1C}">
+                          <a14:useLocalDpi xmlns:a14="http://schemas.microsoft.com/office/drawing/2010/main" val="0"/>
+                        </a:ext>
+                      </a:extLst>
+                    </a:blip>
+                    <a:stretch>
+                      <a:fillRect/>
+                    </a:stretch>
+                  </pic:blipFill>
+                  <pic:spPr>
+                    <a:xfrm>
+                      <a:off x="0" y="0"/>
+                      <a:ext cx="3010161" cy="2895851"/>
+                    </a:xfrm>
+                    <a:prstGeom prst="rect">
+                      <a:avLst/>
+                    </a:prstGeom>
+                  </pic:spPr>
+                </pic:pic>
+              </a:graphicData>
+            </a:graphic>
+          </wp:inline>
+        </w:drawing>
+      </w:r>
+    </w:p>
+    <w:p>
+      <w:pPr>
+        <w:keepNext/>
+        <w:spacing w:after="240" w:line="360" w:lineRule="auto"/>
+        <w:jc w:val="center"/>
+      </w:pPr>
+      <w:r>
+        <w:t>Fig 4.5</w:t>
+      </w:r>
+    </w:p>
+    <w:p>
+      <w:pPr>
+        <w:keepNext/>
+        <w:spacing w:after="240" w:line="360" w:lineRule="auto"/>
+        <w:jc w:val="center"/>
+      </w:pPr>
+    </w:p>
+    <w:p>
+      <w:pPr>
+        <w:spacing w:line="360" w:lineRule="auto"/>
+        <w:jc w:val="both"/>
+        <w:sectPr>
+          <w:headerReference w:type="default" r:id="rId34"/>
+          <w:footerReference w:type="default" r:id="rId35"/>
+          <w:headerReference w:type="first" r:id="rId36"/>
+          <w:footerReference w:type="first" r:id="rId37"/>
+          <w:pgSz w:w="11906" w:h="16838"/>
+          <w:pgMar w:top="964" w:right="964" w:bottom="964" w:left="1191" w:header="708" w:footer="708" w:gutter="0"/>
+          <w:cols w:space="708"/>
+          <w:titlePg/>
+          <w:docGrid w:linePitch="360"/>
+        </w:sectPr>
+      </w:pPr>
+    </w:p>
+    <w:p>
+      <w:pPr>
+        <w:spacing w:line="360" w:lineRule="auto"/>
+        <w:jc w:val="center"/>
+        <w:rPr>
+          <w:b/>
+          <w:sz w:val="32"/>
+        </w:rPr>
+      </w:pPr>
+    </w:p>
+    <w:p>
+      <w:pPr>
+        <w:spacing w:line="360" w:lineRule="auto"/>
+        <w:jc w:val="center"/>
+        <w:rPr>
+          <w:b/>
+          <w:sz w:val="32"/>
+        </w:rPr>
+      </w:pPr>
+    </w:p>
+    <w:p>
+      <w:pPr>
+        <w:spacing w:line="360" w:lineRule="auto"/>
+        <w:jc w:val="center"/>
+        <w:rPr>
+          <w:b/>
+          <w:sz w:val="32"/>
+        </w:rPr>
+      </w:pPr>
+    </w:p>
+    <w:p>
+      <w:pPr>
+        <w:spacing w:line="360" w:lineRule="auto"/>
+        <w:jc w:val="center"/>
+        <w:rPr>
+          <w:b/>
+          <w:sz w:val="32"/>
+        </w:rPr>
+      </w:pPr>
+    </w:p>
+    <w:p>
+      <w:pPr>
+        <w:spacing w:line="360" w:lineRule="auto"/>
+        <w:jc w:val="center"/>
+        <w:rPr>
+          <w:b/>
+          <w:sz w:val="32"/>
+        </w:rPr>
+      </w:pPr>
+    </w:p>
+    <w:p>
+      <w:pPr>
+        <w:spacing w:line="360" w:lineRule="auto"/>
+        <w:jc w:val="center"/>
+        <w:rPr>
+          <w:b/>
+          <w:sz w:val="32"/>
+        </w:rPr>
+      </w:pPr>
+    </w:p>
+    <w:p>
+      <w:pPr>
+        <w:spacing w:line="360" w:lineRule="auto"/>
+        <w:jc w:val="center"/>
+        <w:rPr>
+          <w:b/>
+          <w:sz w:val="32"/>
+        </w:rPr>
+      </w:pPr>
+    </w:p>
+    <w:p>
+      <w:pPr>
+        <w:spacing w:line="360" w:lineRule="auto"/>
+        <w:jc w:val="center"/>
+        <w:rPr>
+          <w:b/>
+          <w:sz w:val="32"/>
+        </w:rPr>
+      </w:pPr>
+    </w:p>
+    <w:p>
+      <w:pPr>
+        <w:spacing w:line="360" w:lineRule="auto"/>
+        <w:jc w:val="center"/>
+        <w:rPr>
+          <w:b/>
+          <w:sz w:val="32"/>
+        </w:rPr>
+      </w:pPr>
+    </w:p>
+    <w:p>
+      <w:pPr>
+        <w:spacing w:line="360" w:lineRule="auto"/>
+        <w:jc w:val="center"/>
+        <w:rPr>
+          <w:b/>
+          <w:sz w:val="32"/>
+        </w:rPr>
+      </w:pPr>
+    </w:p>
+    <w:p>
+      <w:pPr>
+        <w:spacing w:line="360" w:lineRule="auto"/>
+        <w:jc w:val="center"/>
+        <w:rPr>
+          <w:b/>
+          <w:sz w:val="32"/>
+        </w:rPr>
+      </w:pPr>
+      <w:r>
+        <w:rPr>
+          <w:b/>
+          <w:sz w:val="32"/>
+        </w:rPr>
+        <w:t>Chapter 5</w:t>
+      </w:r>
+    </w:p>
+    <w:p>
+      <w:pPr>
+        <w:spacing w:line="360" w:lineRule="auto"/>
+        <w:jc w:val="center"/>
+        <w:rPr>
+          <w:b/>
+          <w:sz w:val="32"/>
+        </w:rPr>
+      </w:pPr>
+      <w:bookmarkStart w:id="46" w:name="Chapter5Title_2"/>
+      <w:r>
+        <w:rPr>
+          <w:b/>
+          <w:sz w:val="32"/>
+        </w:rPr>
+        <w:t>Cycle1-Title for Chapter8Title</w:t>
+      </w:r>
+      <w:bookmarkEnd w:id="46"/>
+    </w:p>
+    <w:p>
+      <w:pPr>
+        <w:rPr>
+          <w:b/>
+          <w:sz w:val="32"/>
+        </w:rPr>
+      </w:pPr>
+      <w:r>
+        <w:rPr>
+          <w:b/>
+          <w:sz w:val="32"/>
+        </w:rPr>
+        <w:br w:type="page"/>
+      </w:r>
+    </w:p>
+    <w:p>
+      <w:pPr>
+        <w:spacing w:line="360" w:lineRule="auto"/>
+        <w:jc w:val="center"/>
+        <w:rPr>
+          <w:b/>
+          <w:sz w:val="32"/>
+        </w:rPr>
+      </w:pPr>
+      <w:bookmarkStart w:id="47" w:name="Chapter5Title_3"/>
+      <w:r>
+        <w:rPr>
+          <w:b/>
+          <w:sz w:val="32"/>
+        </w:rPr>
+        <w:lastRenderedPageBreak/>
+        <w:t>Cycle1-Title for Chapter8Title</w:t>
+      </w:r>
+      <w:bookmarkEnd w:id="47"/>
+    </w:p>
+    <w:p>
+      <w:pPr>
+        <w:spacing w:line="360" w:lineRule="auto"/>
+        <w:jc w:val="both"/>
+      </w:pPr>
+      <w:bookmarkStart w:id="48" w:name="Chapter5Content"/>
+      <w:r>
+        <w:t>Cycle1-Content for Chapter8Content. Cycle1-Content for Chapter8Content. Cycle1-Content for Chapter8Content. Cycle1-Content for Chapter8Content. Cycle1-Content for Chapter8Content. Cycle1-Content for Chapter8Content. Cycle1-Content for Chapter8Content. Cycle1-Content for Chapter8Content. Cycle1-Content for Chapter8Content. Cycle1-Content for Chapter8Content. Cycle1-Content for Chapter8Content. Cycle1-Content for Chapter8Content. Cycle1-Content for Chapter8Content. Cycle1-Content for Chapter8Content. Cycle1-Content for Chapter8Content. Cycle1-Content for Chapter8Content. Cycle1-Content for Chapter8Content. Cycle1-Content for Chapter8Content. Cycle1-Content for Chapter8Content. Cycle1-Content for Chapter8Content. Cycle1-Content for Chapter8Content. Cycle1-Content for Chapter8Content. Cycle1-Content for Chapter8Content. Cycle1-Content for Chapter8Content. Cycle1-Content for Chapter8Content. Cycle1-Content for Chapter8Content. Cycle1-Content for Chapter8Content. Cycle1-Content for Chapter8Content. Cycle1-Content for Chapter8Content. Cycle1-Content for Chapter8Content.</w:t>
+      </w:r>
+    </w:p>
+    <w:bookmarkEnd w:id="48"/>
+    <w:p>
+      <w:pPr>
+        <w:keepNext/>
+        <w:spacing w:line="360" w:lineRule="auto"/>
+        <w:jc w:val="center"/>
+      </w:pPr>
+      <w:r>
+        <w:rPr>
+          <w:noProof/>
+        </w:rPr>
+        <w:drawing>
+          <wp:inline distT="0" distB="0" distL="0" distR="0" wp14:anchorId="7C405BEA" wp14:editId="1CC5BCBC">
+            <wp:extent cx="411516" cy="327688"/>
+            <wp:effectExtent l="0" t="0" r="7620" b="0"/>
+            <wp:docPr id="1328513971" name="Picture 81"/>
+            <wp:cNvGraphicFramePr/>
+            <a:graphic xmlns:a="http://schemas.openxmlformats.org/drawingml/2006/main">
+              <a:graphicData uri="http://schemas.openxmlformats.org/drawingml/2006/picture">
+                <pic:pic xmlns:pic="http://schemas.openxmlformats.org/drawingml/2006/picture">
+                  <pic:nvPicPr>
+                    <pic:cNvPr id="1328513971" name=""/>
+                    <pic:cNvPicPr/>
+                  </pic:nvPicPr>
+                  <pic:blipFill>
+                    <a:blip r:embed="rId20">
+                      <a:extLst>
+                        <a:ext uri="{28A0092B-C50C-407E-A947-70E740481C1C}">
+                          <a14:useLocalDpi xmlns:a14="http://schemas.microsoft.com/office/drawing/2010/main" val="0"/>
+                        </a:ext>
+                      </a:extLst>
+                    </a:blip>
+                    <a:stretch>
+                      <a:fillRect/>
+                    </a:stretch>
+                  </pic:blipFill>
+                  <pic:spPr>
+                    <a:xfrm>
+                      <a:off x="0" y="0"/>
+                      <a:ext cx="411516" cy="327688"/>
+                    </a:xfrm>
+                    <a:prstGeom prst="rect">
+                      <a:avLst/>
+                    </a:prstGeom>
+                  </pic:spPr>
+                </pic:pic>
+              </a:graphicData>
+            </a:graphic>
+          </wp:inline>
+        </w:drawing>
+      </w:r>
+    </w:p>
+    <w:p>
+      <w:pPr>
+        <w:keepNext/>
+        <w:spacing w:after="240" w:line="360" w:lineRule="auto"/>
+        <w:jc w:val="center"/>
+      </w:pPr>
+      <w:r>
+        <w:t>Fig 5.1</w:t>
+      </w:r>
+    </w:p>
+    <w:p>
+      <w:pPr>
+        <w:keepNext/>
+        <w:spacing w:after="240" w:line="360" w:lineRule="auto"/>
+        <w:jc w:val="center"/>
+      </w:pPr>
+      <w:r>
+        <w:rPr>
+          <w:noProof/>
+        </w:rPr>
+        <w:drawing>
+          <wp:inline distT="0" distB="0" distL="0" distR="0" wp14:anchorId="5AB7B4CF" wp14:editId="24581B60">
+            <wp:extent cx="3010161" cy="2895851"/>
+            <wp:effectExtent l="0" t="0" r="0" b="0"/>
+            <wp:docPr id="2128791208" name="Picture 82"/>
+            <wp:cNvGraphicFramePr/>
+            <a:graphic xmlns:a="http://schemas.openxmlformats.org/drawingml/2006/main">
+              <a:graphicData uri="http://schemas.openxmlformats.org/drawingml/2006/picture">
+                <pic:pic xmlns:pic="http://schemas.openxmlformats.org/drawingml/2006/picture">
+                  <pic:nvPicPr>
+                    <pic:cNvPr id="2128791208" name=""/>
+                    <pic:cNvPicPr/>
+                  </pic:nvPicPr>
+                  <pic:blipFill>
+                    <a:blip r:embed="rId21">
+                      <a:extLst>
+                        <a:ext uri="{28A0092B-C50C-407E-A947-70E740481C1C}">
+                          <a14:useLocalDpi xmlns:a14="http://schemas.microsoft.com/office/drawing/2010/main" val="0"/>
+                        </a:ext>
+                      </a:extLst>
+                    </a:blip>
+                    <a:stretch>
+                      <a:fillRect/>
+                    </a:stretch>
+                  </pic:blipFill>
+                  <pic:spPr>
+                    <a:xfrm>
+                      <a:off x="0" y="0"/>
+                      <a:ext cx="3010161" cy="2895851"/>
+                    </a:xfrm>
+                    <a:prstGeom prst="rect">
+                      <a:avLst/>
+                    </a:prstGeom>
+                  </pic:spPr>
+                </pic:pic>
+              </a:graphicData>
+            </a:graphic>
+          </wp:inline>
+        </w:drawing>
+      </w:r>
+    </w:p>
+    <w:p>
+      <w:pPr>
+        <w:keepNext/>
+        <w:spacing w:after="240" w:line="360" w:lineRule="auto"/>
+        <w:jc w:val="center"/>
+      </w:pPr>
+      <w:r>
+        <w:t>Fig 5.2</w:t>
+      </w:r>
+    </w:p>
+    <w:p>
+      <w:r>
+        <w:br w:type="page"/>
+      </w:r>
+    </w:p>
+    <w:p>
+      <w:pPr>
+        <w:keepNext/>
+        <w:spacing w:after="240" w:line="360" w:lineRule="auto"/>
+        <w:jc w:val="center"/>
+      </w:pPr>
+      <w:r>
+        <w:rPr>
+          <w:noProof/>
+        </w:rPr>
+        <w:lastRenderedPageBreak/>
+        <w:drawing>
+          <wp:inline distT="0" distB="0" distL="0" distR="0" wp14:anchorId="7AEE6585" wp14:editId="6F94C5EA">
+            <wp:extent cx="5685013" cy="7994073"/>
+            <wp:effectExtent l="0" t="0" r="0" b="6985"/>
+            <wp:docPr id="748308655" name="Picture 83"/>
+            <wp:cNvGraphicFramePr/>
+            <a:graphic xmlns:a="http://schemas.openxmlformats.org/drawingml/2006/main">
+              <a:graphicData uri="http://schemas.openxmlformats.org/drawingml/2006/picture">
+                <pic:pic xmlns:pic="http://schemas.openxmlformats.org/drawingml/2006/picture">
+                  <pic:nvPicPr>
+                    <pic:cNvPr id="748308655" name=""/>
+                    <pic:cNvPicPr/>
+                  </pic:nvPicPr>
+                  <pic:blipFill>
+                    <a:blip r:embed="rId19">
+                      <a:extLst>
+                        <a:ext uri="{28A0092B-C50C-407E-A947-70E740481C1C}">
+                          <a14:useLocalDpi xmlns:a14="http://schemas.microsoft.com/office/drawing/2010/main" val="0"/>
+                        </a:ext>
+                      </a:extLst>
+                    </a:blip>
+                    <a:stretch>
+                      <a:fillRect/>
+                    </a:stretch>
+                  </pic:blipFill>
+                  <pic:spPr>
+                    <a:xfrm>
+                      <a:off x="0" y="0"/>
+                      <a:ext cx="5685013" cy="7994073"/>
+                    </a:xfrm>
+                    <a:prstGeom prst="rect">
+                      <a:avLst/>
+                    </a:prstGeom>
+                  </pic:spPr>
+                </pic:pic>
+              </a:graphicData>
+            </a:graphic>
+          </wp:inline>
+        </w:drawing>
+      </w:r>
+    </w:p>
+    <w:p>
+      <w:pPr>
+        <w:keepNext/>
+        <w:spacing w:after="240" w:line="360" w:lineRule="auto"/>
+        <w:jc w:val="center"/>
+      </w:pPr>
+      <w:r>
+        <w:t>Fig 5.3</w:t>
+      </w:r>
+    </w:p>
+    <w:p>
+      <w:r>
+        <w:br w:type="page"/>
+      </w:r>
+    </w:p>
+    <w:p>
+      <w:pPr>
+        <w:keepNext/>
+        <w:spacing w:after="240" w:line="360" w:lineRule="auto"/>
+        <w:jc w:val="center"/>
+      </w:pPr>
+      <w:r>
+        <w:rPr>
+          <w:noProof/>
+        </w:rPr>
+        <w:lastRenderedPageBreak/>
+        <w:drawing>
+          <wp:inline distT="0" distB="0" distL="0" distR="0" wp14:anchorId="7BDD383F" wp14:editId="115A4497">
+            <wp:extent cx="411516" cy="327688"/>
+            <wp:effectExtent l="0" t="0" r="7620" b="0"/>
+            <wp:docPr id="845222301" name="Picture 84"/>
+            <wp:cNvGraphicFramePr/>
+            <a:graphic xmlns:a="http://schemas.openxmlformats.org/drawingml/2006/main">
+              <a:graphicData uri="http://schemas.openxmlformats.org/drawingml/2006/picture">
+                <pic:pic xmlns:pic="http://schemas.openxmlformats.org/drawingml/2006/picture">
+                  <pic:nvPicPr>
+                    <pic:cNvPr id="845222301" name=""/>
+                    <pic:cNvPicPr/>
+                  </pic:nvPicPr>
+                  <pic:blipFill>
+                    <a:blip r:embed="rId20">
+                      <a:extLst>
+                        <a:ext uri="{28A0092B-C50C-407E-A947-70E740481C1C}">
+                          <a14:useLocalDpi xmlns:a14="http://schemas.microsoft.com/office/drawing/2010/main" val="0"/>
+                        </a:ext>
+                      </a:extLst>
+                    </a:blip>
+                    <a:stretch>
+                      <a:fillRect/>
+                    </a:stretch>
+                  </pic:blipFill>
+                  <pic:spPr>
+                    <a:xfrm>
+                      <a:off x="0" y="0"/>
+                      <a:ext cx="411516" cy="327688"/>
+                    </a:xfrm>
+                    <a:prstGeom prst="rect">
+                      <a:avLst/>
+                    </a:prstGeom>
+                  </pic:spPr>
+                </pic:pic>
+              </a:graphicData>
+            </a:graphic>
+          </wp:inline>
+        </w:drawing>
+      </w:r>
+    </w:p>
+    <w:p>
+      <w:pPr>
+        <w:keepNext/>
+        <w:spacing w:after="240" w:line="360" w:lineRule="auto"/>
+        <w:jc w:val="center"/>
+      </w:pPr>
+      <w:r>
+        <w:t>Fig 5.4</w:t>
+      </w:r>
+    </w:p>
+    <w:p>
+      <w:pPr>
+        <w:keepNext/>
+        <w:spacing w:after="240" w:line="360" w:lineRule="auto"/>
+        <w:jc w:val="center"/>
+      </w:pPr>
+      <w:r>
+        <w:rPr>
+          <w:noProof/>
+        </w:rPr>
+        <w:drawing>
+          <wp:inline distT="0" distB="0" distL="0" distR="0" wp14:anchorId="2E48458B" wp14:editId="1FBCDBBD">
+            <wp:extent cx="3010161" cy="2895851"/>
+            <wp:effectExtent l="0" t="0" r="0" b="0"/>
+            <wp:docPr id="31592906" name="Picture 85"/>
+            <wp:cNvGraphicFramePr/>
+            <a:graphic xmlns:a="http://schemas.openxmlformats.org/drawingml/2006/main">
+              <a:graphicData uri="http://schemas.openxmlformats.org/drawingml/2006/picture">
+                <pic:pic xmlns:pic="http://schemas.openxmlformats.org/drawingml/2006/picture">
+                  <pic:nvPicPr>
+                    <pic:cNvPr id="31592906" name=""/>
+                    <pic:cNvPicPr/>
+                  </pic:nvPicPr>
+                  <pic:blipFill>
+                    <a:blip r:embed="rId21">
+                      <a:extLst>
+                        <a:ext uri="{28A0092B-C50C-407E-A947-70E740481C1C}">
+                          <a14:useLocalDpi xmlns:a14="http://schemas.microsoft.com/office/drawing/2010/main" val="0"/>
+                        </a:ext>
+                      </a:extLst>
+                    </a:blip>
+                    <a:stretch>
+                      <a:fillRect/>
+                    </a:stretch>
+                  </pic:blipFill>
+                  <pic:spPr>
+                    <a:xfrm>
+                      <a:off x="0" y="0"/>
+                      <a:ext cx="3010161" cy="2895851"/>
+                    </a:xfrm>
+                    <a:prstGeom prst="rect">
+                      <a:avLst/>
+                    </a:prstGeom>
+                  </pic:spPr>
+                </pic:pic>
+              </a:graphicData>
+            </a:graphic>
+          </wp:inline>
+        </w:drawing>
+      </w:r>
+    </w:p>
+    <w:p>
+      <w:pPr>
+        <w:keepNext/>
+        <w:spacing w:after="240" w:line="360" w:lineRule="auto"/>
+        <w:jc w:val="center"/>
+      </w:pPr>
+      <w:r>
+        <w:t>Fig 5.5</w:t>
+      </w:r>
+    </w:p>
+    <w:p>
+      <w:pPr>
+        <w:keepNext/>
+        <w:spacing w:after="240" w:line="360" w:lineRule="auto"/>
+        <w:jc w:val="center"/>
+      </w:pPr>
+    </w:p>
+    <w:p>
+      <w:pPr>
+        <w:spacing w:line="360" w:lineRule="auto"/>
+        <w:jc w:val="both"/>
+        <w:sectPr>
+          <w:headerReference w:type="default" r:id="rId38"/>
+          <w:footerReference w:type="default" r:id="rId39"/>
+          <w:headerReference w:type="first" r:id="rId40"/>
+          <w:footerReference w:type="first" r:id="rId41"/>
+          <w:pgSz w:w="11906" w:h="16838"/>
+          <w:pgMar w:top="964" w:right="964" w:bottom="964" w:left="1191" w:header="708" w:footer="708" w:gutter="0"/>
+          <w:cols w:space="708"/>
+          <w:titlePg/>
+          <w:docGrid w:linePitch="360"/>
+        </w:sectPr>
+      </w:pPr>
+    </w:p>
+    <w:p>
+      <w:pPr>
+        <w:spacing w:line="360" w:lineRule="auto"/>
+        <w:jc w:val="center"/>
+        <w:rPr>
+          <w:b/>
+          <w:sz w:val="32"/>
+        </w:rPr>
+      </w:pPr>
+    </w:p>
+    <w:p>
+      <w:pPr>
+        <w:spacing w:line="360" w:lineRule="auto"/>
+        <w:jc w:val="center"/>
+        <w:rPr>
+          <w:b/>
+          <w:sz w:val="32"/>
+        </w:rPr>
+      </w:pPr>
       <w:r>
         <w:rPr>
           <w:b/>
@@ -2980,23 +4557,41 @@
         <w:spacing w:line="360" w:lineRule="auto"/>
         <w:jc w:val="both"/>
       </w:pPr>
-      <w:bookmarkStart w:id="44" w:name="References"/>
-      <w:r>
-        <w:t>___</w:t>
-      </w:r>
-      <w:bookmarkEnd w:id="44"/>
+      <w:bookmarkStart w:id="49" w:name="References"/>
+      <w:r>
+        <w:t>[1] Auto-Ref 1</w:t>
+      </w:r>
     </w:p>
     <w:p>
       <w:pPr>
         <w:spacing w:line="360" w:lineRule="auto"/>
         <w:jc w:val="both"/>
       </w:pPr>
+      <w:r>
+        <w:t>[2] Auto-Ref 2</w:t>
+      </w:r>
+    </w:p>
+    <w:p>
+      <w:pPr>
+        <w:spacing w:line="360" w:lineRule="auto"/>
+        <w:jc w:val="both"/>
+      </w:pPr>
+      <w:r>
+        <w:t>[3] Auto-Ref 3</w:t>
+      </w:r>
+      <w:bookmarkEnd w:id="49"/>
+    </w:p>
+    <w:p>
+      <w:pPr>
+        <w:spacing w:line="360" w:lineRule="auto"/>
+        <w:jc w:val="both"/>
+      </w:pPr>
     </w:p>
     <w:sectPr>
-      <w:headerReference w:type="default" r:id="rId39"/>
-      <w:footerReference w:type="default" r:id="rId40"/>
-      <w:headerReference w:type="first" r:id="rId41"/>
-      <w:footerReference w:type="first" r:id="rId42"/>
+      <w:headerReference w:type="default" r:id="rId42"/>
+      <w:footerReference w:type="default" r:id="rId43"/>
+      <w:headerReference w:type="first" r:id="rId44"/>
+      <w:footerReference w:type="first" r:id="rId45"/>
       <w:pgSz w:w="11906" w:h="16838"/>
       <w:pgMar w:top="964" w:right="964" w:bottom="964" w:left="1191" w:header="708" w:footer="708" w:gutter="0"/>
       <w:cols w:space="708"/>
@@ -3117,7 +4712,7 @@
             <w:jc w:val="center"/>
           </w:pPr>
           <w:r>
-            <w:t>2023-23</w:t>
+            <w:t>Auto-Text for Year</w:t>
           </w:r>
         </w:p>
       </w:tc>
@@ -3213,7 +4808,7 @@
             <w:jc w:val="center"/>
           </w:pPr>
           <w:r>
-            <w:t>2023-23</w:t>
+            <w:t>Auto-Text for Year</w:t>
           </w:r>
         </w:p>
       </w:tc>
@@ -3309,7 +4904,7 @@
             <w:jc w:val="center"/>
           </w:pPr>
           <w:r>
-            <w:t>2023-23</w:t>
+            <w:t>Auto-Text for Year</w:t>
           </w:r>
         </w:p>
       </w:tc>
@@ -3353,6 +4948,102 @@
 </file>
 
 <file path=word/footer15.xml><?xml version="1.0" encoding="utf-8"?>
+<w:ftr xmlns:wpc="http://schemas.microsoft.com/office/word/2010/wordprocessingCanvas" xmlns:cx="http://schemas.microsoft.com/office/drawing/2014/chartex" xmlns:cx1="http://schemas.microsoft.com/office/drawing/2015/9/8/chartex" xmlns:cx2="http://schemas.microsoft.com/office/drawing/2015/10/21/chartex" xmlns:cx3="http://schemas.microsoft.com/office/drawing/2016/5/9/chartex" xmlns:cx4="http://schemas.microsoft.com/office/drawing/2016/5/10/chartex" xmlns:cx5="http://schemas.microsoft.com/office/drawing/2016/5/11/chartex" xmlns:cx6="http://schemas.microsoft.com/office/drawing/2016/5/12/chartex" xmlns:cx7="http://schemas.microsoft.com/office/drawing/2016/5/13/chartex" xmlns:cx8="http://schemas.microsoft.com/office/drawing/2016/5/14/chartex" xmlns:mc="http://schemas.openxmlformats.org/markup-compatibility/2006" xmlns:aink="http://schemas.microsoft.com/office/drawing/2016/ink" xmlns:am3d="http://schemas.microsoft.com/office/drawing/2017/model3d" xmlns:o="urn:schemas-microsoft-com:office:office" xmlns:oel="http://schemas.microsoft.com/office/2019/extlst" xmlns:r="http://schemas.openxmlformats.org/officeDocument/2006/relationships" xmlns:m="http://schemas.openxmlformats.org/officeDocument/2006/math" xmlns:v="urn:schemas-microsoft-com:vml" xmlns:wp14="http://schemas.microsoft.com/office/word/2010/wordprocessingDrawing" xmlns:wp="http://schemas.openxmlformats.org/drawingml/2006/wordprocessingDrawing" xmlns:w10="urn:schemas-microsoft-com:office:word" xmlns:w="http://schemas.openxmlformats.org/wordprocessingml/2006/main" xmlns:w14="http://schemas.microsoft.com/office/word/2010/wordml" xmlns:w15="http://schemas.microsoft.com/office/word/2012/wordml" xmlns:w16cex="http://schemas.microsoft.com/office/word/2018/wordml/cex" xmlns:w16cid="http://schemas.microsoft.com/office/word/2016/wordml/cid" xmlns:w16="http://schemas.microsoft.com/office/word/2018/wordml" xmlns:w16du="http://schemas.microsoft.com/office/word/2023/wordml/word16du" xmlns:w16sdtdh="http://schemas.microsoft.com/office/word/2020/wordml/sdtdatahash" xmlns:w16sdtfl="http://schemas.microsoft.com/office/word/2024/wordml/sdtformatlock" xmlns:w16se="http://schemas.microsoft.com/office/word/2015/wordml/symex" xmlns:wpg="http://schemas.microsoft.com/office/word/2010/wordprocessingGroup" xmlns:wpi="http://schemas.microsoft.com/office/word/2010/wordprocessingInk" xmlns:wne="http://schemas.microsoft.com/office/word/2006/wordml" xmlns:wps="http://schemas.microsoft.com/office/word/2010/wordprocessingShape" mc:Ignorable="w14 w15 w16se w16cid w16 w16cex w16sdtdh w16sdtfl w16du wp14">
+  <w:p>
+    <w:pPr>
+      <w:pStyle w:val="Footer"/>
+    </w:pPr>
+  </w:p>
+</w:ftr>
+</file>
+
+<file path=word/footer16.xml><?xml version="1.0" encoding="utf-8"?>
+<w:ftr xmlns:wpc="http://schemas.microsoft.com/office/word/2010/wordprocessingCanvas" xmlns:cx="http://schemas.microsoft.com/office/drawing/2014/chartex" xmlns:cx1="http://schemas.microsoft.com/office/drawing/2015/9/8/chartex" xmlns:cx2="http://schemas.microsoft.com/office/drawing/2015/10/21/chartex" xmlns:cx3="http://schemas.microsoft.com/office/drawing/2016/5/9/chartex" xmlns:cx4="http://schemas.microsoft.com/office/drawing/2016/5/10/chartex" xmlns:cx5="http://schemas.microsoft.com/office/drawing/2016/5/11/chartex" xmlns:cx6="http://schemas.microsoft.com/office/drawing/2016/5/12/chartex" xmlns:cx7="http://schemas.microsoft.com/office/drawing/2016/5/13/chartex" xmlns:cx8="http://schemas.microsoft.com/office/drawing/2016/5/14/chartex" xmlns:mc="http://schemas.openxmlformats.org/markup-compatibility/2006" xmlns:aink="http://schemas.microsoft.com/office/drawing/2016/ink" xmlns:am3d="http://schemas.microsoft.com/office/drawing/2017/model3d" xmlns:o="urn:schemas-microsoft-com:office:office" xmlns:oel="http://schemas.microsoft.com/office/2019/extlst" xmlns:r="http://schemas.openxmlformats.org/officeDocument/2006/relationships" xmlns:m="http://schemas.openxmlformats.org/officeDocument/2006/math" xmlns:v="urn:schemas-microsoft-com:vml" xmlns:wp14="http://schemas.microsoft.com/office/word/2010/wordprocessingDrawing" xmlns:wp="http://schemas.openxmlformats.org/drawingml/2006/wordprocessingDrawing" xmlns:w10="urn:schemas-microsoft-com:office:word" xmlns:w="http://schemas.openxmlformats.org/wordprocessingml/2006/main" xmlns:w14="http://schemas.microsoft.com/office/word/2010/wordml" xmlns:w15="http://schemas.microsoft.com/office/word/2012/wordml" xmlns:w16cex="http://schemas.microsoft.com/office/word/2018/wordml/cex" xmlns:w16cid="http://schemas.microsoft.com/office/word/2016/wordml/cid" xmlns:w16="http://schemas.microsoft.com/office/word/2018/wordml" xmlns:w16du="http://schemas.microsoft.com/office/word/2023/wordml/word16du" xmlns:w16sdtdh="http://schemas.microsoft.com/office/word/2020/wordml/sdtdatahash" xmlns:w16sdtfl="http://schemas.microsoft.com/office/word/2024/wordml/sdtformatlock" xmlns:w16se="http://schemas.microsoft.com/office/word/2015/wordml/symex" xmlns:wpg="http://schemas.microsoft.com/office/word/2010/wordprocessingGroup" xmlns:wpi="http://schemas.microsoft.com/office/word/2010/wordprocessingInk" xmlns:wne="http://schemas.microsoft.com/office/word/2006/wordml" xmlns:wps="http://schemas.microsoft.com/office/word/2010/wordprocessingShape" mc:Ignorable="w14 w15 w16se w16cid w16 w16cex w16sdtdh w16sdtfl w16du wp14">
+  <w:tbl>
+    <w:tblPr>
+      <w:tblW w:w="5000" w:type="pct"/>
+      <w:tblLayout w:type="fixed"/>
+      <w:tblLook w:val="0000" w:firstRow="0" w:lastRow="0" w:firstColumn="0" w:lastColumn="0" w:noHBand="0" w:noVBand="0"/>
+    </w:tblPr>
+    <w:tblGrid>
+      <w:gridCol w:w="3250"/>
+      <w:gridCol w:w="3250"/>
+      <w:gridCol w:w="3251"/>
+    </w:tblGrid>
+    <w:tr>
+      <w:tblPrEx>
+        <w:tblCellMar>
+          <w:top w:w="0" w:type="dxa"/>
+          <w:bottom w:w="0" w:type="dxa"/>
+        </w:tblCellMar>
+      </w:tblPrEx>
+      <w:tc>
+        <w:tcPr>
+          <w:tcW w:w="3250" w:type="dxa"/>
+        </w:tcPr>
+        <w:p>
+          <w:pPr>
+            <w:pStyle w:val="Footer"/>
+          </w:pPr>
+          <w:r>
+            <w:t>Dept. of CSE, BNMIT</w:t>
+          </w:r>
+        </w:p>
+      </w:tc>
+      <w:tc>
+        <w:tcPr>
+          <w:tcW w:w="3250" w:type="dxa"/>
+        </w:tcPr>
+        <w:p>
+          <w:pPr>
+            <w:pStyle w:val="Footer"/>
+            <w:jc w:val="center"/>
+          </w:pPr>
+          <w:r>
+            <w:t>Auto-Text for Year</w:t>
+          </w:r>
+        </w:p>
+      </w:tc>
+      <w:tc>
+        <w:tcPr>
+          <w:tcW w:w="3251" w:type="dxa"/>
+        </w:tcPr>
+        <w:p>
+          <w:pPr>
+            <w:pStyle w:val="Footer"/>
+            <w:jc w:val="right"/>
+          </w:pPr>
+          <w:r>
+            <w:fldChar w:fldCharType="begin"/>
+          </w:r>
+          <w:r>
+            <w:instrText xml:space="preserve"> PAGE  \* MERGEFORMAT </w:instrText>
+          </w:r>
+          <w:r>
+            <w:fldChar w:fldCharType="separate"/>
+          </w:r>
+          <w:r>
+            <w:rPr>
+              <w:noProof/>
+            </w:rPr>
+            <w:t>1</w:t>
+          </w:r>
+          <w:r>
+            <w:fldChar w:fldCharType="end"/>
+          </w:r>
+        </w:p>
+      </w:tc>
+    </w:tr>
+  </w:tbl>
+  <w:p>
+    <w:pPr>
+      <w:pStyle w:val="Footer"/>
+    </w:pPr>
+  </w:p>
+</w:ftr>
+</file>
+
+<file path=word/footer17.xml><?xml version="1.0" encoding="utf-8"?>
 <w:ftr xmlns:wpc="http://schemas.microsoft.com/office/word/2010/wordprocessingCanvas" xmlns:cx="http://schemas.microsoft.com/office/drawing/2014/chartex" xmlns:cx1="http://schemas.microsoft.com/office/drawing/2015/9/8/chartex" xmlns:cx2="http://schemas.microsoft.com/office/drawing/2015/10/21/chartex" xmlns:cx3="http://schemas.microsoft.com/office/drawing/2016/5/9/chartex" xmlns:cx4="http://schemas.microsoft.com/office/drawing/2016/5/10/chartex" xmlns:cx5="http://schemas.microsoft.com/office/drawing/2016/5/11/chartex" xmlns:cx6="http://schemas.microsoft.com/office/drawing/2016/5/12/chartex" xmlns:cx7="http://schemas.microsoft.com/office/drawing/2016/5/13/chartex" xmlns:cx8="http://schemas.microsoft.com/office/drawing/2016/5/14/chartex" xmlns:mc="http://schemas.openxmlformats.org/markup-compatibility/2006" xmlns:aink="http://schemas.microsoft.com/office/drawing/2016/ink" xmlns:am3d="http://schemas.microsoft.com/office/drawing/2017/model3d" xmlns:o="urn:schemas-microsoft-com:office:office" xmlns:oel="http://schemas.microsoft.com/office/2019/extlst" xmlns:r="http://schemas.openxmlformats.org/officeDocument/2006/relationships" xmlns:m="http://schemas.openxmlformats.org/officeDocument/2006/math" xmlns:v="urn:schemas-microsoft-com:vml" xmlns:wp14="http://schemas.microsoft.com/office/word/2010/wordprocessingDrawing" xmlns:wp="http://schemas.openxmlformats.org/drawingml/2006/wordprocessingDrawing" xmlns:w10="urn:schemas-microsoft-com:office:word" xmlns:w="http://schemas.openxmlformats.org/wordprocessingml/2006/main" xmlns:w14="http://schemas.microsoft.com/office/word/2010/wordml" xmlns:w15="http://schemas.microsoft.com/office/word/2012/wordml" xmlns:w16cex="http://schemas.microsoft.com/office/word/2018/wordml/cex" xmlns:w16cid="http://schemas.microsoft.com/office/word/2016/wordml/cid" xmlns:w16="http://schemas.microsoft.com/office/word/2018/wordml" xmlns:w16du="http://schemas.microsoft.com/office/word/2023/wordml/word16du" xmlns:w16sdtdh="http://schemas.microsoft.com/office/word/2020/wordml/sdtdatahash" xmlns:w16sdtfl="http://schemas.microsoft.com/office/word/2024/wordml/sdtformatlock" xmlns:w16se="http://schemas.microsoft.com/office/word/2015/wordml/symex" xmlns:wpg="http://schemas.microsoft.com/office/word/2010/wordprocessingGroup" xmlns:wpi="http://schemas.microsoft.com/office/word/2010/wordprocessingInk" xmlns:wne="http://schemas.microsoft.com/office/word/2006/wordml" xmlns:wps="http://schemas.microsoft.com/office/word/2010/wordprocessingShape" mc:Ignorable="w14 w15 w16se w16cid w16 w16cex w16sdtdh w16sdtfl w16du wp14">
   <w:p>
     <w:pPr>
@@ -3465,7 +5156,7 @@
             <w:jc w:val="center"/>
           </w:pPr>
           <w:r>
-            <w:t>2023-23</w:t>
+            <w:t>Auto-Text for Year</w:t>
           </w:r>
         </w:p>
       </w:tc>
@@ -3543,7 +5234,7 @@
             <w:jc w:val="center"/>
           </w:pPr>
           <w:r>
-            <w:t>2023-23</w:t>
+            <w:t>Auto-Text for Year</w:t>
           </w:r>
         </w:p>
       </w:tc>
@@ -3639,7 +5330,7 @@
             <w:jc w:val="center"/>
           </w:pPr>
           <w:r>
-            <w:t>2023-23</w:t>
+            <w:t>Auto-Text for Year</w:t>
           </w:r>
         </w:p>
       </w:tc>
@@ -3734,8 +5425,13 @@
       <w:pStyle w:val="Header"/>
     </w:pPr>
     <w:r>
-      <w:t>ALPERS</w:t>
+      <w:t xml:space="preserve">Auto-Text for </w:t>
     </w:r>
+    <w:proofErr w:type="spellStart"/>
+    <w:r>
+      <w:t>ProjectTitle</w:t>
+    </w:r>
+    <w:proofErr w:type="spellEnd"/>
   </w:p>
 </w:hdr>
 </file>
@@ -3757,8 +5453,13 @@
       <w:pStyle w:val="Header"/>
     </w:pPr>
     <w:r>
-      <w:t>ALPERS</w:t>
+      <w:t xml:space="preserve">Auto-Text for </w:t>
     </w:r>
+    <w:proofErr w:type="spellStart"/>
+    <w:r>
+      <w:t>ProjectTitle</w:t>
+    </w:r>
+    <w:proofErr w:type="spellEnd"/>
   </w:p>
 </w:hdr>
 </file>
@@ -3780,13 +5481,46 @@
       <w:pStyle w:val="Header"/>
     </w:pPr>
     <w:r>
-      <w:t>ALPERS</w:t>
+      <w:t xml:space="preserve">Auto-Text for </w:t>
     </w:r>
+    <w:proofErr w:type="spellStart"/>
+    <w:r>
+      <w:t>ProjectTitle</w:t>
+    </w:r>
+    <w:proofErr w:type="spellEnd"/>
   </w:p>
 </w:hdr>
 </file>
 
 <file path=word/header15.xml><?xml version="1.0" encoding="utf-8"?>
+<w:hdr xmlns:wpc="http://schemas.microsoft.com/office/word/2010/wordprocessingCanvas" xmlns:cx="http://schemas.microsoft.com/office/drawing/2014/chartex" xmlns:cx1="http://schemas.microsoft.com/office/drawing/2015/9/8/chartex" xmlns:cx2="http://schemas.microsoft.com/office/drawing/2015/10/21/chartex" xmlns:cx3="http://schemas.microsoft.com/office/drawing/2016/5/9/chartex" xmlns:cx4="http://schemas.microsoft.com/office/drawing/2016/5/10/chartex" xmlns:cx5="http://schemas.microsoft.com/office/drawing/2016/5/11/chartex" xmlns:cx6="http://schemas.microsoft.com/office/drawing/2016/5/12/chartex" xmlns:cx7="http://schemas.microsoft.com/office/drawing/2016/5/13/chartex" xmlns:cx8="http://schemas.microsoft.com/office/drawing/2016/5/14/chartex" xmlns:mc="http://schemas.openxmlformats.org/markup-compatibility/2006" xmlns:aink="http://schemas.microsoft.com/office/drawing/2016/ink" xmlns:am3d="http://schemas.microsoft.com/office/drawing/2017/model3d" xmlns:o="urn:schemas-microsoft-com:office:office" xmlns:oel="http://schemas.microsoft.com/office/2019/extlst" xmlns:r="http://schemas.openxmlformats.org/officeDocument/2006/relationships" xmlns:m="http://schemas.openxmlformats.org/officeDocument/2006/math" xmlns:v="urn:schemas-microsoft-com:vml" xmlns:wp14="http://schemas.microsoft.com/office/word/2010/wordprocessingDrawing" xmlns:wp="http://schemas.openxmlformats.org/drawingml/2006/wordprocessingDrawing" xmlns:w10="urn:schemas-microsoft-com:office:word" xmlns:w="http://schemas.openxmlformats.org/wordprocessingml/2006/main" xmlns:w14="http://schemas.microsoft.com/office/word/2010/wordml" xmlns:w15="http://schemas.microsoft.com/office/word/2012/wordml" xmlns:w16cex="http://schemas.microsoft.com/office/word/2018/wordml/cex" xmlns:w16cid="http://schemas.microsoft.com/office/word/2016/wordml/cid" xmlns:w16="http://schemas.microsoft.com/office/word/2018/wordml" xmlns:w16du="http://schemas.microsoft.com/office/word/2023/wordml/word16du" xmlns:w16sdtdh="http://schemas.microsoft.com/office/word/2020/wordml/sdtdatahash" xmlns:w16sdtfl="http://schemas.microsoft.com/office/word/2024/wordml/sdtformatlock" xmlns:w16se="http://schemas.microsoft.com/office/word/2015/wordml/symex" xmlns:wpg="http://schemas.microsoft.com/office/word/2010/wordprocessingGroup" xmlns:wpi="http://schemas.microsoft.com/office/word/2010/wordprocessingInk" xmlns:wne="http://schemas.microsoft.com/office/word/2006/wordml" xmlns:wps="http://schemas.microsoft.com/office/word/2010/wordprocessingShape" mc:Ignorable="w14 w15 w16se w16cid w16 w16cex w16sdtdh w16sdtfl w16du wp14">
+  <w:p>
+    <w:pPr>
+      <w:pStyle w:val="Header"/>
+    </w:pPr>
+  </w:p>
+</w:hdr>
+</file>
+
+<file path=word/header16.xml><?xml version="1.0" encoding="utf-8"?>
+<w:hdr xmlns:wpc="http://schemas.microsoft.com/office/word/2010/wordprocessingCanvas" xmlns:cx="http://schemas.microsoft.com/office/drawing/2014/chartex" xmlns:cx1="http://schemas.microsoft.com/office/drawing/2015/9/8/chartex" xmlns:cx2="http://schemas.microsoft.com/office/drawing/2015/10/21/chartex" xmlns:cx3="http://schemas.microsoft.com/office/drawing/2016/5/9/chartex" xmlns:cx4="http://schemas.microsoft.com/office/drawing/2016/5/10/chartex" xmlns:cx5="http://schemas.microsoft.com/office/drawing/2016/5/11/chartex" xmlns:cx6="http://schemas.microsoft.com/office/drawing/2016/5/12/chartex" xmlns:cx7="http://schemas.microsoft.com/office/drawing/2016/5/13/chartex" xmlns:cx8="http://schemas.microsoft.com/office/drawing/2016/5/14/chartex" xmlns:mc="http://schemas.openxmlformats.org/markup-compatibility/2006" xmlns:aink="http://schemas.microsoft.com/office/drawing/2016/ink" xmlns:am3d="http://schemas.microsoft.com/office/drawing/2017/model3d" xmlns:o="urn:schemas-microsoft-com:office:office" xmlns:oel="http://schemas.microsoft.com/office/2019/extlst" xmlns:r="http://schemas.openxmlformats.org/officeDocument/2006/relationships" xmlns:m="http://schemas.openxmlformats.org/officeDocument/2006/math" xmlns:v="urn:schemas-microsoft-com:vml" xmlns:wp14="http://schemas.microsoft.com/office/word/2010/wordprocessingDrawing" xmlns:wp="http://schemas.openxmlformats.org/drawingml/2006/wordprocessingDrawing" xmlns:w10="urn:schemas-microsoft-com:office:word" xmlns:w="http://schemas.openxmlformats.org/wordprocessingml/2006/main" xmlns:w14="http://schemas.microsoft.com/office/word/2010/wordml" xmlns:w15="http://schemas.microsoft.com/office/word/2012/wordml" xmlns:w16cex="http://schemas.microsoft.com/office/word/2018/wordml/cex" xmlns:w16cid="http://schemas.microsoft.com/office/word/2016/wordml/cid" xmlns:w16="http://schemas.microsoft.com/office/word/2018/wordml" xmlns:w16du="http://schemas.microsoft.com/office/word/2023/wordml/word16du" xmlns:w16sdtdh="http://schemas.microsoft.com/office/word/2020/wordml/sdtdatahash" xmlns:w16sdtfl="http://schemas.microsoft.com/office/word/2024/wordml/sdtformatlock" xmlns:w16se="http://schemas.microsoft.com/office/word/2015/wordml/symex" xmlns:wpg="http://schemas.microsoft.com/office/word/2010/wordprocessingGroup" xmlns:wpi="http://schemas.microsoft.com/office/word/2010/wordprocessingInk" xmlns:wne="http://schemas.microsoft.com/office/word/2006/wordml" xmlns:wps="http://schemas.microsoft.com/office/word/2010/wordprocessingShape" mc:Ignorable="w14 w15 w16se w16cid w16 w16cex w16sdtdh w16sdtfl w16du wp14">
+  <w:p>
+    <w:pPr>
+      <w:pStyle w:val="Header"/>
+    </w:pPr>
+    <w:r>
+      <w:t xml:space="preserve">Auto-Text for </w:t>
+    </w:r>
+    <w:proofErr w:type="spellStart"/>
+    <w:r>
+      <w:t>ProjectTitle</w:t>
+    </w:r>
+    <w:proofErr w:type="spellEnd"/>
+  </w:p>
+</w:hdr>
+</file>
+
+<file path=word/header17.xml><?xml version="1.0" encoding="utf-8"?>
 <w:hdr xmlns:wpc="http://schemas.microsoft.com/office/word/2010/wordprocessingCanvas" xmlns:cx="http://schemas.microsoft.com/office/drawing/2014/chartex" xmlns:cx1="http://schemas.microsoft.com/office/drawing/2015/9/8/chartex" xmlns:cx2="http://schemas.microsoft.com/office/drawing/2015/10/21/chartex" xmlns:cx3="http://schemas.microsoft.com/office/drawing/2016/5/9/chartex" xmlns:cx4="http://schemas.microsoft.com/office/drawing/2016/5/10/chartex" xmlns:cx5="http://schemas.microsoft.com/office/drawing/2016/5/11/chartex" xmlns:cx6="http://schemas.microsoft.com/office/drawing/2016/5/12/chartex" xmlns:cx7="http://schemas.microsoft.com/office/drawing/2016/5/13/chartex" xmlns:cx8="http://schemas.microsoft.com/office/drawing/2016/5/14/chartex" xmlns:mc="http://schemas.openxmlformats.org/markup-compatibility/2006" xmlns:aink="http://schemas.microsoft.com/office/drawing/2016/ink" xmlns:am3d="http://schemas.microsoft.com/office/drawing/2017/model3d" xmlns:o="urn:schemas-microsoft-com:office:office" xmlns:oel="http://schemas.microsoft.com/office/2019/extlst" xmlns:r="http://schemas.openxmlformats.org/officeDocument/2006/relationships" xmlns:m="http://schemas.openxmlformats.org/officeDocument/2006/math" xmlns:v="urn:schemas-microsoft-com:vml" xmlns:wp14="http://schemas.microsoft.com/office/word/2010/wordprocessingDrawing" xmlns:wp="http://schemas.openxmlformats.org/drawingml/2006/wordprocessingDrawing" xmlns:w10="urn:schemas-microsoft-com:office:word" xmlns:w="http://schemas.openxmlformats.org/wordprocessingml/2006/main" xmlns:w14="http://schemas.microsoft.com/office/word/2010/wordml" xmlns:w15="http://schemas.microsoft.com/office/word/2012/wordml" xmlns:w16cex="http://schemas.microsoft.com/office/word/2018/wordml/cex" xmlns:w16cid="http://schemas.microsoft.com/office/word/2016/wordml/cid" xmlns:w16="http://schemas.microsoft.com/office/word/2018/wordml" xmlns:w16du="http://schemas.microsoft.com/office/word/2023/wordml/word16du" xmlns:w16sdtdh="http://schemas.microsoft.com/office/word/2020/wordml/sdtdatahash" xmlns:w16sdtfl="http://schemas.microsoft.com/office/word/2024/wordml/sdtformatlock" xmlns:w16se="http://schemas.microsoft.com/office/word/2015/wordml/symex" xmlns:wpg="http://schemas.microsoft.com/office/word/2010/wordprocessingGroup" xmlns:wpi="http://schemas.microsoft.com/office/word/2010/wordprocessingInk" xmlns:wne="http://schemas.microsoft.com/office/word/2006/wordml" xmlns:wps="http://schemas.microsoft.com/office/word/2010/wordprocessingShape" mc:Ignorable="w14 w15 w16se w16cid w16 w16cex w16sdtdh w16sdtfl w16du wp14">
   <w:p>
     <w:pPr>
@@ -3823,8 +5557,13 @@
       <w:pStyle w:val="Header"/>
     </w:pPr>
     <w:r>
-      <w:t>ALPERS</w:t>
+      <w:t xml:space="preserve">Auto-Text for </w:t>
     </w:r>
+    <w:proofErr w:type="spellStart"/>
+    <w:r>
+      <w:t>ProjectTitle</w:t>
+    </w:r>
+    <w:proofErr w:type="spellEnd"/>
   </w:p>
 </w:hdr>
 </file>
@@ -3846,8 +5585,13 @@
       <w:pStyle w:val="Header"/>
     </w:pPr>
     <w:r>
-      <w:t>ALPERS</w:t>
+      <w:t xml:space="preserve">Auto-Text for </w:t>
     </w:r>
+    <w:proofErr w:type="spellStart"/>
+    <w:r>
+      <w:t>ProjectTitle</w:t>
+    </w:r>
+    <w:proofErr w:type="spellEnd"/>
   </w:p>
 </w:hdr>
 </file>
@@ -3869,8 +5613,13 @@
       <w:pStyle w:val="Header"/>
     </w:pPr>
     <w:r>
-      <w:t>ALPERS</w:t>
+      <w:t xml:space="preserve">Auto-Text for </w:t>
     </w:r>
+    <w:proofErr w:type="spellStart"/>
+    <w:r>
+      <w:t>ProjectTitle</w:t>
+    </w:r>
+    <w:proofErr w:type="spellEnd"/>
   </w:p>
 </w:hdr>
 </file>
@@ -4296,7 +6045,7 @@
     <w:link w:val="Heading1Char"/>
     <w:uiPriority w:val="9"/>
     <w:qFormat/>
-    <w:rsid w:val="00017ECE"/>
+    <w:rsid w:val="00FA69FD"/>
     <w:pPr>
       <w:keepNext/>
       <w:keepLines/>
@@ -4319,7 +6068,7 @@
     <w:semiHidden/>
     <w:unhideWhenUsed/>
     <w:qFormat/>
-    <w:rsid w:val="00017ECE"/>
+    <w:rsid w:val="00FA69FD"/>
     <w:pPr>
       <w:keepNext/>
       <w:keepLines/>
@@ -4342,7 +6091,7 @@
     <w:semiHidden/>
     <w:unhideWhenUsed/>
     <w:qFormat/>
-    <w:rsid w:val="00017ECE"/>
+    <w:rsid w:val="00FA69FD"/>
     <w:pPr>
       <w:keepNext/>
       <w:keepLines/>
@@ -4365,7 +6114,7 @@
     <w:semiHidden/>
     <w:unhideWhenUsed/>
     <w:qFormat/>
-    <w:rsid w:val="00017ECE"/>
+    <w:rsid w:val="00FA69FD"/>
     <w:pPr>
       <w:keepNext/>
       <w:keepLines/>
@@ -4388,7 +6137,7 @@
     <w:semiHidden/>
     <w:unhideWhenUsed/>
     <w:qFormat/>
-    <w:rsid w:val="00017ECE"/>
+    <w:rsid w:val="00FA69FD"/>
     <w:pPr>
       <w:keepNext/>
       <w:keepLines/>
@@ -4409,7 +6158,7 @@
     <w:semiHidden/>
     <w:unhideWhenUsed/>
     <w:qFormat/>
-    <w:rsid w:val="00017ECE"/>
+    <w:rsid w:val="00FA69FD"/>
     <w:pPr>
       <w:keepNext/>
       <w:keepLines/>
@@ -4432,7 +6181,7 @@
     <w:semiHidden/>
     <w:unhideWhenUsed/>
     <w:qFormat/>
-    <w:rsid w:val="00017ECE"/>
+    <w:rsid w:val="00FA69FD"/>
     <w:pPr>
       <w:keepNext/>
       <w:keepLines/>
@@ -4453,7 +6202,7 @@
     <w:semiHidden/>
     <w:unhideWhenUsed/>
     <w:qFormat/>
-    <w:rsid w:val="00017ECE"/>
+    <w:rsid w:val="00FA69FD"/>
     <w:pPr>
       <w:keepNext/>
       <w:keepLines/>
@@ -4476,7 +6225,7 @@
     <w:semiHidden/>
     <w:unhideWhenUsed/>
     <w:qFormat/>
-    <w:rsid w:val="00017ECE"/>
+    <w:rsid w:val="00FA69FD"/>
     <w:pPr>
       <w:keepNext/>
       <w:keepLines/>
@@ -4520,7 +6269,7 @@
     <w:basedOn w:val="DefaultParagraphFont"/>
     <w:link w:val="Heading1"/>
     <w:uiPriority w:val="9"/>
-    <w:rsid w:val="00017ECE"/>
+    <w:rsid w:val="00FA69FD"/>
     <w:rPr>
       <w:rFonts w:asciiTheme="majorHAnsi" w:eastAsiaTheme="majorEastAsia" w:hAnsiTheme="majorHAnsi" w:cstheme="majorBidi"/>
       <w:color w:val="0F4761" w:themeColor="accent1" w:themeShade="BF"/>
@@ -4534,7 +6283,7 @@
     <w:link w:val="Heading2"/>
     <w:uiPriority w:val="9"/>
     <w:semiHidden/>
-    <w:rsid w:val="00017ECE"/>
+    <w:rsid w:val="00FA69FD"/>
     <w:rPr>
       <w:rFonts w:asciiTheme="majorHAnsi" w:eastAsiaTheme="majorEastAsia" w:hAnsiTheme="majorHAnsi" w:cstheme="majorBidi"/>
       <w:color w:val="0F4761" w:themeColor="accent1" w:themeShade="BF"/>
@@ -4548,7 +6297,7 @@
     <w:link w:val="Heading3"/>
     <w:uiPriority w:val="9"/>
     <w:semiHidden/>
-    <w:rsid w:val="00017ECE"/>
+    <w:rsid w:val="00FA69FD"/>
     <w:rPr>
       <w:rFonts w:eastAsiaTheme="majorEastAsia" w:cstheme="majorBidi"/>
       <w:color w:val="0F4761" w:themeColor="accent1" w:themeShade="BF"/>
@@ -4562,7 +6311,7 @@
     <w:link w:val="Heading4"/>
     <w:uiPriority w:val="9"/>
     <w:semiHidden/>
-    <w:rsid w:val="00017ECE"/>
+    <w:rsid w:val="00FA69FD"/>
     <w:rPr>
       <w:rFonts w:eastAsiaTheme="majorEastAsia" w:cstheme="majorBidi"/>
       <w:i/>
@@ -4576,7 +6325,7 @@
     <w:link w:val="Heading5"/>
     <w:uiPriority w:val="9"/>
     <w:semiHidden/>
-    <w:rsid w:val="00017ECE"/>
+    <w:rsid w:val="00FA69FD"/>
     <w:rPr>
       <w:rFonts w:eastAsiaTheme="majorEastAsia" w:cstheme="majorBidi"/>
       <w:color w:val="0F4761" w:themeColor="accent1" w:themeShade="BF"/>
@@ -4588,7 +6337,7 @@
     <w:link w:val="Heading6"/>
     <w:uiPriority w:val="9"/>
     <w:semiHidden/>
-    <w:rsid w:val="00017ECE"/>
+    <w:rsid w:val="00FA69FD"/>
     <w:rPr>
       <w:rFonts w:eastAsiaTheme="majorEastAsia" w:cstheme="majorBidi"/>
       <w:i/>
@@ -4602,7 +6351,7 @@
     <w:link w:val="Heading7"/>
     <w:uiPriority w:val="9"/>
     <w:semiHidden/>
-    <w:rsid w:val="00017ECE"/>
+    <w:rsid w:val="00FA69FD"/>
     <w:rPr>
       <w:rFonts w:eastAsiaTheme="majorEastAsia" w:cstheme="majorBidi"/>
       <w:color w:val="595959" w:themeColor="text1" w:themeTint="A6"/>
@@ -4614,7 +6363,7 @@
     <w:link w:val="Heading8"/>
     <w:uiPriority w:val="9"/>
     <w:semiHidden/>
-    <w:rsid w:val="00017ECE"/>
+    <w:rsid w:val="00FA69FD"/>
     <w:rPr>
       <w:rFonts w:eastAsiaTheme="majorEastAsia" w:cstheme="majorBidi"/>
       <w:i/>
@@ -4628,7 +6377,7 @@
     <w:link w:val="Heading9"/>
     <w:uiPriority w:val="9"/>
     <w:semiHidden/>
-    <w:rsid w:val="00017ECE"/>
+    <w:rsid w:val="00FA69FD"/>
     <w:rPr>
       <w:rFonts w:eastAsiaTheme="majorEastAsia" w:cstheme="majorBidi"/>
       <w:color w:val="272727" w:themeColor="text1" w:themeTint="D8"/>
@@ -4641,7 +6390,7 @@
     <w:link w:val="TitleChar"/>
     <w:uiPriority w:val="10"/>
     <w:qFormat/>
-    <w:rsid w:val="00017ECE"/>
+    <w:rsid w:val="00FA69FD"/>
     <w:pPr>
       <w:spacing w:after="80" w:line="240" w:lineRule="auto"/>
       <w:contextualSpacing/>
@@ -4659,7 +6408,7 @@
     <w:basedOn w:val="DefaultParagraphFont"/>
     <w:link w:val="Title"/>
     <w:uiPriority w:val="10"/>
-    <w:rsid w:val="00017ECE"/>
+    <w:rsid w:val="00FA69FD"/>
     <w:rPr>
       <w:rFonts w:asciiTheme="majorHAnsi" w:eastAsiaTheme="majorEastAsia" w:hAnsiTheme="majorHAnsi" w:cstheme="majorBidi"/>
       <w:spacing w:val="-10"/>
@@ -4675,7 +6424,7 @@
     <w:link w:val="SubtitleChar"/>
     <w:uiPriority w:val="11"/>
     <w:qFormat/>
-    <w:rsid w:val="00017ECE"/>
+    <w:rsid w:val="00FA69FD"/>
     <w:pPr>
       <w:numPr>
         <w:ilvl w:val="1"/>
@@ -4694,7 +6443,7 @@
     <w:basedOn w:val="DefaultParagraphFont"/>
     <w:link w:val="Subtitle"/>
     <w:uiPriority w:val="11"/>
-    <w:rsid w:val="00017ECE"/>
+    <w:rsid w:val="00FA69FD"/>
     <w:rPr>
       <w:rFonts w:eastAsiaTheme="majorEastAsia" w:cstheme="majorBidi"/>
       <w:color w:val="595959" w:themeColor="text1" w:themeTint="A6"/>
@@ -4710,7 +6459,7 @@
     <w:link w:val="QuoteChar"/>
     <w:uiPriority w:val="29"/>
     <w:qFormat/>
-    <w:rsid w:val="00017ECE"/>
+    <w:rsid w:val="00FA69FD"/>
     <w:pPr>
       <w:spacing w:before="160"/>
       <w:jc w:val="center"/>
@@ -4726,7 +6475,7 @@
     <w:basedOn w:val="DefaultParagraphFont"/>
     <w:link w:val="Quote"/>
     <w:uiPriority w:val="29"/>
-    <w:rsid w:val="00017ECE"/>
+    <w:rsid w:val="00FA69FD"/>
     <w:rPr>
       <w:i/>
       <w:iCs/>
@@ -4738,7 +6487,7 @@
     <w:basedOn w:val="Normal"/>
     <w:uiPriority w:val="34"/>
     <w:qFormat/>
-    <w:rsid w:val="00017ECE"/>
+    <w:rsid w:val="00FA69FD"/>
     <w:pPr>
       <w:ind w:left="720"/>
       <w:contextualSpacing/>
@@ -4749,7 +6498,7 @@
     <w:basedOn w:val="DefaultParagraphFont"/>
     <w:uiPriority w:val="21"/>
     <w:qFormat/>
-    <w:rsid w:val="00017ECE"/>
+    <w:rsid w:val="00FA69FD"/>
     <w:rPr>
       <w:i/>
       <w:iCs/>
@@ -4763,7 +6512,7 @@
     <w:link w:val="IntenseQuoteChar"/>
     <w:uiPriority w:val="30"/>
     <w:qFormat/>
-    <w:rsid w:val="00017ECE"/>
+    <w:rsid w:val="00FA69FD"/>
     <w:pPr>
       <w:pBdr>
         <w:top w:val="single" w:sz="4" w:space="10" w:color="0F4761" w:themeColor="accent1" w:themeShade="BF"/>
@@ -4784,7 +6533,7 @@
     <w:basedOn w:val="DefaultParagraphFont"/>
     <w:link w:val="IntenseQuote"/>
     <w:uiPriority w:val="30"/>
-    <w:rsid w:val="00017ECE"/>
+    <w:rsid w:val="00FA69FD"/>
     <w:rPr>
       <w:i/>
       <w:iCs/>
@@ -4796,7 +6545,7 @@
     <w:basedOn w:val="DefaultParagraphFont"/>
     <w:uiPriority w:val="32"/>
     <w:qFormat/>
-    <w:rsid w:val="00017ECE"/>
+    <w:rsid w:val="00FA69FD"/>
     <w:rPr>
       <w:b/>
       <w:bCs/>
@@ -4809,7 +6558,7 @@
     <w:name w:val="Table Grid"/>
     <w:basedOn w:val="TableNormal"/>
     <w:uiPriority w:val="39"/>
-    <w:rsid w:val="00017ECE"/>
+    <w:rsid w:val="00FA69FD"/>
     <w:pPr>
       <w:spacing w:after="0" w:line="240" w:lineRule="auto"/>
     </w:pPr>
@@ -4830,7 +6579,7 @@
     <w:link w:val="HeaderChar"/>
     <w:uiPriority w:val="99"/>
     <w:unhideWhenUsed/>
-    <w:rsid w:val="00017ECE"/>
+    <w:rsid w:val="00FA69FD"/>
     <w:pPr>
       <w:tabs>
         <w:tab w:val="center" w:pos="4513"/>
@@ -4844,7 +6593,7 @@
     <w:basedOn w:val="DefaultParagraphFont"/>
     <w:link w:val="Header"/>
     <w:uiPriority w:val="99"/>
-    <w:rsid w:val="00017ECE"/>
+    <w:rsid w:val="00FA69FD"/>
     <w:rPr>
       <w:rFonts w:ascii="Times New Roman" w:hAnsi="Times New Roman" w:cs="Times New Roman"/>
     </w:rPr>
@@ -4855,7 +6604,7 @@
     <w:link w:val="FooterChar"/>
     <w:uiPriority w:val="99"/>
     <w:unhideWhenUsed/>
-    <w:rsid w:val="00017ECE"/>
+    <w:rsid w:val="00FA69FD"/>
     <w:pPr>
       <w:tabs>
         <w:tab w:val="center" w:pos="4513"/>
@@ -4869,7 +6618,7 @@
     <w:basedOn w:val="DefaultParagraphFont"/>
     <w:link w:val="Footer"/>
     <w:uiPriority w:val="99"/>
-    <w:rsid w:val="00017ECE"/>
+    <w:rsid w:val="00FA69FD"/>
     <w:rPr>
       <w:rFonts w:ascii="Times New Roman" w:hAnsi="Times New Roman" w:cs="Times New Roman"/>
     </w:rPr>
@@ -4880,7 +6629,7 @@
     <w:uiPriority w:val="99"/>
     <w:semiHidden/>
     <w:unhideWhenUsed/>
-    <w:rsid w:val="00017ECE"/>
+    <w:rsid w:val="00FA69FD"/>
   </w:style>
 </w:styles>
 </file>

</xml_diff>

<commit_message>
keybinds + flash labels
</commit_message>
<xml_diff>
--- a/app/reports/template.docx
+++ b/app/reports/template.docx
@@ -49,10 +49,10 @@
           <w:sz w:val="30"/>
         </w:rPr>
         <w:drawing>
-          <wp:inline distT="0" distB="0" distL="0" distR="0" wp14:anchorId="3583AAEC" wp14:editId="6B44723C">
+          <wp:inline distT="0" distB="0" distL="0" distR="0" wp14:anchorId="2B5DEFEF" wp14:editId="4A192DA7">
             <wp:extent cx="1440180" cy="1440180"/>
             <wp:effectExtent l="0" t="0" r="7620" b="7620"/>
-            <wp:docPr id="1650162814" name="Picture 1"/>
+            <wp:docPr id="788668632" name="Picture 1"/>
             <wp:cNvGraphicFramePr>
               <a:graphicFrameLocks xmlns:a="http://schemas.openxmlformats.org/drawingml/2006/main" noChangeAspect="1"/>
             </wp:cNvGraphicFramePr>
@@ -60,7 +60,7 @@
               <a:graphicData uri="http://schemas.openxmlformats.org/drawingml/2006/picture">
                 <pic:pic xmlns:pic="http://schemas.openxmlformats.org/drawingml/2006/picture">
                   <pic:nvPicPr>
-                    <pic:cNvPr id="1650162814" name=""/>
+                    <pic:cNvPr id="788668632" name=""/>
                     <pic:cNvPicPr/>
                   </pic:nvPicPr>
                   <pic:blipFill>
@@ -124,20 +124,13 @@
         </w:rPr>
       </w:pPr>
       <w:bookmarkStart w:id="0" w:name="ProjectTitle"/>
+      <w:proofErr w:type="spellStart"/>
       <w:r>
         <w:rPr>
           <w:b/>
           <w:sz w:val="30"/>
         </w:rPr>
-        <w:t xml:space="preserve">Auto-Text for </w:t>
-      </w:r>
-      <w:proofErr w:type="spellStart"/>
-      <w:r>
-        <w:rPr>
-          <w:b/>
-          <w:sz w:val="30"/>
-        </w:rPr>
-        <w:t>ProjectTitle</w:t>
+        <w:t>sdsd</w:t>
       </w:r>
       <w:proofErr w:type="spellEnd"/>
     </w:p>
@@ -218,20 +211,31 @@
         </w:rPr>
       </w:pPr>
       <w:bookmarkStart w:id="2" w:name="NameAndUSN"/>
+      <w:proofErr w:type="spellStart"/>
       <w:r>
         <w:rPr>
           <w:b/>
           <w:sz w:val="22"/>
         </w:rPr>
-        <w:t xml:space="preserve">Auto-Content for </w:t>
-      </w:r>
+        <w:t>sdf</w:t>
+      </w:r>
+      <w:proofErr w:type="spellEnd"/>
+    </w:p>
+    <w:p>
+      <w:pPr>
+        <w:jc w:val="center"/>
+        <w:rPr>
+          <w:b/>
+          <w:sz w:val="22"/>
+        </w:rPr>
+      </w:pPr>
       <w:proofErr w:type="spellStart"/>
       <w:r>
         <w:rPr>
           <w:b/>
           <w:sz w:val="22"/>
         </w:rPr>
-        <w:t>NameAndUSN</w:t>
+        <w:t>sdf</w:t>
       </w:r>
       <w:proofErr w:type="spellEnd"/>
     </w:p>
@@ -243,83 +247,44 @@
           <w:sz w:val="22"/>
         </w:rPr>
       </w:pPr>
+      <w:proofErr w:type="spellStart"/>
       <w:r>
         <w:rPr>
           <w:b/>
           <w:sz w:val="22"/>
         </w:rPr>
-        <w:t xml:space="preserve">Auto-Content for </w:t>
-      </w:r>
+        <w:t>sdf</w:t>
+      </w:r>
+      <w:proofErr w:type="spellEnd"/>
+    </w:p>
+    <w:bookmarkEnd w:id="2"/>
+    <w:p>
+      <w:pPr>
+        <w:jc w:val="center"/>
+        <w:rPr>
+          <w:sz w:val="22"/>
+        </w:rPr>
+      </w:pPr>
+      <w:r>
+        <w:rPr>
+          <w:sz w:val="22"/>
+        </w:rPr>
+        <w:t>Under the guidance of</w:t>
+      </w:r>
+      <w:r>
+        <w:rPr>
+          <w:sz w:val="22"/>
+        </w:rPr>
+        <w:br/>
+      </w:r>
+      <w:bookmarkStart w:id="3" w:name="GuideName"/>
       <w:proofErr w:type="spellStart"/>
       <w:r>
         <w:rPr>
           <w:b/>
           <w:sz w:val="22"/>
         </w:rPr>
-        <w:t>NameAndUSN</w:t>
-      </w:r>
-      <w:proofErr w:type="spellEnd"/>
-    </w:p>
-    <w:p>
-      <w:pPr>
-        <w:jc w:val="center"/>
-        <w:rPr>
-          <w:b/>
-          <w:sz w:val="22"/>
-        </w:rPr>
-      </w:pPr>
-      <w:r>
-        <w:rPr>
-          <w:b/>
-          <w:sz w:val="22"/>
-        </w:rPr>
-        <w:t xml:space="preserve">Auto-Content for </w:t>
-      </w:r>
-      <w:proofErr w:type="spellStart"/>
-      <w:r>
-        <w:rPr>
-          <w:b/>
-          <w:sz w:val="22"/>
-        </w:rPr>
-        <w:t>NameAndUSN</w:t>
-      </w:r>
-      <w:proofErr w:type="spellEnd"/>
-    </w:p>
-    <w:bookmarkEnd w:id="2"/>
-    <w:p>
-      <w:pPr>
-        <w:jc w:val="center"/>
-        <w:rPr>
-          <w:sz w:val="22"/>
-        </w:rPr>
-      </w:pPr>
-      <w:r>
-        <w:rPr>
-          <w:sz w:val="22"/>
-        </w:rPr>
-        <w:t>Under the guidance of</w:t>
-      </w:r>
-      <w:r>
-        <w:rPr>
-          <w:sz w:val="22"/>
-        </w:rPr>
-        <w:br/>
-      </w:r>
-      <w:bookmarkStart w:id="3" w:name="GuideName"/>
-      <w:r>
-        <w:rPr>
-          <w:b/>
-          <w:sz w:val="22"/>
-        </w:rPr>
-        <w:t xml:space="preserve">Auto-Text for </w:t>
-      </w:r>
-      <w:proofErr w:type="spellStart"/>
-      <w:r>
-        <w:rPr>
-          <w:b/>
-          <w:sz w:val="22"/>
-        </w:rPr>
-        <w:t>GuideName</w:t>
+        <w:t>dsdf</w:t>
       </w:r>
       <w:bookmarkEnd w:id="3"/>
       <w:proofErr w:type="spellEnd"/>
@@ -331,13 +296,15 @@
         <w:br/>
       </w:r>
       <w:bookmarkStart w:id="4" w:name="Designation"/>
+      <w:proofErr w:type="spellStart"/>
       <w:r>
         <w:rPr>
           <w:sz w:val="22"/>
         </w:rPr>
-        <w:t>Auto-Text for Designation</w:t>
+        <w:t>fsf</w:t>
       </w:r>
       <w:bookmarkEnd w:id="4"/>
+      <w:proofErr w:type="spellEnd"/>
       <w:r>
         <w:rPr>
           <w:sz w:val="22"/>
@@ -350,10 +317,10 @@
           <w:sz w:val="22"/>
         </w:rPr>
         <w:drawing>
-          <wp:inline distT="0" distB="0" distL="0" distR="0" wp14:anchorId="6C71419C" wp14:editId="0C59001F">
+          <wp:inline distT="0" distB="0" distL="0" distR="0" wp14:anchorId="3A50380D" wp14:editId="4CA8793B">
             <wp:extent cx="1800225" cy="1629356"/>
             <wp:effectExtent l="0" t="0" r="0" b="9525"/>
-            <wp:docPr id="981696521" name="Picture 2"/>
+            <wp:docPr id="346312937" name="Picture 2"/>
             <wp:cNvGraphicFramePr>
               <a:graphicFrameLocks xmlns:a="http://schemas.openxmlformats.org/drawingml/2006/main" noChangeAspect="1"/>
             </wp:cNvGraphicFramePr>
@@ -361,7 +328,7 @@
               <a:graphicData uri="http://schemas.openxmlformats.org/drawingml/2006/picture">
                 <pic:pic xmlns:pic="http://schemas.openxmlformats.org/drawingml/2006/picture">
                   <pic:nvPicPr>
-                    <pic:cNvPr id="981696521" name=""/>
+                    <pic:cNvPr id="346312937" name=""/>
                     <pic:cNvPicPr/>
                   </pic:nvPicPr>
                   <pic:blipFill>
@@ -425,10 +392,10 @@
           <w:sz w:val="22"/>
         </w:rPr>
         <w:drawing>
-          <wp:inline distT="0" distB="0" distL="0" distR="0" wp14:anchorId="4F9D7A0A" wp14:editId="6887248B">
+          <wp:inline distT="0" distB="0" distL="0" distR="0" wp14:anchorId="39D9CCCA" wp14:editId="737CB6CB">
             <wp:extent cx="5400675" cy="1124887"/>
             <wp:effectExtent l="0" t="0" r="0" b="0"/>
-            <wp:docPr id="438438683" name="Picture 3"/>
+            <wp:docPr id="1792978634" name="Picture 3"/>
             <wp:cNvGraphicFramePr>
               <a:graphicFrameLocks xmlns:a="http://schemas.openxmlformats.org/drawingml/2006/main" noChangeAspect="1"/>
             </wp:cNvGraphicFramePr>
@@ -436,7 +403,7 @@
               <a:graphicData uri="http://schemas.openxmlformats.org/drawingml/2006/picture">
                 <pic:pic xmlns:pic="http://schemas.openxmlformats.org/drawingml/2006/picture">
                   <pic:nvPicPr>
-                    <pic:cNvPr id="438438683" name=""/>
+                    <pic:cNvPr id="1792978634" name=""/>
                     <pic:cNvPicPr/>
                   </pic:nvPicPr>
                   <pic:blipFill>
@@ -498,10 +465,10 @@
         </w:rPr>
         <w:lastRenderedPageBreak/>
         <w:drawing>
-          <wp:inline distT="0" distB="0" distL="0" distR="0" wp14:anchorId="1247FABE" wp14:editId="44BCA444">
+          <wp:inline distT="0" distB="0" distL="0" distR="0" wp14:anchorId="48E5C77B" wp14:editId="59EB200E">
             <wp:extent cx="5400675" cy="1124887"/>
             <wp:effectExtent l="0" t="0" r="0" b="0"/>
-            <wp:docPr id="9328170" name="Picture 4"/>
+            <wp:docPr id="502210469" name="Picture 4"/>
             <wp:cNvGraphicFramePr>
               <a:graphicFrameLocks xmlns:a="http://schemas.openxmlformats.org/drawingml/2006/main" noChangeAspect="1"/>
             </wp:cNvGraphicFramePr>
@@ -509,7 +476,7 @@
               <a:graphicData uri="http://schemas.openxmlformats.org/drawingml/2006/picture">
                 <pic:pic xmlns:pic="http://schemas.openxmlformats.org/drawingml/2006/picture">
                   <pic:nvPicPr>
-                    <pic:cNvPr id="9328170" name=""/>
+                    <pic:cNvPr id="502210469" name=""/>
                     <pic:cNvPicPr/>
                   </pic:nvPicPr>
                   <pic:blipFill>
@@ -582,10 +549,10 @@
           <w:sz w:val="22"/>
         </w:rPr>
         <w:drawing>
-          <wp:inline distT="0" distB="0" distL="0" distR="0" wp14:anchorId="4BD23BB8" wp14:editId="0D518B48">
+          <wp:inline distT="0" distB="0" distL="0" distR="0" wp14:anchorId="4D2DCFF8" wp14:editId="0F01A1CA">
             <wp:extent cx="1800225" cy="1629356"/>
             <wp:effectExtent l="0" t="0" r="0" b="9525"/>
-            <wp:docPr id="674855163" name="Picture 5"/>
+            <wp:docPr id="2106249191" name="Picture 5"/>
             <wp:cNvGraphicFramePr>
               <a:graphicFrameLocks xmlns:a="http://schemas.openxmlformats.org/drawingml/2006/main" noChangeAspect="1"/>
             </wp:cNvGraphicFramePr>
@@ -593,7 +560,7 @@
               <a:graphicData uri="http://schemas.openxmlformats.org/drawingml/2006/picture">
                 <pic:pic xmlns:pic="http://schemas.openxmlformats.org/drawingml/2006/picture">
                   <pic:nvPicPr>
-                    <pic:cNvPr id="674855163" name=""/>
+                    <pic:cNvPr id="2106249191" name=""/>
                     <pic:cNvPicPr/>
                   </pic:nvPicPr>
                   <pic:blipFill>
@@ -654,18 +621,12 @@
         <w:t xml:space="preserve">This is to certify that the Mini project work entitled </w:t>
       </w:r>
       <w:bookmarkStart w:id="7" w:name="ProjectTitle_2"/>
-      <w:r>
-        <w:rPr>
-          <w:b/>
-        </w:rPr>
-        <w:t xml:space="preserve">Auto-Text for </w:t>
-      </w:r>
       <w:proofErr w:type="spellStart"/>
       <w:r>
         <w:rPr>
           <w:b/>
         </w:rPr>
-        <w:t>ProjectTitle</w:t>
+        <w:t>sdsd</w:t>
       </w:r>
       <w:bookmarkEnd w:id="7"/>
       <w:proofErr w:type="spellEnd"/>
@@ -681,46 +642,40 @@
         <w:t xml:space="preserve"> work carried out by </w:t>
       </w:r>
       <w:bookmarkStart w:id="8" w:name="NameAndUSN_2"/>
-      <w:r>
-        <w:rPr>
-          <w:b/>
-        </w:rPr>
-        <w:t xml:space="preserve">Auto-Content for </w:t>
-      </w:r>
       <w:proofErr w:type="spellStart"/>
       <w:r>
         <w:rPr>
           <w:b/>
         </w:rPr>
-        <w:t>NameAndUSN</w:t>
+        <w:t>sdf</w:t>
       </w:r>
       <w:proofErr w:type="spellEnd"/>
       <w:r>
         <w:rPr>
           <w:b/>
         </w:rPr>
-        <w:t xml:space="preserve">, Auto-Content for </w:t>
+        <w:t xml:space="preserve">, </w:t>
       </w:r>
       <w:proofErr w:type="spellStart"/>
       <w:r>
         <w:rPr>
           <w:b/>
         </w:rPr>
-        <w:t>NameAndUSN</w:t>
+        <w:t>sdf</w:t>
       </w:r>
       <w:proofErr w:type="spellEnd"/>
       <w:r>
         <w:rPr>
           <w:b/>
         </w:rPr>
-        <w:t xml:space="preserve">, Auto-Content for </w:t>
+        <w:t xml:space="preserve">, </w:t>
       </w:r>
       <w:proofErr w:type="spellStart"/>
       <w:r>
         <w:rPr>
           <w:b/>
         </w:rPr>
-        <w:t>NameAndUSN</w:t>
+        <w:t>sdf</w:t>
       </w:r>
       <w:bookmarkEnd w:id="8"/>
       <w:proofErr w:type="spellEnd"/>
@@ -761,7 +716,7 @@
         <w:rPr>
           <w:b/>
         </w:rPr>
-        <w:t>Auto-Text for Year</w:t>
+        <w:t>___</w:t>
       </w:r>
       <w:bookmarkEnd w:id="10"/>
       <w:r>
@@ -801,18 +756,12 @@
               </w:rPr>
             </w:pPr>
             <w:bookmarkStart w:id="11" w:name="GuideName_2"/>
-            <w:r>
-              <w:rPr>
-                <w:b/>
-              </w:rPr>
-              <w:t xml:space="preserve">Auto-Text for </w:t>
-            </w:r>
             <w:proofErr w:type="spellStart"/>
             <w:r>
               <w:rPr>
                 <w:b/>
               </w:rPr>
-              <w:t>GuideName</w:t>
+              <w:t>dsdf</w:t>
             </w:r>
             <w:bookmarkEnd w:id="11"/>
             <w:proofErr w:type="spellEnd"/>
@@ -869,10 +818,12 @@
               <w:jc w:val="center"/>
             </w:pPr>
             <w:bookmarkStart w:id="13" w:name="Designation_2"/>
+            <w:proofErr w:type="spellStart"/>
             <w:r>
-              <w:t>Auto-Text for Designation</w:t>
+              <w:t>fsf</w:t>
             </w:r>
             <w:bookmarkEnd w:id="13"/>
+            <w:proofErr w:type="spellEnd"/>
           </w:p>
         </w:tc>
         <w:tc>
@@ -1200,18 +1151,12 @@
         <w:t xml:space="preserve">I take this opportunity to express my heartfelt gratitude to all those who supported and guided me throughout the development of this project, </w:t>
       </w:r>
       <w:bookmarkStart w:id="16" w:name="ProjectTitle_Ack"/>
-      <w:r>
-        <w:rPr>
-          <w:b/>
-        </w:rPr>
-        <w:t xml:space="preserve">Auto-Text for </w:t>
-      </w:r>
       <w:proofErr w:type="spellStart"/>
       <w:r>
         <w:rPr>
           <w:b/>
         </w:rPr>
-        <w:t>ProjectTitle</w:t>
+        <w:t>sdsd</w:t>
       </w:r>
       <w:bookmarkEnd w:id="16"/>
       <w:proofErr w:type="spellEnd"/>
@@ -1299,18 +1244,12 @@
         <w:t xml:space="preserve">A special note of appreciation goes to my Guide, </w:t>
       </w:r>
       <w:bookmarkStart w:id="19" w:name="GuideName_Ack"/>
-      <w:r>
-        <w:rPr>
-          <w:b/>
-        </w:rPr>
-        <w:t xml:space="preserve">Auto-Text for </w:t>
-      </w:r>
       <w:proofErr w:type="spellStart"/>
       <w:r>
         <w:rPr>
           <w:b/>
         </w:rPr>
-        <w:t>GuideName</w:t>
+        <w:t>dsdf</w:t>
       </w:r>
       <w:bookmarkEnd w:id="19"/>
       <w:proofErr w:type="spellEnd"/>
@@ -1318,10 +1257,12 @@
         <w:t xml:space="preserve">, </w:t>
       </w:r>
       <w:bookmarkStart w:id="20" w:name="Designation_Ack"/>
-      <w:r>
-        <w:t>Auto-Text for Designation</w:t>
+      <w:proofErr w:type="spellStart"/>
+      <w:r>
+        <w:t>fsf</w:t>
       </w:r>
       <w:bookmarkEnd w:id="20"/>
+      <w:proofErr w:type="spellEnd"/>
       <w:r>
         <w:t xml:space="preserve"> for their technical expertise, and constructive feedback. Their patient guidance, timely advice, and constant encouragement helped me overcome challenges and refine the project to its current form.</w:t>
       </w:r>
@@ -1406,9 +1347,9 @@
           <w:pgMar w:top="964" w:right="964" w:bottom="964" w:left="1191" w:header="708" w:footer="708" w:gutter="0"/>
           <w:pgBorders w:offsetFrom="page">
             <w:top w:val="thinThickThinMediumGap" w:sz="24" w:space="24" w:color="auto"/>
-            <w:left w:val="thinThickThinMediumGap" w:sz="24" w:space="12" w:color="auto"/>
+            <w:left w:val="thinThickThinMediumGap" w:sz="24" w:space="24" w:color="auto"/>
             <w:bottom w:val="thinThickThinMediumGap" w:sz="24" w:space="24" w:color="auto"/>
-            <w:right w:val="thinThickThinMediumGap" w:sz="24" w:space="12" w:color="auto"/>
+            <w:right w:val="thinThickThinMediumGap" w:sz="24" w:space="24" w:color="auto"/>
           </w:pgBorders>
           <w:cols w:space="708"/>
           <w:docGrid w:linePitch="360"/>
@@ -1416,7 +1357,7 @@
       </w:pPr>
       <w:bookmarkStart w:id="21" w:name="Abstract"/>
       <w:r>
-        <w:t>Auto-Content for Abstract. Auto-Content for Abstract. Auto-Content for Abstract. Auto-Content for Abstract. Auto-Content for Abstract. Auto-Content for Abstract. Auto-Content for Abstract. Auto-Content for Abstract.</w:t>
+        <w:t>___</w:t>
       </w:r>
       <w:bookmarkEnd w:id="21"/>
     </w:p>
@@ -1569,15 +1510,9 @@
             </w:pPr>
             <w:bookmarkStart w:id="23" w:name="Chapter1Title"/>
             <w:r>
-              <w:t>Auto-Title for Chapter1Title</w:t>
+              <w:t>___</w:t>
             </w:r>
-          </w:p>
-          <w:bookmarkEnd w:id="23"/>
-          <w:p>
-            <w:pPr>
-              <w:spacing w:before="80" w:after="80"/>
-              <w:jc w:val="center"/>
-            </w:pPr>
+            <w:bookmarkEnd w:id="23"/>
           </w:p>
         </w:tc>
         <w:tc>
@@ -1623,15 +1558,9 @@
             </w:pPr>
             <w:bookmarkStart w:id="25" w:name="Chapter2Title"/>
             <w:r>
-              <w:t>Auto-Title for Chapter4Title</w:t>
+              <w:t>___</w:t>
             </w:r>
-          </w:p>
-          <w:bookmarkEnd w:id="25"/>
-          <w:p>
-            <w:pPr>
-              <w:spacing w:before="80" w:after="80"/>
-              <w:jc w:val="center"/>
-            </w:pPr>
+            <w:bookmarkEnd w:id="25"/>
           </w:p>
         </w:tc>
         <w:tc>
@@ -1645,7 +1574,7 @@
             </w:pPr>
             <w:bookmarkStart w:id="26" w:name="Chapter2Page"/>
             <w:r>
-              <w:t>14</w:t>
+              <w:t>3</w:t>
             </w:r>
             <w:bookmarkEnd w:id="26"/>
           </w:p>
@@ -1677,15 +1606,9 @@
             </w:pPr>
             <w:bookmarkStart w:id="27" w:name="Chapter3Title"/>
             <w:r>
-              <w:t>Auto-Title for Chapter6Title</w:t>
+              <w:t>___</w:t>
             </w:r>
-          </w:p>
-          <w:bookmarkEnd w:id="27"/>
-          <w:p>
-            <w:pPr>
-              <w:spacing w:before="80" w:after="80"/>
-              <w:jc w:val="center"/>
-            </w:pPr>
+            <w:bookmarkEnd w:id="27"/>
           </w:p>
         </w:tc>
         <w:tc>
@@ -1699,7 +1622,7 @@
             </w:pPr>
             <w:bookmarkStart w:id="28" w:name="Chapter3Page"/>
             <w:r>
-              <w:t>16</w:t>
+              <w:t>5</w:t>
             </w:r>
             <w:bookmarkEnd w:id="28"/>
           </w:p>
@@ -1731,15 +1654,9 @@
             </w:pPr>
             <w:bookmarkStart w:id="29" w:name="Chapter4Title"/>
             <w:r>
-              <w:t>Cycle1-Title for Chapter7Title</w:t>
+              <w:t>___</w:t>
             </w:r>
-          </w:p>
-          <w:bookmarkEnd w:id="29"/>
-          <w:p>
-            <w:pPr>
-              <w:spacing w:before="80" w:after="80"/>
-              <w:jc w:val="center"/>
-            </w:pPr>
+            <w:bookmarkEnd w:id="29"/>
           </w:p>
         </w:tc>
         <w:tc>
@@ -1753,7 +1670,7 @@
             </w:pPr>
             <w:bookmarkStart w:id="30" w:name="Chapter4Page"/>
             <w:r>
-              <w:t>18</w:t>
+              <w:t>7</w:t>
             </w:r>
             <w:bookmarkEnd w:id="30"/>
           </w:p>
@@ -1785,15 +1702,9 @@
             </w:pPr>
             <w:bookmarkStart w:id="31" w:name="Chapter5Title"/>
             <w:r>
-              <w:t>Cycle1-Title for Chapter8Title</w:t>
+              <w:t>___</w:t>
             </w:r>
-          </w:p>
-          <w:bookmarkEnd w:id="31"/>
-          <w:p>
-            <w:pPr>
-              <w:spacing w:before="80" w:after="80"/>
-              <w:jc w:val="center"/>
-            </w:pPr>
+            <w:bookmarkEnd w:id="31"/>
           </w:p>
         </w:tc>
         <w:tc>
@@ -1807,7 +1718,7 @@
             </w:pPr>
             <w:bookmarkStart w:id="32" w:name="Chapter5Page"/>
             <w:r>
-              <w:t>23</w:t>
+              <w:t>9</w:t>
             </w:r>
             <w:bookmarkEnd w:id="32"/>
           </w:p>
@@ -1853,7 +1764,7 @@
             </w:pPr>
             <w:bookmarkStart w:id="33" w:name="RefPage"/>
             <w:r>
-              <w:t>27</w:t>
+              <w:t>11</w:t>
             </w:r>
             <w:bookmarkEnd w:id="33"/>
           </w:p>
@@ -2016,7 +1927,7 @@
           <w:b/>
           <w:sz w:val="32"/>
         </w:rPr>
-        <w:t>Auto-Title for Chapter1Title</w:t>
+        <w:t>___</w:t>
       </w:r>
       <w:bookmarkEnd w:id="34"/>
     </w:p>
@@ -2051,7 +1962,7 @@
           <w:sz w:val="32"/>
         </w:rPr>
         <w:lastRenderedPageBreak/>
-        <w:t>Auto-Title for Chapter1Title</w:t>
+        <w:t>___</w:t>
       </w:r>
       <w:bookmarkEnd w:id="35"/>
     </w:p>
@@ -2062,998 +1973,19 @@
       </w:pPr>
       <w:bookmarkStart w:id="36" w:name="Chapter1Content"/>
       <w:r>
-        <w:t xml:space="preserve">Auto-Content for Chapter1Content (Long). Auto-Content for Chapter1Content (Long). Auto-Content for Chapter1Content (Long). Auto-Content for Chapter1Content (Long). Auto-Content for Chapter1Content (Long). Auto-Content for Chapter1Content (Long). Auto-Content for Chapter1Content (Long). Auto-Content for Chapter1Content (Long). Auto-Content for Chapter1Content (Long). Auto-Content for Chapter1Content (Long). Auto-Content for Chapter1Content (Long). Auto-Content for Chapter1Content (Long). Auto-Content for Chapter1Content (Long). Auto-Content for Chapter1Content (Long). Auto-Content for Chapter1Content (Long). Auto-Content for Chapter1Content (Long). Auto-Content for Chapter1Content (Long). Auto-Content for Chapter1Content (Long). Auto-Content for Chapter1Content (Long). Auto-Content for Chapter1Content (Long). Auto-Content for Chapter1Content (Long). Auto-Content for Chapter1Content (Long). Auto-Content for Chapter1Content (Long). Auto-Content for Chapter1Content (Long). Auto-Content for Chapter1Content (Long). Auto-Content for Chapter1Content (Long). Auto-Content for Chapter1Content (Long). Auto-Content for Chapter1Content (Long). Auto-Content for Chapter1Content (Long). Auto-Content for Chapter1Content (Long). Auto-Content for Chapter1Content (Long). Auto-Content for Chapter1Content (Long). Auto-Content for Chapter1Content (Long). Auto-Content for Chapter1Content (Long). Auto-Content for Chapter1Content (Long). Auto-Content for Chapter1Content (Long). Auto-Content for Chapter1Content (Long). Auto-Content for Chapter1Content (Long). Auto-Content for Chapter1Content (Long). Auto-Content for Chapter1Content (Long). Auto-Content for Chapter1Content (Long). Auto-Content for Chapter1Content (Long). Auto-Content for Chapter1Content (Long). Auto-Content for Chapter1Content (Long). Auto-Content for Chapter1Content (Long). Auto-Content for Chapter1Content (Long). Auto-Content for Chapter1Content (Long). Auto-Content for Chapter1Content (Long). Auto-Content for Chapter1Content (Long). Auto-Content for Chapter1Content (Long). Auto-Content for Chapter1Content (Long). Auto-Content for Chapter1Content (Long). Auto-Content for Chapter1Content (Long). Auto-Content for Chapter1Content (Long). Auto-Content for Chapter1Content (Long). Auto-Content for Chapter1Content (Long). Auto-Content for Chapter1Content (Long). Auto-Content for Chapter1Content (Long). Auto-Content for Chapter1Content (Long). Auto-Content for Chapter1Content (Long). Auto-Content for Chapter1Content (Long). Auto-Content for Chapter1Content (Long). Auto-Content for Chapter1Content (Long). Auto-Content for Chapter1Content (Long). Auto-Content for Chapter1Content (Long). Auto-Content for Chapter1Content (Long). Auto-Content for </w:t>
-      </w:r>
-      <w:r>
-        <w:lastRenderedPageBreak/>
-        <w:t xml:space="preserve">Chapter1Content (Long). Auto-Content for Chapter1Content (Long). Auto-Content for Chapter1Content (Long). Auto-Content for Chapter1Content (Long). Auto-Content for Chapter1Content (Long). Auto-Content for Chapter1Content (Long). Auto-Content for Chapter1Content (Long). Auto-Content for Chapter1Content (Long). Auto-Content for Chapter1Content (Long). Auto-Content for Chapter1Content (Long). Auto-Content for Chapter1Content (Long). Auto-Content for Chapter1Content (Long). Auto-Content for Chapter1Content (Long). Auto-Content for Chapter1Content (Long). Auto-Content for Chapter1Content (Long). Auto-Content for Chapter1Content (Long). Auto-Content for Chapter1Content (Long). Auto-Content for Chapter1Content (Long). Auto-Content for Chapter1Content (Long). Auto-Content for Chapter1Content (Long). Auto-Content for Chapter1Content (Long). Auto-Content for Chapter1Content (Long). Auto-Content for Chapter1Content (Long). Auto-Content for Chapter1Content (Long). Auto-Content for Chapter1Content (Long). Auto-Content for Chapter1Content (Long). Auto-Content for Chapter1Content (Long). Auto-Content for Chapter1Content (Long). Auto-Content for Chapter1Content (Long). Auto-Content for Chapter1Content (Long). Auto-Content for Chapter1Content (Long). Auto-Content for Chapter1Content (Long). Auto-Content for Chapter1Content (Long). Auto-Content for Chapter1Content (Long). Auto-Content for Chapter1Content (Long). Auto-Content for Chapter1Content (Long). Auto-Content for Chapter1Content (Long). Auto-Content for Chapter1Content (Long). Auto-Content for Chapter1Content (Long). Auto-Content for Chapter1Content (Long). Auto-Content for Chapter1Content (Long). Auto-Content for Chapter1Content (Long). Auto-Content for Chapter1Content (Long). Auto-Content for Chapter1Content (Long). Auto-Content for Chapter1Content (Long). Auto-Content for Chapter1Content (Long). Auto-Content for Chapter1Content (Long). Auto-Content for Chapter1Content (Long). Auto-Content for Chapter1Content (Long). Auto-Content for Chapter1Content (Long). Auto-Content for Chapter1Content (Long). Auto-Content for Chapter1Content (Long). Auto-Content for Chapter1Content (Long). Auto-Content for Chapter1Content (Long). Auto-Content for Chapter1Content (Long). Auto-Content for Chapter1Content (Long). Auto-Content for Chapter1Content (Long). Auto-Content for Chapter1Content (Long). Auto-Content for Chapter1Content (Long). Auto-Content for Chapter1Content (Long). Auto-Content for Chapter1Content (Long). Auto-Content for Chapter1Content (Long). Auto-Content for Chapter1Content (Long). Auto-Content for Chapter1Content (Long). Auto-Content for Chapter1Content (Long). Auto-Content for Chapter1Content (Long). Auto-Content for Chapter1Content (Long). Auto-Content for Chapter1Content (Long). Auto-Content for Chapter1Content (Long). Auto-Content for Chapter1Content (Long). Auto-Content for </w:t>
-      </w:r>
-      <w:r>
-        <w:lastRenderedPageBreak/>
-        <w:t>Chapter1Content (Long). Auto-Content for Chapter1Content (Long). Auto-Content for Chapter1Content (Long). Auto-Content for Chapter1Content (Long). Auto-Content for Chapter1Content (Long). Auto-Content for Chapter1Content (Long). Auto-Content for Chapter1Content (Long). Auto-Content for Chapter1Content (Long). Auto-Content for Chapter1Content (Long). Auto-Content for Chapter1Content (Long). Auto-Content for Chapter1Content (Long). Auto-Content for Chapter1Content (Long). Auto-Content for Chapter1Content (Long). Auto-Content for Chapter1Content (Long). Auto-Content for Chapter1Content (Long). Auto-Content for Chapter1Content (Long). Auto-Content for Chapter1Content (Long). Auto-Content for Chapter1Content (Long). Auto-Content for Chapter1Content (Long). Auto-Content for Chapter1Content (Long). Auto-Content for Chapter1Content (Long). Auto-Content for Chapter1Content (Long). Auto-Content for Chapter1Content (Long). Auto-Content for Chapter1Content (Long). Auto-Content for Chapter1Content (Long). Auto-Content for Chapter1Content (Long). Auto-Content for Chapter1Content (Long). Auto-Content for Chapter1Content (Long). Auto-Content for Chapter1Content (Long). Auto-Content for Chapter1Content (Long). Auto-Content for Chapter1Content (Long). Auto-Content for Chapter1Content (Long). Auto-Content for Chapter1Content (Long). Auto-Content for Chapter1Content (Long). Auto-Content for Chapter1Content (Long). Auto-Content for Chapter1Content (Long). Auto-Content for Chapter1Content (Long). Auto-Content for Chapter1Content (Long). Auto-Content for Chapter1Content (Long). Auto-Content for Chapter1Content (Long). Auto-Content for Chapter1Content (Long). Auto-Content for Chapter1Content (Long). Auto-Content for Chapter1Content (Long). Auto-Content for Chapter1Content (Long). Auto-Content for Chapter1Content (Long). Auto-Content for Chapter1Content (Long). Auto-Content for Chapter1Content (Long). Auto-Content for Chapter1Content (Long). Auto-Content for Chapter1Content (Long). Auto-Content for Chapter1Content (Long). Auto-Content for Chapter1Content (Long). Auto-Content for Chapter1Content (Long). Auto-Content for Chapter1Content (Long). Auto-Content for Chapter1Content (Long). Auto-Content for Chapter1Content (Long). Auto-Content for Chapter1Content (Long). Auto-Content for Chapter1Content (Long). Auto-Content for Chapter1Content (Long). Auto-Content for Chapter1Content (Long). Auto-Content for Chapter1Content (Long). Auto-Content for Chapter1Content (Long). Auto-Content for Chapter1Content (Long). Auto-Content for Chapter1Content (Long). Auto-Content for Chapter1Content (Long).</w:t>
-      </w:r>
-    </w:p>
-    <w:bookmarkEnd w:id="36"/>
-    <w:p>
-      <w:r>
-        <w:br w:type="page"/>
-      </w:r>
-    </w:p>
-    <w:p>
-      <w:pPr>
-        <w:keepNext/>
-        <w:spacing w:line="360" w:lineRule="auto"/>
-        <w:jc w:val="center"/>
-      </w:pPr>
-      <w:r>
-        <w:rPr>
-          <w:noProof/>
-        </w:rPr>
-        <w:lastRenderedPageBreak/>
-        <w:drawing>
-          <wp:inline distT="0" distB="0" distL="0" distR="0" wp14:anchorId="03EFF8F6" wp14:editId="33D7C88B">
-            <wp:extent cx="5685013" cy="7994073"/>
-            <wp:effectExtent l="0" t="0" r="0" b="6985"/>
-            <wp:docPr id="1399236109" name="Picture 61"/>
-            <wp:cNvGraphicFramePr/>
-            <a:graphic xmlns:a="http://schemas.openxmlformats.org/drawingml/2006/main">
-              <a:graphicData uri="http://schemas.openxmlformats.org/drawingml/2006/picture">
-                <pic:pic xmlns:pic="http://schemas.openxmlformats.org/drawingml/2006/picture">
-                  <pic:nvPicPr>
-                    <pic:cNvPr id="1399236109" name=""/>
-                    <pic:cNvPicPr/>
-                  </pic:nvPicPr>
-                  <pic:blipFill>
-                    <a:blip r:embed="rId19">
-                      <a:extLst>
-                        <a:ext uri="{28A0092B-C50C-407E-A947-70E740481C1C}">
-                          <a14:useLocalDpi xmlns:a14="http://schemas.microsoft.com/office/drawing/2010/main" val="0"/>
-                        </a:ext>
-                      </a:extLst>
-                    </a:blip>
-                    <a:stretch>
-                      <a:fillRect/>
-                    </a:stretch>
-                  </pic:blipFill>
-                  <pic:spPr>
-                    <a:xfrm>
-                      <a:off x="0" y="0"/>
-                      <a:ext cx="5685013" cy="7994073"/>
-                    </a:xfrm>
-                    <a:prstGeom prst="rect">
-                      <a:avLst/>
-                    </a:prstGeom>
-                  </pic:spPr>
-                </pic:pic>
-              </a:graphicData>
-            </a:graphic>
-          </wp:inline>
-        </w:drawing>
-      </w:r>
-    </w:p>
-    <w:p>
-      <w:pPr>
-        <w:keepNext/>
-        <w:spacing w:after="240" w:line="360" w:lineRule="auto"/>
-        <w:jc w:val="center"/>
-      </w:pPr>
-      <w:r>
-        <w:t>Fig 1.1</w:t>
-      </w:r>
-    </w:p>
-    <w:p>
-      <w:r>
-        <w:br w:type="page"/>
-      </w:r>
-    </w:p>
-    <w:p>
-      <w:pPr>
-        <w:keepNext/>
-        <w:spacing w:after="240" w:line="360" w:lineRule="auto"/>
-        <w:jc w:val="center"/>
-      </w:pPr>
-      <w:r>
-        <w:rPr>
-          <w:noProof/>
-        </w:rPr>
-        <w:lastRenderedPageBreak/>
-        <w:drawing>
-          <wp:inline distT="0" distB="0" distL="0" distR="0" wp14:anchorId="23590ADB" wp14:editId="1EEAE82C">
-            <wp:extent cx="411516" cy="327688"/>
-            <wp:effectExtent l="0" t="0" r="7620" b="0"/>
-            <wp:docPr id="2073089372" name="Picture 62"/>
-            <wp:cNvGraphicFramePr/>
-            <a:graphic xmlns:a="http://schemas.openxmlformats.org/drawingml/2006/main">
-              <a:graphicData uri="http://schemas.openxmlformats.org/drawingml/2006/picture">
-                <pic:pic xmlns:pic="http://schemas.openxmlformats.org/drawingml/2006/picture">
-                  <pic:nvPicPr>
-                    <pic:cNvPr id="2073089372" name=""/>
-                    <pic:cNvPicPr/>
-                  </pic:nvPicPr>
-                  <pic:blipFill>
-                    <a:blip r:embed="rId20">
-                      <a:extLst>
-                        <a:ext uri="{28A0092B-C50C-407E-A947-70E740481C1C}">
-                          <a14:useLocalDpi xmlns:a14="http://schemas.microsoft.com/office/drawing/2010/main" val="0"/>
-                        </a:ext>
-                      </a:extLst>
-                    </a:blip>
-                    <a:stretch>
-                      <a:fillRect/>
-                    </a:stretch>
-                  </pic:blipFill>
-                  <pic:spPr>
-                    <a:xfrm>
-                      <a:off x="0" y="0"/>
-                      <a:ext cx="411516" cy="327688"/>
-                    </a:xfrm>
-                    <a:prstGeom prst="rect">
-                      <a:avLst/>
-                    </a:prstGeom>
-                  </pic:spPr>
-                </pic:pic>
-              </a:graphicData>
-            </a:graphic>
-          </wp:inline>
-        </w:drawing>
-      </w:r>
-    </w:p>
-    <w:p>
-      <w:pPr>
-        <w:keepNext/>
-        <w:spacing w:after="240" w:line="360" w:lineRule="auto"/>
-        <w:jc w:val="center"/>
-      </w:pPr>
-      <w:r>
-        <w:t>Fig 1.2</w:t>
-      </w:r>
-    </w:p>
-    <w:p>
-      <w:pPr>
-        <w:keepNext/>
-        <w:spacing w:after="240" w:line="360" w:lineRule="auto"/>
-        <w:jc w:val="center"/>
-      </w:pPr>
-      <w:r>
-        <w:rPr>
-          <w:noProof/>
-        </w:rPr>
-        <w:drawing>
-          <wp:inline distT="0" distB="0" distL="0" distR="0" wp14:anchorId="2729785E" wp14:editId="54D1E60A">
-            <wp:extent cx="411516" cy="327688"/>
-            <wp:effectExtent l="0" t="0" r="7620" b="0"/>
-            <wp:docPr id="1543359949" name="Picture 63"/>
-            <wp:cNvGraphicFramePr/>
-            <a:graphic xmlns:a="http://schemas.openxmlformats.org/drawingml/2006/main">
-              <a:graphicData uri="http://schemas.openxmlformats.org/drawingml/2006/picture">
-                <pic:pic xmlns:pic="http://schemas.openxmlformats.org/drawingml/2006/picture">
-                  <pic:nvPicPr>
-                    <pic:cNvPr id="1543359949" name=""/>
-                    <pic:cNvPicPr/>
-                  </pic:nvPicPr>
-                  <pic:blipFill>
-                    <a:blip r:embed="rId20">
-                      <a:extLst>
-                        <a:ext uri="{28A0092B-C50C-407E-A947-70E740481C1C}">
-                          <a14:useLocalDpi xmlns:a14="http://schemas.microsoft.com/office/drawing/2010/main" val="0"/>
-                        </a:ext>
-                      </a:extLst>
-                    </a:blip>
-                    <a:stretch>
-                      <a:fillRect/>
-                    </a:stretch>
-                  </pic:blipFill>
-                  <pic:spPr>
-                    <a:xfrm>
-                      <a:off x="0" y="0"/>
-                      <a:ext cx="411516" cy="327688"/>
-                    </a:xfrm>
-                    <a:prstGeom prst="rect">
-                      <a:avLst/>
-                    </a:prstGeom>
-                  </pic:spPr>
-                </pic:pic>
-              </a:graphicData>
-            </a:graphic>
-          </wp:inline>
-        </w:drawing>
-      </w:r>
-    </w:p>
-    <w:p>
-      <w:pPr>
-        <w:keepNext/>
-        <w:spacing w:after="240" w:line="360" w:lineRule="auto"/>
-        <w:jc w:val="center"/>
-      </w:pPr>
-      <w:r>
-        <w:t>Fig 1.3</w:t>
-      </w:r>
-    </w:p>
-    <w:p>
-      <w:r>
-        <w:br w:type="page"/>
-      </w:r>
-    </w:p>
-    <w:p>
-      <w:pPr>
-        <w:keepNext/>
-        <w:spacing w:after="240" w:line="360" w:lineRule="auto"/>
-        <w:jc w:val="center"/>
-      </w:pPr>
-      <w:r>
-        <w:rPr>
-          <w:noProof/>
-        </w:rPr>
-        <w:lastRenderedPageBreak/>
-        <w:drawing>
-          <wp:inline distT="0" distB="0" distL="0" distR="0" wp14:anchorId="1C3B3C5E" wp14:editId="1F296E6E">
-            <wp:extent cx="5685013" cy="7994073"/>
-            <wp:effectExtent l="0" t="0" r="0" b="6985"/>
-            <wp:docPr id="1487115426" name="Picture 64"/>
-            <wp:cNvGraphicFramePr/>
-            <a:graphic xmlns:a="http://schemas.openxmlformats.org/drawingml/2006/main">
-              <a:graphicData uri="http://schemas.openxmlformats.org/drawingml/2006/picture">
-                <pic:pic xmlns:pic="http://schemas.openxmlformats.org/drawingml/2006/picture">
-                  <pic:nvPicPr>
-                    <pic:cNvPr id="1487115426" name=""/>
-                    <pic:cNvPicPr/>
-                  </pic:nvPicPr>
-                  <pic:blipFill>
-                    <a:blip r:embed="rId19">
-                      <a:extLst>
-                        <a:ext uri="{28A0092B-C50C-407E-A947-70E740481C1C}">
-                          <a14:useLocalDpi xmlns:a14="http://schemas.microsoft.com/office/drawing/2010/main" val="0"/>
-                        </a:ext>
-                      </a:extLst>
-                    </a:blip>
-                    <a:stretch>
-                      <a:fillRect/>
-                    </a:stretch>
-                  </pic:blipFill>
-                  <pic:spPr>
-                    <a:xfrm>
-                      <a:off x="0" y="0"/>
-                      <a:ext cx="5685013" cy="7994073"/>
-                    </a:xfrm>
-                    <a:prstGeom prst="rect">
-                      <a:avLst/>
-                    </a:prstGeom>
-                  </pic:spPr>
-                </pic:pic>
-              </a:graphicData>
-            </a:graphic>
-          </wp:inline>
-        </w:drawing>
-      </w:r>
-    </w:p>
-    <w:p>
-      <w:pPr>
-        <w:keepNext/>
-        <w:spacing w:after="240" w:line="360" w:lineRule="auto"/>
-        <w:jc w:val="center"/>
-      </w:pPr>
-      <w:r>
-        <w:t>Fig 1.4</w:t>
-      </w:r>
-    </w:p>
-    <w:p>
-      <w:r>
-        <w:br w:type="page"/>
-      </w:r>
-    </w:p>
-    <w:p>
-      <w:pPr>
-        <w:keepNext/>
-        <w:spacing w:after="240" w:line="360" w:lineRule="auto"/>
-        <w:jc w:val="center"/>
-      </w:pPr>
-      <w:r>
-        <w:rPr>
-          <w:noProof/>
-        </w:rPr>
-        <w:lastRenderedPageBreak/>
-        <w:drawing>
-          <wp:inline distT="0" distB="0" distL="0" distR="0" wp14:anchorId="0CF7C4FB" wp14:editId="4B33B170">
-            <wp:extent cx="3010161" cy="2895851"/>
-            <wp:effectExtent l="0" t="0" r="0" b="0"/>
-            <wp:docPr id="2137795781" name="Picture 65"/>
-            <wp:cNvGraphicFramePr/>
-            <a:graphic xmlns:a="http://schemas.openxmlformats.org/drawingml/2006/main">
-              <a:graphicData uri="http://schemas.openxmlformats.org/drawingml/2006/picture">
-                <pic:pic xmlns:pic="http://schemas.openxmlformats.org/drawingml/2006/picture">
-                  <pic:nvPicPr>
-                    <pic:cNvPr id="2137795781" name=""/>
-                    <pic:cNvPicPr/>
-                  </pic:nvPicPr>
-                  <pic:blipFill>
-                    <a:blip r:embed="rId21">
-                      <a:extLst>
-                        <a:ext uri="{28A0092B-C50C-407E-A947-70E740481C1C}">
-                          <a14:useLocalDpi xmlns:a14="http://schemas.microsoft.com/office/drawing/2010/main" val="0"/>
-                        </a:ext>
-                      </a:extLst>
-                    </a:blip>
-                    <a:stretch>
-                      <a:fillRect/>
-                    </a:stretch>
-                  </pic:blipFill>
-                  <pic:spPr>
-                    <a:xfrm>
-                      <a:off x="0" y="0"/>
-                      <a:ext cx="3010161" cy="2895851"/>
-                    </a:xfrm>
-                    <a:prstGeom prst="rect">
-                      <a:avLst/>
-                    </a:prstGeom>
-                  </pic:spPr>
-                </pic:pic>
-              </a:graphicData>
-            </a:graphic>
-          </wp:inline>
-        </w:drawing>
-      </w:r>
-    </w:p>
-    <w:p>
-      <w:pPr>
-        <w:keepNext/>
-        <w:spacing w:after="240" w:line="360" w:lineRule="auto"/>
-        <w:jc w:val="center"/>
-      </w:pPr>
-      <w:r>
-        <w:t>Fig 1.5</w:t>
-      </w:r>
-    </w:p>
-    <w:p>
-      <w:pPr>
-        <w:keepNext/>
-        <w:spacing w:after="240" w:line="360" w:lineRule="auto"/>
-        <w:jc w:val="center"/>
-      </w:pPr>
-      <w:r>
-        <w:rPr>
-          <w:noProof/>
-        </w:rPr>
-        <w:drawing>
-          <wp:inline distT="0" distB="0" distL="0" distR="0" wp14:anchorId="10EA933F" wp14:editId="2F23DC00">
-            <wp:extent cx="411516" cy="327688"/>
-            <wp:effectExtent l="0" t="0" r="7620" b="0"/>
-            <wp:docPr id="358030512" name="Picture 66"/>
-            <wp:cNvGraphicFramePr/>
-            <a:graphic xmlns:a="http://schemas.openxmlformats.org/drawingml/2006/main">
-              <a:graphicData uri="http://schemas.openxmlformats.org/drawingml/2006/picture">
-                <pic:pic xmlns:pic="http://schemas.openxmlformats.org/drawingml/2006/picture">
-                  <pic:nvPicPr>
-                    <pic:cNvPr id="358030512" name=""/>
-                    <pic:cNvPicPr/>
-                  </pic:nvPicPr>
-                  <pic:blipFill>
-                    <a:blip r:embed="rId20">
-                      <a:extLst>
-                        <a:ext uri="{28A0092B-C50C-407E-A947-70E740481C1C}">
-                          <a14:useLocalDpi xmlns:a14="http://schemas.microsoft.com/office/drawing/2010/main" val="0"/>
-                        </a:ext>
-                      </a:extLst>
-                    </a:blip>
-                    <a:stretch>
-                      <a:fillRect/>
-                    </a:stretch>
-                  </pic:blipFill>
-                  <pic:spPr>
-                    <a:xfrm>
-                      <a:off x="0" y="0"/>
-                      <a:ext cx="411516" cy="327688"/>
-                    </a:xfrm>
-                    <a:prstGeom prst="rect">
-                      <a:avLst/>
-                    </a:prstGeom>
-                  </pic:spPr>
-                </pic:pic>
-              </a:graphicData>
-            </a:graphic>
-          </wp:inline>
-        </w:drawing>
-      </w:r>
-    </w:p>
-    <w:p>
-      <w:pPr>
-        <w:keepNext/>
-        <w:spacing w:after="240" w:line="360" w:lineRule="auto"/>
-        <w:jc w:val="center"/>
-      </w:pPr>
-      <w:r>
-        <w:t>Fig 1.6</w:t>
-      </w:r>
-    </w:p>
-    <w:p>
-      <w:pPr>
-        <w:keepNext/>
-        <w:spacing w:after="240" w:line="360" w:lineRule="auto"/>
-        <w:jc w:val="center"/>
-      </w:pPr>
-      <w:r>
-        <w:rPr>
-          <w:noProof/>
-        </w:rPr>
-        <w:drawing>
-          <wp:inline distT="0" distB="0" distL="0" distR="0" wp14:anchorId="6F4282E2" wp14:editId="60B2F7C6">
-            <wp:extent cx="3010161" cy="2895851"/>
-            <wp:effectExtent l="0" t="0" r="0" b="0"/>
-            <wp:docPr id="125744899" name="Picture 67"/>
-            <wp:cNvGraphicFramePr/>
-            <a:graphic xmlns:a="http://schemas.openxmlformats.org/drawingml/2006/main">
-              <a:graphicData uri="http://schemas.openxmlformats.org/drawingml/2006/picture">
-                <pic:pic xmlns:pic="http://schemas.openxmlformats.org/drawingml/2006/picture">
-                  <pic:nvPicPr>
-                    <pic:cNvPr id="125744899" name=""/>
-                    <pic:cNvPicPr/>
-                  </pic:nvPicPr>
-                  <pic:blipFill>
-                    <a:blip r:embed="rId21">
-                      <a:extLst>
-                        <a:ext uri="{28A0092B-C50C-407E-A947-70E740481C1C}">
-                          <a14:useLocalDpi xmlns:a14="http://schemas.microsoft.com/office/drawing/2010/main" val="0"/>
-                        </a:ext>
-                      </a:extLst>
-                    </a:blip>
-                    <a:stretch>
-                      <a:fillRect/>
-                    </a:stretch>
-                  </pic:blipFill>
-                  <pic:spPr>
-                    <a:xfrm>
-                      <a:off x="0" y="0"/>
-                      <a:ext cx="3010161" cy="2895851"/>
-                    </a:xfrm>
-                    <a:prstGeom prst="rect">
-                      <a:avLst/>
-                    </a:prstGeom>
-                  </pic:spPr>
-                </pic:pic>
-              </a:graphicData>
-            </a:graphic>
-          </wp:inline>
-        </w:drawing>
-      </w:r>
-    </w:p>
-    <w:p>
-      <w:pPr>
-        <w:keepNext/>
-        <w:spacing w:after="240" w:line="360" w:lineRule="auto"/>
-        <w:jc w:val="center"/>
-      </w:pPr>
-      <w:r>
-        <w:t>Fig 1.7</w:t>
-      </w:r>
-    </w:p>
-    <w:p>
-      <w:pPr>
-        <w:keepNext/>
-        <w:spacing w:after="240" w:line="360" w:lineRule="auto"/>
-        <w:jc w:val="center"/>
-      </w:pPr>
-      <w:r>
-        <w:rPr>
-          <w:noProof/>
-        </w:rPr>
-        <w:drawing>
-          <wp:inline distT="0" distB="0" distL="0" distR="0" wp14:anchorId="7EA2657C" wp14:editId="090E7340">
-            <wp:extent cx="411516" cy="327688"/>
-            <wp:effectExtent l="0" t="0" r="7620" b="0"/>
-            <wp:docPr id="1681954049" name="Picture 68"/>
-            <wp:cNvGraphicFramePr/>
-            <a:graphic xmlns:a="http://schemas.openxmlformats.org/drawingml/2006/main">
-              <a:graphicData uri="http://schemas.openxmlformats.org/drawingml/2006/picture">
-                <pic:pic xmlns:pic="http://schemas.openxmlformats.org/drawingml/2006/picture">
-                  <pic:nvPicPr>
-                    <pic:cNvPr id="1681954049" name=""/>
-                    <pic:cNvPicPr/>
-                  </pic:nvPicPr>
-                  <pic:blipFill>
-                    <a:blip r:embed="rId20">
-                      <a:extLst>
-                        <a:ext uri="{28A0092B-C50C-407E-A947-70E740481C1C}">
-                          <a14:useLocalDpi xmlns:a14="http://schemas.microsoft.com/office/drawing/2010/main" val="0"/>
-                        </a:ext>
-                      </a:extLst>
-                    </a:blip>
-                    <a:stretch>
-                      <a:fillRect/>
-                    </a:stretch>
-                  </pic:blipFill>
-                  <pic:spPr>
-                    <a:xfrm>
-                      <a:off x="0" y="0"/>
-                      <a:ext cx="411516" cy="327688"/>
-                    </a:xfrm>
-                    <a:prstGeom prst="rect">
-                      <a:avLst/>
-                    </a:prstGeom>
-                  </pic:spPr>
-                </pic:pic>
-              </a:graphicData>
-            </a:graphic>
-          </wp:inline>
-        </w:drawing>
-      </w:r>
-    </w:p>
-    <w:p>
-      <w:pPr>
-        <w:keepNext/>
-        <w:spacing w:after="240" w:line="360" w:lineRule="auto"/>
-        <w:jc w:val="center"/>
-      </w:pPr>
-      <w:r>
-        <w:t>Fig 1.8</w:t>
-      </w:r>
-    </w:p>
-    <w:p>
-      <w:pPr>
-        <w:keepNext/>
-        <w:spacing w:after="240" w:line="360" w:lineRule="auto"/>
-        <w:jc w:val="center"/>
-      </w:pPr>
-      <w:r>
-        <w:rPr>
-          <w:noProof/>
-        </w:rPr>
-        <w:lastRenderedPageBreak/>
-        <w:drawing>
-          <wp:inline distT="0" distB="0" distL="0" distR="0" wp14:anchorId="4942A18D" wp14:editId="56F66E10">
-            <wp:extent cx="3010161" cy="2895851"/>
-            <wp:effectExtent l="0" t="0" r="0" b="0"/>
-            <wp:docPr id="755798249" name="Picture 69"/>
-            <wp:cNvGraphicFramePr/>
-            <a:graphic xmlns:a="http://schemas.openxmlformats.org/drawingml/2006/main">
-              <a:graphicData uri="http://schemas.openxmlformats.org/drawingml/2006/picture">
-                <pic:pic xmlns:pic="http://schemas.openxmlformats.org/drawingml/2006/picture">
-                  <pic:nvPicPr>
-                    <pic:cNvPr id="755798249" name=""/>
-                    <pic:cNvPicPr/>
-                  </pic:nvPicPr>
-                  <pic:blipFill>
-                    <a:blip r:embed="rId21">
-                      <a:extLst>
-                        <a:ext uri="{28A0092B-C50C-407E-A947-70E740481C1C}">
-                          <a14:useLocalDpi xmlns:a14="http://schemas.microsoft.com/office/drawing/2010/main" val="0"/>
-                        </a:ext>
-                      </a:extLst>
-                    </a:blip>
-                    <a:stretch>
-                      <a:fillRect/>
-                    </a:stretch>
-                  </pic:blipFill>
-                  <pic:spPr>
-                    <a:xfrm>
-                      <a:off x="0" y="0"/>
-                      <a:ext cx="3010161" cy="2895851"/>
-                    </a:xfrm>
-                    <a:prstGeom prst="rect">
-                      <a:avLst/>
-                    </a:prstGeom>
-                  </pic:spPr>
-                </pic:pic>
-              </a:graphicData>
-            </a:graphic>
-          </wp:inline>
-        </w:drawing>
-      </w:r>
-    </w:p>
-    <w:p>
-      <w:pPr>
-        <w:keepNext/>
-        <w:spacing w:after="240" w:line="360" w:lineRule="auto"/>
-        <w:jc w:val="center"/>
-      </w:pPr>
-      <w:r>
-        <w:t>Fig 1.9</w:t>
-      </w:r>
-    </w:p>
-    <w:p>
-      <w:r>
-        <w:br w:type="page"/>
-      </w:r>
-    </w:p>
-    <w:p>
-      <w:pPr>
-        <w:keepNext/>
-        <w:spacing w:after="240" w:line="360" w:lineRule="auto"/>
-        <w:jc w:val="center"/>
-      </w:pPr>
-      <w:r>
-        <w:rPr>
-          <w:noProof/>
-        </w:rPr>
-        <w:lastRenderedPageBreak/>
-        <w:drawing>
-          <wp:inline distT="0" distB="0" distL="0" distR="0" wp14:anchorId="1F30C4D6" wp14:editId="7A4BE7EF">
-            <wp:extent cx="5685013" cy="7994073"/>
-            <wp:effectExtent l="0" t="0" r="0" b="6985"/>
-            <wp:docPr id="457603968" name="Picture 70"/>
-            <wp:cNvGraphicFramePr/>
-            <a:graphic xmlns:a="http://schemas.openxmlformats.org/drawingml/2006/main">
-              <a:graphicData uri="http://schemas.openxmlformats.org/drawingml/2006/picture">
-                <pic:pic xmlns:pic="http://schemas.openxmlformats.org/drawingml/2006/picture">
-                  <pic:nvPicPr>
-                    <pic:cNvPr id="457603968" name=""/>
-                    <pic:cNvPicPr/>
-                  </pic:nvPicPr>
-                  <pic:blipFill>
-                    <a:blip r:embed="rId19">
-                      <a:extLst>
-                        <a:ext uri="{28A0092B-C50C-407E-A947-70E740481C1C}">
-                          <a14:useLocalDpi xmlns:a14="http://schemas.microsoft.com/office/drawing/2010/main" val="0"/>
-                        </a:ext>
-                      </a:extLst>
-                    </a:blip>
-                    <a:stretch>
-                      <a:fillRect/>
-                    </a:stretch>
-                  </pic:blipFill>
-                  <pic:spPr>
-                    <a:xfrm>
-                      <a:off x="0" y="0"/>
-                      <a:ext cx="5685013" cy="7994073"/>
-                    </a:xfrm>
-                    <a:prstGeom prst="rect">
-                      <a:avLst/>
-                    </a:prstGeom>
-                  </pic:spPr>
-                </pic:pic>
-              </a:graphicData>
-            </a:graphic>
-          </wp:inline>
-        </w:drawing>
-      </w:r>
-    </w:p>
-    <w:p>
-      <w:pPr>
-        <w:keepNext/>
-        <w:spacing w:after="240" w:line="360" w:lineRule="auto"/>
-        <w:jc w:val="center"/>
-      </w:pPr>
-      <w:r>
-        <w:t>Fig 1.10</w:t>
-      </w:r>
-    </w:p>
-    <w:p>
-      <w:r>
-        <w:br w:type="page"/>
-      </w:r>
-    </w:p>
-    <w:p>
-      <w:pPr>
-        <w:keepNext/>
-        <w:spacing w:after="240" w:line="360" w:lineRule="auto"/>
-        <w:jc w:val="center"/>
-      </w:pPr>
-      <w:r>
-        <w:rPr>
-          <w:noProof/>
-        </w:rPr>
-        <w:lastRenderedPageBreak/>
-        <w:drawing>
-          <wp:inline distT="0" distB="0" distL="0" distR="0" wp14:anchorId="21279F29" wp14:editId="71A21BED">
-            <wp:extent cx="5685013" cy="7994073"/>
-            <wp:effectExtent l="0" t="0" r="0" b="6985"/>
-            <wp:docPr id="1389148892" name="Picture 71"/>
-            <wp:cNvGraphicFramePr/>
-            <a:graphic xmlns:a="http://schemas.openxmlformats.org/drawingml/2006/main">
-              <a:graphicData uri="http://schemas.openxmlformats.org/drawingml/2006/picture">
-                <pic:pic xmlns:pic="http://schemas.openxmlformats.org/drawingml/2006/picture">
-                  <pic:nvPicPr>
-                    <pic:cNvPr id="1389148892" name=""/>
-                    <pic:cNvPicPr/>
-                  </pic:nvPicPr>
-                  <pic:blipFill>
-                    <a:blip r:embed="rId19">
-                      <a:extLst>
-                        <a:ext uri="{28A0092B-C50C-407E-A947-70E740481C1C}">
-                          <a14:useLocalDpi xmlns:a14="http://schemas.microsoft.com/office/drawing/2010/main" val="0"/>
-                        </a:ext>
-                      </a:extLst>
-                    </a:blip>
-                    <a:stretch>
-                      <a:fillRect/>
-                    </a:stretch>
-                  </pic:blipFill>
-                  <pic:spPr>
-                    <a:xfrm>
-                      <a:off x="0" y="0"/>
-                      <a:ext cx="5685013" cy="7994073"/>
-                    </a:xfrm>
-                    <a:prstGeom prst="rect">
-                      <a:avLst/>
-                    </a:prstGeom>
-                  </pic:spPr>
-                </pic:pic>
-              </a:graphicData>
-            </a:graphic>
-          </wp:inline>
-        </w:drawing>
-      </w:r>
-    </w:p>
-    <w:p>
-      <w:pPr>
-        <w:keepNext/>
-        <w:spacing w:after="240" w:line="360" w:lineRule="auto"/>
-        <w:jc w:val="center"/>
-      </w:pPr>
-      <w:r>
-        <w:t>Fig 1.11</w:t>
-      </w:r>
-    </w:p>
-    <w:p>
-      <w:r>
-        <w:br w:type="page"/>
-      </w:r>
-    </w:p>
-    <w:p>
-      <w:pPr>
-        <w:keepNext/>
-        <w:spacing w:after="240" w:line="360" w:lineRule="auto"/>
-        <w:jc w:val="center"/>
-      </w:pPr>
-      <w:r>
-        <w:rPr>
-          <w:noProof/>
-        </w:rPr>
-        <w:lastRenderedPageBreak/>
-        <w:drawing>
-          <wp:inline distT="0" distB="0" distL="0" distR="0" wp14:anchorId="794B949D" wp14:editId="7F6126E3">
-            <wp:extent cx="411516" cy="327688"/>
-            <wp:effectExtent l="0" t="0" r="7620" b="0"/>
-            <wp:docPr id="715330360" name="Picture 72"/>
-            <wp:cNvGraphicFramePr/>
-            <a:graphic xmlns:a="http://schemas.openxmlformats.org/drawingml/2006/main">
-              <a:graphicData uri="http://schemas.openxmlformats.org/drawingml/2006/picture">
-                <pic:pic xmlns:pic="http://schemas.openxmlformats.org/drawingml/2006/picture">
-                  <pic:nvPicPr>
-                    <pic:cNvPr id="715330360" name=""/>
-                    <pic:cNvPicPr/>
-                  </pic:nvPicPr>
-                  <pic:blipFill>
-                    <a:blip r:embed="rId20">
-                      <a:extLst>
-                        <a:ext uri="{28A0092B-C50C-407E-A947-70E740481C1C}">
-                          <a14:useLocalDpi xmlns:a14="http://schemas.microsoft.com/office/drawing/2010/main" val="0"/>
-                        </a:ext>
-                      </a:extLst>
-                    </a:blip>
-                    <a:stretch>
-                      <a:fillRect/>
-                    </a:stretch>
-                  </pic:blipFill>
-                  <pic:spPr>
-                    <a:xfrm>
-                      <a:off x="0" y="0"/>
-                      <a:ext cx="411516" cy="327688"/>
-                    </a:xfrm>
-                    <a:prstGeom prst="rect">
-                      <a:avLst/>
-                    </a:prstGeom>
-                  </pic:spPr>
-                </pic:pic>
-              </a:graphicData>
-            </a:graphic>
-          </wp:inline>
-        </w:drawing>
-      </w:r>
-    </w:p>
-    <w:p>
-      <w:pPr>
-        <w:keepNext/>
-        <w:spacing w:after="240" w:line="360" w:lineRule="auto"/>
-        <w:jc w:val="center"/>
-      </w:pPr>
-      <w:r>
-        <w:t>Fig 1.12</w:t>
-      </w:r>
-    </w:p>
-    <w:p>
-      <w:pPr>
-        <w:keepNext/>
-        <w:spacing w:after="240" w:line="360" w:lineRule="auto"/>
-        <w:jc w:val="center"/>
-      </w:pPr>
-      <w:r>
-        <w:rPr>
-          <w:noProof/>
-        </w:rPr>
-        <w:drawing>
-          <wp:inline distT="0" distB="0" distL="0" distR="0" wp14:anchorId="7A563A86" wp14:editId="5D1AAD8D">
-            <wp:extent cx="3010161" cy="2895851"/>
-            <wp:effectExtent l="0" t="0" r="0" b="0"/>
-            <wp:docPr id="2056972198" name="Picture 73"/>
-            <wp:cNvGraphicFramePr/>
-            <a:graphic xmlns:a="http://schemas.openxmlformats.org/drawingml/2006/main">
-              <a:graphicData uri="http://schemas.openxmlformats.org/drawingml/2006/picture">
-                <pic:pic xmlns:pic="http://schemas.openxmlformats.org/drawingml/2006/picture">
-                  <pic:nvPicPr>
-                    <pic:cNvPr id="2056972198" name=""/>
-                    <pic:cNvPicPr/>
-                  </pic:nvPicPr>
-                  <pic:blipFill>
-                    <a:blip r:embed="rId21">
-                      <a:extLst>
-                        <a:ext uri="{28A0092B-C50C-407E-A947-70E740481C1C}">
-                          <a14:useLocalDpi xmlns:a14="http://schemas.microsoft.com/office/drawing/2010/main" val="0"/>
-                        </a:ext>
-                      </a:extLst>
-                    </a:blip>
-                    <a:stretch>
-                      <a:fillRect/>
-                    </a:stretch>
-                  </pic:blipFill>
-                  <pic:spPr>
-                    <a:xfrm>
-                      <a:off x="0" y="0"/>
-                      <a:ext cx="3010161" cy="2895851"/>
-                    </a:xfrm>
-                    <a:prstGeom prst="rect">
-                      <a:avLst/>
-                    </a:prstGeom>
-                  </pic:spPr>
-                </pic:pic>
-              </a:graphicData>
-            </a:graphic>
-          </wp:inline>
-        </w:drawing>
-      </w:r>
-    </w:p>
-    <w:p>
-      <w:pPr>
-        <w:keepNext/>
-        <w:spacing w:after="240" w:line="360" w:lineRule="auto"/>
-        <w:jc w:val="center"/>
-      </w:pPr>
-      <w:r>
-        <w:t>Fig 1.13</w:t>
-      </w:r>
-    </w:p>
-    <w:p>
-      <w:pPr>
-        <w:keepNext/>
-        <w:spacing w:after="240" w:line="360" w:lineRule="auto"/>
-        <w:jc w:val="center"/>
-      </w:pPr>
-      <w:r>
-        <w:rPr>
-          <w:noProof/>
-        </w:rPr>
-        <w:drawing>
-          <wp:inline distT="0" distB="0" distL="0" distR="0" wp14:anchorId="27D90ABB" wp14:editId="00A9F700">
-            <wp:extent cx="3010161" cy="2895851"/>
-            <wp:effectExtent l="0" t="0" r="0" b="0"/>
-            <wp:docPr id="1223401413" name="Picture 74"/>
-            <wp:cNvGraphicFramePr/>
-            <a:graphic xmlns:a="http://schemas.openxmlformats.org/drawingml/2006/main">
-              <a:graphicData uri="http://schemas.openxmlformats.org/drawingml/2006/picture">
-                <pic:pic xmlns:pic="http://schemas.openxmlformats.org/drawingml/2006/picture">
-                  <pic:nvPicPr>
-                    <pic:cNvPr id="1223401413" name=""/>
-                    <pic:cNvPicPr/>
-                  </pic:nvPicPr>
-                  <pic:blipFill>
-                    <a:blip r:embed="rId21">
-                      <a:extLst>
-                        <a:ext uri="{28A0092B-C50C-407E-A947-70E740481C1C}">
-                          <a14:useLocalDpi xmlns:a14="http://schemas.microsoft.com/office/drawing/2010/main" val="0"/>
-                        </a:ext>
-                      </a:extLst>
-                    </a:blip>
-                    <a:stretch>
-                      <a:fillRect/>
-                    </a:stretch>
-                  </pic:blipFill>
-                  <pic:spPr>
-                    <a:xfrm>
-                      <a:off x="0" y="0"/>
-                      <a:ext cx="3010161" cy="2895851"/>
-                    </a:xfrm>
-                    <a:prstGeom prst="rect">
-                      <a:avLst/>
-                    </a:prstGeom>
-                  </pic:spPr>
-                </pic:pic>
-              </a:graphicData>
-            </a:graphic>
-          </wp:inline>
-        </w:drawing>
-      </w:r>
-    </w:p>
-    <w:p>
-      <w:pPr>
-        <w:keepNext/>
-        <w:spacing w:after="240" w:line="360" w:lineRule="auto"/>
-        <w:jc w:val="center"/>
-      </w:pPr>
-      <w:r>
-        <w:t>Fig 1.14</w:t>
-      </w:r>
-    </w:p>
-    <w:p>
-      <w:r>
-        <w:br w:type="page"/>
-      </w:r>
-    </w:p>
-    <w:p>
-      <w:pPr>
-        <w:keepNext/>
-        <w:spacing w:after="240" w:line="360" w:lineRule="auto"/>
-        <w:jc w:val="center"/>
-      </w:pPr>
-      <w:r>
-        <w:rPr>
-          <w:noProof/>
-        </w:rPr>
-        <w:lastRenderedPageBreak/>
-        <w:drawing>
-          <wp:inline distT="0" distB="0" distL="0" distR="0" wp14:anchorId="7C3593D0" wp14:editId="57A6C311">
-            <wp:extent cx="5685013" cy="7994073"/>
-            <wp:effectExtent l="0" t="0" r="0" b="6985"/>
-            <wp:docPr id="972981302" name="Picture 75"/>
-            <wp:cNvGraphicFramePr/>
-            <a:graphic xmlns:a="http://schemas.openxmlformats.org/drawingml/2006/main">
-              <a:graphicData uri="http://schemas.openxmlformats.org/drawingml/2006/picture">
-                <pic:pic xmlns:pic="http://schemas.openxmlformats.org/drawingml/2006/picture">
-                  <pic:nvPicPr>
-                    <pic:cNvPr id="972981302" name=""/>
-                    <pic:cNvPicPr/>
-                  </pic:nvPicPr>
-                  <pic:blipFill>
-                    <a:blip r:embed="rId19">
-                      <a:extLst>
-                        <a:ext uri="{28A0092B-C50C-407E-A947-70E740481C1C}">
-                          <a14:useLocalDpi xmlns:a14="http://schemas.microsoft.com/office/drawing/2010/main" val="0"/>
-                        </a:ext>
-                      </a:extLst>
-                    </a:blip>
-                    <a:stretch>
-                      <a:fillRect/>
-                    </a:stretch>
-                  </pic:blipFill>
-                  <pic:spPr>
-                    <a:xfrm>
-                      <a:off x="0" y="0"/>
-                      <a:ext cx="5685013" cy="7994073"/>
-                    </a:xfrm>
-                    <a:prstGeom prst="rect">
-                      <a:avLst/>
-                    </a:prstGeom>
-                  </pic:spPr>
-                </pic:pic>
-              </a:graphicData>
-            </a:graphic>
-          </wp:inline>
-        </w:drawing>
-      </w:r>
-    </w:p>
-    <w:p>
-      <w:pPr>
-        <w:keepNext/>
-        <w:spacing w:after="240" w:line="360" w:lineRule="auto"/>
-        <w:jc w:val="center"/>
-      </w:pPr>
-      <w:r>
-        <w:t>Fig 1.15</w:t>
-      </w:r>
-    </w:p>
-    <w:p>
-      <w:pPr>
-        <w:keepNext/>
-        <w:spacing w:after="240" w:line="360" w:lineRule="auto"/>
-        <w:jc w:val="center"/>
-      </w:pPr>
+        <w:t>___</w:t>
+      </w:r>
+      <w:bookmarkEnd w:id="36"/>
     </w:p>
     <w:p>
       <w:pPr>
         <w:spacing w:line="360" w:lineRule="auto"/>
         <w:jc w:val="both"/>
         <w:sectPr>
-          <w:headerReference w:type="default" r:id="rId22"/>
-          <w:footerReference w:type="default" r:id="rId23"/>
-          <w:headerReference w:type="first" r:id="rId24"/>
-          <w:footerReference w:type="first" r:id="rId25"/>
+          <w:headerReference w:type="default" r:id="rId19"/>
+          <w:footerReference w:type="default" r:id="rId20"/>
+          <w:headerReference w:type="first" r:id="rId21"/>
+          <w:footerReference w:type="first" r:id="rId22"/>
           <w:pgSz w:w="11906" w:h="16838"/>
           <w:pgMar w:top="964" w:right="964" w:bottom="964" w:left="1191" w:header="708" w:footer="708" w:gutter="0"/>
           <w:pgNumType w:start="1"/>
@@ -3195,7 +2127,7 @@
           <w:b/>
           <w:sz w:val="32"/>
         </w:rPr>
-        <w:t>Auto-Title for Chapter4Title</w:t>
+        <w:t>___</w:t>
       </w:r>
       <w:bookmarkEnd w:id="37"/>
     </w:p>
@@ -3230,7 +2162,7 @@
           <w:sz w:val="32"/>
         </w:rPr>
         <w:lastRenderedPageBreak/>
-        <w:t>Auto-Title for Chapter4Title</w:t>
+        <w:t>___</w:t>
       </w:r>
       <w:bookmarkEnd w:id="38"/>
     </w:p>
@@ -3241,25 +2173,19 @@
       </w:pPr>
       <w:bookmarkStart w:id="39" w:name="Chapter2Content"/>
       <w:r>
-        <w:t>Auto-Content for Chapter4Content. Auto-Content for Chapter4Content. Auto-Content for Chapter4Content. Auto-Content for Chapter4Content. Auto-Content for Chapter4Content. Auto-Content for Chapter4Content. Auto-Content for Chapter4Content. Auto-Content for Chapter4Content. Auto-Content for Chapter4Content. Auto-Content for Chapter4Content. Auto-Content for Chapter4Content. Auto-Content for Chapter4Content. Auto-Content for Chapter4Content. Auto-Content for Chapter4Content. Auto-Content for Chapter4Content. Auto-Content for Chapter4Content. Auto-Content for Chapter4Content. Auto-Content for Chapter4Content. Auto-Content for Chapter4Content. Auto-Content for Chapter4Content. Auto-Content for Chapter4Content. Auto-Content for Chapter4Content. Auto-Content for Chapter4Content. Auto-Content for Chapter4Content. Auto-Content for Chapter4Content. Auto-Content for Chapter4Content. Auto-Content for Chapter4Content. Auto-Content for Chapter4Content. Auto-Content for Chapter4Content. Auto-Content for Chapter4Content. Auto-Content for Chapter4Content. Auto-Content for Chapter4Content. Auto-Content for Chapter4Content. Auto-Content for Chapter4Content. Auto-Content for Chapter4Content. Auto-Content for Chapter4Content. Auto-Content for Chapter4Content. Auto-Content for Chapter4Content. Auto-Content for Chapter4Content. Auto-Content for Chapter4Content. Auto-Content for Chapter4Content. Auto-Content for Chapter4Content. Auto-Content for Chapter4Content. Auto-Content for Chapter4Content. Auto-Content for Chapter4Content. Auto-Content for Chapter4Content. Auto-Content for Chapter4Content. Auto-Content for Chapter4Content. Auto-Content for Chapter4Content. Auto-Content for Chapter4Content.</w:t>
-      </w:r>
-    </w:p>
-    <w:bookmarkEnd w:id="39"/>
-    <w:p>
-      <w:pPr>
-        <w:spacing w:line="360" w:lineRule="auto"/>
-        <w:jc w:val="both"/>
-      </w:pPr>
+        <w:t>___</w:t>
+      </w:r>
+      <w:bookmarkEnd w:id="39"/>
     </w:p>
     <w:p>
       <w:pPr>
         <w:spacing w:line="360" w:lineRule="auto"/>
         <w:jc w:val="both"/>
         <w:sectPr>
-          <w:headerReference w:type="default" r:id="rId26"/>
-          <w:footerReference w:type="default" r:id="rId27"/>
-          <w:headerReference w:type="first" r:id="rId28"/>
-          <w:footerReference w:type="first" r:id="rId29"/>
+          <w:headerReference w:type="default" r:id="rId23"/>
+          <w:footerReference w:type="default" r:id="rId24"/>
+          <w:headerReference w:type="first" r:id="rId25"/>
+          <w:footerReference w:type="first" r:id="rId26"/>
           <w:pgSz w:w="11906" w:h="16838"/>
           <w:pgMar w:top="964" w:right="964" w:bottom="964" w:left="1191" w:header="708" w:footer="708" w:gutter="0"/>
           <w:cols w:space="708"/>
@@ -3400,7 +2326,7 @@
           <w:b/>
           <w:sz w:val="32"/>
         </w:rPr>
-        <w:t>Auto-Title for Chapter6Title</w:t>
+        <w:t>___</w:t>
       </w:r>
       <w:bookmarkEnd w:id="40"/>
     </w:p>
@@ -3435,7 +2361,7 @@
           <w:sz w:val="32"/>
         </w:rPr>
         <w:lastRenderedPageBreak/>
-        <w:t>Auto-Title for Chapter6Title</w:t>
+        <w:t>___</w:t>
       </w:r>
       <w:bookmarkEnd w:id="41"/>
     </w:p>
@@ -3446,25 +2372,19 @@
       </w:pPr>
       <w:bookmarkStart w:id="42" w:name="Chapter3Content"/>
       <w:r>
-        <w:t>Auto-Content for Chapter6Content. Auto-Content for Chapter6Content. Auto-Content for Chapter6Content. Auto-Content for Chapter6Content. Auto-Content for Chapter6Content. Auto-Content for Chapter6Content. Auto-Content for Chapter6Content. Auto-Content for Chapter6Content. Auto-Content for Chapter6Content. Auto-Content for Chapter6Content. Auto-Content for Chapter6Content. Auto-Content for Chapter6Content. Auto-Content for Chapter6Content. Auto-Content for Chapter6Content. Auto-Content for Chapter6Content. Auto-Content for Chapter6Content. Auto-Content for Chapter6Content. Auto-Content for Chapter6Content. Auto-Content for Chapter6Content. Auto-Content for Chapter6Content. Auto-Content for Chapter6Content. Auto-Content for Chapter6Content. Auto-Content for Chapter6Content. Auto-Content for Chapter6Content. Auto-Content for Chapter6Content. Auto-Content for Chapter6Content. Auto-Content for Chapter6Content. Auto-Content for Chapter6Content. Auto-Content for Chapter6Content. Auto-Content for Chapter6Content. Auto-Content for Chapter6Content. Auto-Content for Chapter6Content. Auto-Content for Chapter6Content. Auto-Content for Chapter6Content. Auto-Content for Chapter6Content. Auto-Content for Chapter6Content. Auto-Content for Chapter6Content. Auto-Content for Chapter6Content. Auto-Content for Chapter6Content. Auto-Content for Chapter6Content. Auto-Content for Chapter6Content. Auto-Content for Chapter6Content. Auto-Content for Chapter6Content. Auto-Content for Chapter6Content. Auto-Content for Chapter6Content. Auto-Content for Chapter6Content. Auto-Content for Chapter6Content. Auto-Content for Chapter6Content. Auto-Content for Chapter6Content. Auto-Content for Chapter6Content.</w:t>
-      </w:r>
-    </w:p>
-    <w:bookmarkEnd w:id="42"/>
-    <w:p>
-      <w:pPr>
-        <w:spacing w:line="360" w:lineRule="auto"/>
-        <w:jc w:val="both"/>
-      </w:pPr>
+        <w:t>___</w:t>
+      </w:r>
+      <w:bookmarkEnd w:id="42"/>
     </w:p>
     <w:p>
       <w:pPr>
         <w:spacing w:line="360" w:lineRule="auto"/>
         <w:jc w:val="both"/>
         <w:sectPr>
-          <w:headerReference w:type="default" r:id="rId30"/>
-          <w:footerReference w:type="default" r:id="rId31"/>
-          <w:headerReference w:type="first" r:id="rId32"/>
-          <w:footerReference w:type="first" r:id="rId33"/>
+          <w:headerReference w:type="default" r:id="rId27"/>
+          <w:footerReference w:type="default" r:id="rId28"/>
+          <w:headerReference w:type="first" r:id="rId29"/>
+          <w:footerReference w:type="first" r:id="rId30"/>
           <w:pgSz w:w="11906" w:h="16838"/>
           <w:pgMar w:top="964" w:right="964" w:bottom="964" w:left="1191" w:header="708" w:footer="708" w:gutter="0"/>
           <w:cols w:space="708"/>
@@ -3605,7 +2525,7 @@
           <w:b/>
           <w:sz w:val="32"/>
         </w:rPr>
-        <w:t>Cycle1-Title for Chapter7Title</w:t>
+        <w:t>___</w:t>
       </w:r>
       <w:bookmarkEnd w:id="43"/>
     </w:p>
@@ -3640,7 +2560,7 @@
           <w:sz w:val="32"/>
         </w:rPr>
         <w:lastRenderedPageBreak/>
-        <w:t>Cycle1-Title for Chapter7Title</w:t>
+        <w:t>___</w:t>
       </w:r>
       <w:bookmarkEnd w:id="44"/>
     </w:p>
@@ -3651,349 +2571,19 @@
       </w:pPr>
       <w:bookmarkStart w:id="45" w:name="Chapter4Content"/>
       <w:r>
-        <w:t>Cycle1-Content for Chapter7Content. Cycle1-Content for Chapter7Content. Cycle1-Content for Chapter7Content. Cycle1-Content for Chapter7Content. Cycle1-Content for Chapter7Content. Cycle1-Content for Chapter7Content. Cycle1-Content for Chapter7Content. Cycle1-Content for Chapter7Content. Cycle1-Content for Chapter7Content. Cycle1-Content for Chapter7Content. Cycle1-Content for Chapter7Content. Cycle1-Content for Chapter7Content. Cycle1-Content for Chapter7Content. Cycle1-Content for Chapter7Content. Cycle1-Content for Chapter7Content. Cycle1-Content for Chapter7Content. Cycle1-Content for Chapter7Content. Cycle1-Content for Chapter7Content. Cycle1-Content for Chapter7Content. Cycle1-Content for Chapter7Content. Cycle1-Content for Chapter7Content. Cycle1-Content for Chapter7Content. Cycle1-Content for Chapter7Content. Cycle1-Content for Chapter7Content. Cycle1-Content for Chapter7Content. Cycle1-Content for Chapter7Content. Cycle1-Content for Chapter7Content. Cycle1-Content for Chapter7Content. Cycle1-Content for Chapter7Content. Cycle1-Content for Chapter7Content.</w:t>
-      </w:r>
-    </w:p>
-    <w:bookmarkEnd w:id="45"/>
-    <w:p>
-      <w:r>
-        <w:br w:type="page"/>
-      </w:r>
-    </w:p>
-    <w:p>
-      <w:pPr>
-        <w:keepNext/>
-        <w:spacing w:line="360" w:lineRule="auto"/>
-        <w:jc w:val="center"/>
-      </w:pPr>
-      <w:r>
-        <w:rPr>
-          <w:noProof/>
-        </w:rPr>
-        <w:lastRenderedPageBreak/>
-        <w:drawing>
-          <wp:inline distT="0" distB="0" distL="0" distR="0" wp14:anchorId="6D4F3BCF" wp14:editId="6FB76E87">
-            <wp:extent cx="5685013" cy="7994073"/>
-            <wp:effectExtent l="0" t="0" r="0" b="6985"/>
-            <wp:docPr id="882469981" name="Picture 76"/>
-            <wp:cNvGraphicFramePr/>
-            <a:graphic xmlns:a="http://schemas.openxmlformats.org/drawingml/2006/main">
-              <a:graphicData uri="http://schemas.openxmlformats.org/drawingml/2006/picture">
-                <pic:pic xmlns:pic="http://schemas.openxmlformats.org/drawingml/2006/picture">
-                  <pic:nvPicPr>
-                    <pic:cNvPr id="882469981" name=""/>
-                    <pic:cNvPicPr/>
-                  </pic:nvPicPr>
-                  <pic:blipFill>
-                    <a:blip r:embed="rId19">
-                      <a:extLst>
-                        <a:ext uri="{28A0092B-C50C-407E-A947-70E740481C1C}">
-                          <a14:useLocalDpi xmlns:a14="http://schemas.microsoft.com/office/drawing/2010/main" val="0"/>
-                        </a:ext>
-                      </a:extLst>
-                    </a:blip>
-                    <a:stretch>
-                      <a:fillRect/>
-                    </a:stretch>
-                  </pic:blipFill>
-                  <pic:spPr>
-                    <a:xfrm>
-                      <a:off x="0" y="0"/>
-                      <a:ext cx="5685013" cy="7994073"/>
-                    </a:xfrm>
-                    <a:prstGeom prst="rect">
-                      <a:avLst/>
-                    </a:prstGeom>
-                  </pic:spPr>
-                </pic:pic>
-              </a:graphicData>
-            </a:graphic>
-          </wp:inline>
-        </w:drawing>
-      </w:r>
-    </w:p>
-    <w:p>
-      <w:pPr>
-        <w:keepNext/>
-        <w:spacing w:after="240" w:line="360" w:lineRule="auto"/>
-        <w:jc w:val="center"/>
-      </w:pPr>
-      <w:r>
-        <w:t>Fig 4.1</w:t>
-      </w:r>
-    </w:p>
-    <w:p>
-      <w:r>
-        <w:br w:type="page"/>
-      </w:r>
-    </w:p>
-    <w:p>
-      <w:pPr>
-        <w:keepNext/>
-        <w:spacing w:after="240" w:line="360" w:lineRule="auto"/>
-        <w:jc w:val="center"/>
-      </w:pPr>
-      <w:r>
-        <w:rPr>
-          <w:noProof/>
-        </w:rPr>
-        <w:lastRenderedPageBreak/>
-        <w:drawing>
-          <wp:inline distT="0" distB="0" distL="0" distR="0" wp14:anchorId="7CC8E0A1" wp14:editId="122AE132">
-            <wp:extent cx="5685013" cy="7994073"/>
-            <wp:effectExtent l="0" t="0" r="0" b="6985"/>
-            <wp:docPr id="222685639" name="Picture 77"/>
-            <wp:cNvGraphicFramePr/>
-            <a:graphic xmlns:a="http://schemas.openxmlformats.org/drawingml/2006/main">
-              <a:graphicData uri="http://schemas.openxmlformats.org/drawingml/2006/picture">
-                <pic:pic xmlns:pic="http://schemas.openxmlformats.org/drawingml/2006/picture">
-                  <pic:nvPicPr>
-                    <pic:cNvPr id="222685639" name=""/>
-                    <pic:cNvPicPr/>
-                  </pic:nvPicPr>
-                  <pic:blipFill>
-                    <a:blip r:embed="rId19">
-                      <a:extLst>
-                        <a:ext uri="{28A0092B-C50C-407E-A947-70E740481C1C}">
-                          <a14:useLocalDpi xmlns:a14="http://schemas.microsoft.com/office/drawing/2010/main" val="0"/>
-                        </a:ext>
-                      </a:extLst>
-                    </a:blip>
-                    <a:stretch>
-                      <a:fillRect/>
-                    </a:stretch>
-                  </pic:blipFill>
-                  <pic:spPr>
-                    <a:xfrm>
-                      <a:off x="0" y="0"/>
-                      <a:ext cx="5685013" cy="7994073"/>
-                    </a:xfrm>
-                    <a:prstGeom prst="rect">
-                      <a:avLst/>
-                    </a:prstGeom>
-                  </pic:spPr>
-                </pic:pic>
-              </a:graphicData>
-            </a:graphic>
-          </wp:inline>
-        </w:drawing>
-      </w:r>
-    </w:p>
-    <w:p>
-      <w:pPr>
-        <w:keepNext/>
-        <w:spacing w:after="240" w:line="360" w:lineRule="auto"/>
-        <w:jc w:val="center"/>
-      </w:pPr>
-      <w:r>
-        <w:t>Fig 4.2</w:t>
-      </w:r>
-    </w:p>
-    <w:p>
-      <w:r>
-        <w:br w:type="page"/>
-      </w:r>
-    </w:p>
-    <w:p>
-      <w:pPr>
-        <w:keepNext/>
-        <w:spacing w:after="240" w:line="360" w:lineRule="auto"/>
-        <w:jc w:val="center"/>
-      </w:pPr>
-      <w:r>
-        <w:rPr>
-          <w:noProof/>
-        </w:rPr>
-        <w:lastRenderedPageBreak/>
-        <w:drawing>
-          <wp:inline distT="0" distB="0" distL="0" distR="0" wp14:anchorId="565BA50C" wp14:editId="6C3EE885">
-            <wp:extent cx="411516" cy="327688"/>
-            <wp:effectExtent l="0" t="0" r="7620" b="0"/>
-            <wp:docPr id="1995418580" name="Picture 78"/>
-            <wp:cNvGraphicFramePr/>
-            <a:graphic xmlns:a="http://schemas.openxmlformats.org/drawingml/2006/main">
-              <a:graphicData uri="http://schemas.openxmlformats.org/drawingml/2006/picture">
-                <pic:pic xmlns:pic="http://schemas.openxmlformats.org/drawingml/2006/picture">
-                  <pic:nvPicPr>
-                    <pic:cNvPr id="1995418580" name=""/>
-                    <pic:cNvPicPr/>
-                  </pic:nvPicPr>
-                  <pic:blipFill>
-                    <a:blip r:embed="rId20">
-                      <a:extLst>
-                        <a:ext uri="{28A0092B-C50C-407E-A947-70E740481C1C}">
-                          <a14:useLocalDpi xmlns:a14="http://schemas.microsoft.com/office/drawing/2010/main" val="0"/>
-                        </a:ext>
-                      </a:extLst>
-                    </a:blip>
-                    <a:stretch>
-                      <a:fillRect/>
-                    </a:stretch>
-                  </pic:blipFill>
-                  <pic:spPr>
-                    <a:xfrm>
-                      <a:off x="0" y="0"/>
-                      <a:ext cx="411516" cy="327688"/>
-                    </a:xfrm>
-                    <a:prstGeom prst="rect">
-                      <a:avLst/>
-                    </a:prstGeom>
-                  </pic:spPr>
-                </pic:pic>
-              </a:graphicData>
-            </a:graphic>
-          </wp:inline>
-        </w:drawing>
-      </w:r>
-    </w:p>
-    <w:p>
-      <w:pPr>
-        <w:keepNext/>
-        <w:spacing w:after="240" w:line="360" w:lineRule="auto"/>
-        <w:jc w:val="center"/>
-      </w:pPr>
-      <w:r>
-        <w:t>Fig 4.3</w:t>
-      </w:r>
-    </w:p>
-    <w:p>
-      <w:pPr>
-        <w:keepNext/>
-        <w:spacing w:after="240" w:line="360" w:lineRule="auto"/>
-        <w:jc w:val="center"/>
-      </w:pPr>
-      <w:r>
-        <w:rPr>
-          <w:noProof/>
-        </w:rPr>
-        <w:drawing>
-          <wp:inline distT="0" distB="0" distL="0" distR="0" wp14:anchorId="50C9DFC5" wp14:editId="53ACD890">
-            <wp:extent cx="411516" cy="327688"/>
-            <wp:effectExtent l="0" t="0" r="7620" b="0"/>
-            <wp:docPr id="523252669" name="Picture 79"/>
-            <wp:cNvGraphicFramePr/>
-            <a:graphic xmlns:a="http://schemas.openxmlformats.org/drawingml/2006/main">
-              <a:graphicData uri="http://schemas.openxmlformats.org/drawingml/2006/picture">
-                <pic:pic xmlns:pic="http://schemas.openxmlformats.org/drawingml/2006/picture">
-                  <pic:nvPicPr>
-                    <pic:cNvPr id="523252669" name=""/>
-                    <pic:cNvPicPr/>
-                  </pic:nvPicPr>
-                  <pic:blipFill>
-                    <a:blip r:embed="rId20">
-                      <a:extLst>
-                        <a:ext uri="{28A0092B-C50C-407E-A947-70E740481C1C}">
-                          <a14:useLocalDpi xmlns:a14="http://schemas.microsoft.com/office/drawing/2010/main" val="0"/>
-                        </a:ext>
-                      </a:extLst>
-                    </a:blip>
-                    <a:stretch>
-                      <a:fillRect/>
-                    </a:stretch>
-                  </pic:blipFill>
-                  <pic:spPr>
-                    <a:xfrm>
-                      <a:off x="0" y="0"/>
-                      <a:ext cx="411516" cy="327688"/>
-                    </a:xfrm>
-                    <a:prstGeom prst="rect">
-                      <a:avLst/>
-                    </a:prstGeom>
-                  </pic:spPr>
-                </pic:pic>
-              </a:graphicData>
-            </a:graphic>
-          </wp:inline>
-        </w:drawing>
-      </w:r>
-    </w:p>
-    <w:p>
-      <w:pPr>
-        <w:keepNext/>
-        <w:spacing w:after="240" w:line="360" w:lineRule="auto"/>
-        <w:jc w:val="center"/>
-      </w:pPr>
-      <w:r>
-        <w:t>Fig 4.4</w:t>
-      </w:r>
-    </w:p>
-    <w:p>
-      <w:pPr>
-        <w:keepNext/>
-        <w:spacing w:after="240" w:line="360" w:lineRule="auto"/>
-        <w:jc w:val="center"/>
-      </w:pPr>
-      <w:r>
-        <w:rPr>
-          <w:noProof/>
-        </w:rPr>
-        <w:drawing>
-          <wp:inline distT="0" distB="0" distL="0" distR="0" wp14:anchorId="09207717" wp14:editId="3FF4E7A8">
-            <wp:extent cx="3010161" cy="2895851"/>
-            <wp:effectExtent l="0" t="0" r="0" b="0"/>
-            <wp:docPr id="74665110" name="Picture 80"/>
-            <wp:cNvGraphicFramePr/>
-            <a:graphic xmlns:a="http://schemas.openxmlformats.org/drawingml/2006/main">
-              <a:graphicData uri="http://schemas.openxmlformats.org/drawingml/2006/picture">
-                <pic:pic xmlns:pic="http://schemas.openxmlformats.org/drawingml/2006/picture">
-                  <pic:nvPicPr>
-                    <pic:cNvPr id="74665110" name=""/>
-                    <pic:cNvPicPr/>
-                  </pic:nvPicPr>
-                  <pic:blipFill>
-                    <a:blip r:embed="rId21">
-                      <a:extLst>
-                        <a:ext uri="{28A0092B-C50C-407E-A947-70E740481C1C}">
-                          <a14:useLocalDpi xmlns:a14="http://schemas.microsoft.com/office/drawing/2010/main" val="0"/>
-                        </a:ext>
-                      </a:extLst>
-                    </a:blip>
-                    <a:stretch>
-                      <a:fillRect/>
-                    </a:stretch>
-                  </pic:blipFill>
-                  <pic:spPr>
-                    <a:xfrm>
-                      <a:off x="0" y="0"/>
-                      <a:ext cx="3010161" cy="2895851"/>
-                    </a:xfrm>
-                    <a:prstGeom prst="rect">
-                      <a:avLst/>
-                    </a:prstGeom>
-                  </pic:spPr>
-                </pic:pic>
-              </a:graphicData>
-            </a:graphic>
-          </wp:inline>
-        </w:drawing>
-      </w:r>
-    </w:p>
-    <w:p>
-      <w:pPr>
-        <w:keepNext/>
-        <w:spacing w:after="240" w:line="360" w:lineRule="auto"/>
-        <w:jc w:val="center"/>
-      </w:pPr>
-      <w:r>
-        <w:t>Fig 4.5</w:t>
-      </w:r>
-    </w:p>
-    <w:p>
-      <w:pPr>
-        <w:keepNext/>
-        <w:spacing w:after="240" w:line="360" w:lineRule="auto"/>
-        <w:jc w:val="center"/>
-      </w:pPr>
+        <w:t>___</w:t>
+      </w:r>
+      <w:bookmarkEnd w:id="45"/>
     </w:p>
     <w:p>
       <w:pPr>
         <w:spacing w:line="360" w:lineRule="auto"/>
         <w:jc w:val="both"/>
         <w:sectPr>
-          <w:headerReference w:type="default" r:id="rId34"/>
-          <w:footerReference w:type="default" r:id="rId35"/>
-          <w:headerReference w:type="first" r:id="rId36"/>
-          <w:footerReference w:type="first" r:id="rId37"/>
+          <w:headerReference w:type="default" r:id="rId31"/>
+          <w:footerReference w:type="default" r:id="rId32"/>
+          <w:headerReference w:type="first" r:id="rId33"/>
+          <w:footerReference w:type="first" r:id="rId34"/>
           <w:pgSz w:w="11906" w:h="16838"/>
           <w:pgMar w:top="964" w:right="964" w:bottom="964" w:left="1191" w:header="708" w:footer="708" w:gutter="0"/>
           <w:cols w:space="708"/>
@@ -4134,7 +2724,7 @@
           <w:b/>
           <w:sz w:val="32"/>
         </w:rPr>
-        <w:t>Cycle1-Title for Chapter8Title</w:t>
+        <w:t>___</w:t>
       </w:r>
       <w:bookmarkEnd w:id="46"/>
     </w:p>
@@ -4169,7 +2759,7 @@
           <w:sz w:val="32"/>
         </w:rPr>
         <w:lastRenderedPageBreak/>
-        <w:t>Cycle1-Title for Chapter8Title</w:t>
+        <w:t>___</w:t>
       </w:r>
       <w:bookmarkEnd w:id="47"/>
     </w:p>
@@ -4180,343 +2770,19 @@
       </w:pPr>
       <w:bookmarkStart w:id="48" w:name="Chapter5Content"/>
       <w:r>
-        <w:t>Cycle1-Content for Chapter8Content. Cycle1-Content for Chapter8Content. Cycle1-Content for Chapter8Content. Cycle1-Content for Chapter8Content. Cycle1-Content for Chapter8Content. Cycle1-Content for Chapter8Content. Cycle1-Content for Chapter8Content. Cycle1-Content for Chapter8Content. Cycle1-Content for Chapter8Content. Cycle1-Content for Chapter8Content. Cycle1-Content for Chapter8Content. Cycle1-Content for Chapter8Content. Cycle1-Content for Chapter8Content. Cycle1-Content for Chapter8Content. Cycle1-Content for Chapter8Content. Cycle1-Content for Chapter8Content. Cycle1-Content for Chapter8Content. Cycle1-Content for Chapter8Content. Cycle1-Content for Chapter8Content. Cycle1-Content for Chapter8Content. Cycle1-Content for Chapter8Content. Cycle1-Content for Chapter8Content. Cycle1-Content for Chapter8Content. Cycle1-Content for Chapter8Content. Cycle1-Content for Chapter8Content. Cycle1-Content for Chapter8Content. Cycle1-Content for Chapter8Content. Cycle1-Content for Chapter8Content. Cycle1-Content for Chapter8Content. Cycle1-Content for Chapter8Content.</w:t>
-      </w:r>
-    </w:p>
-    <w:bookmarkEnd w:id="48"/>
-    <w:p>
-      <w:pPr>
-        <w:keepNext/>
-        <w:spacing w:line="360" w:lineRule="auto"/>
-        <w:jc w:val="center"/>
-      </w:pPr>
-      <w:r>
-        <w:rPr>
-          <w:noProof/>
-        </w:rPr>
-        <w:drawing>
-          <wp:inline distT="0" distB="0" distL="0" distR="0" wp14:anchorId="7C405BEA" wp14:editId="1CC5BCBC">
-            <wp:extent cx="411516" cy="327688"/>
-            <wp:effectExtent l="0" t="0" r="7620" b="0"/>
-            <wp:docPr id="1328513971" name="Picture 81"/>
-            <wp:cNvGraphicFramePr/>
-            <a:graphic xmlns:a="http://schemas.openxmlformats.org/drawingml/2006/main">
-              <a:graphicData uri="http://schemas.openxmlformats.org/drawingml/2006/picture">
-                <pic:pic xmlns:pic="http://schemas.openxmlformats.org/drawingml/2006/picture">
-                  <pic:nvPicPr>
-                    <pic:cNvPr id="1328513971" name=""/>
-                    <pic:cNvPicPr/>
-                  </pic:nvPicPr>
-                  <pic:blipFill>
-                    <a:blip r:embed="rId20">
-                      <a:extLst>
-                        <a:ext uri="{28A0092B-C50C-407E-A947-70E740481C1C}">
-                          <a14:useLocalDpi xmlns:a14="http://schemas.microsoft.com/office/drawing/2010/main" val="0"/>
-                        </a:ext>
-                      </a:extLst>
-                    </a:blip>
-                    <a:stretch>
-                      <a:fillRect/>
-                    </a:stretch>
-                  </pic:blipFill>
-                  <pic:spPr>
-                    <a:xfrm>
-                      <a:off x="0" y="0"/>
-                      <a:ext cx="411516" cy="327688"/>
-                    </a:xfrm>
-                    <a:prstGeom prst="rect">
-                      <a:avLst/>
-                    </a:prstGeom>
-                  </pic:spPr>
-                </pic:pic>
-              </a:graphicData>
-            </a:graphic>
-          </wp:inline>
-        </w:drawing>
-      </w:r>
-    </w:p>
-    <w:p>
-      <w:pPr>
-        <w:keepNext/>
-        <w:spacing w:after="240" w:line="360" w:lineRule="auto"/>
-        <w:jc w:val="center"/>
-      </w:pPr>
-      <w:r>
-        <w:t>Fig 5.1</w:t>
-      </w:r>
-    </w:p>
-    <w:p>
-      <w:pPr>
-        <w:keepNext/>
-        <w:spacing w:after="240" w:line="360" w:lineRule="auto"/>
-        <w:jc w:val="center"/>
-      </w:pPr>
-      <w:r>
-        <w:rPr>
-          <w:noProof/>
-        </w:rPr>
-        <w:drawing>
-          <wp:inline distT="0" distB="0" distL="0" distR="0" wp14:anchorId="5AB7B4CF" wp14:editId="24581B60">
-            <wp:extent cx="3010161" cy="2895851"/>
-            <wp:effectExtent l="0" t="0" r="0" b="0"/>
-            <wp:docPr id="2128791208" name="Picture 82"/>
-            <wp:cNvGraphicFramePr/>
-            <a:graphic xmlns:a="http://schemas.openxmlformats.org/drawingml/2006/main">
-              <a:graphicData uri="http://schemas.openxmlformats.org/drawingml/2006/picture">
-                <pic:pic xmlns:pic="http://schemas.openxmlformats.org/drawingml/2006/picture">
-                  <pic:nvPicPr>
-                    <pic:cNvPr id="2128791208" name=""/>
-                    <pic:cNvPicPr/>
-                  </pic:nvPicPr>
-                  <pic:blipFill>
-                    <a:blip r:embed="rId21">
-                      <a:extLst>
-                        <a:ext uri="{28A0092B-C50C-407E-A947-70E740481C1C}">
-                          <a14:useLocalDpi xmlns:a14="http://schemas.microsoft.com/office/drawing/2010/main" val="0"/>
-                        </a:ext>
-                      </a:extLst>
-                    </a:blip>
-                    <a:stretch>
-                      <a:fillRect/>
-                    </a:stretch>
-                  </pic:blipFill>
-                  <pic:spPr>
-                    <a:xfrm>
-                      <a:off x="0" y="0"/>
-                      <a:ext cx="3010161" cy="2895851"/>
-                    </a:xfrm>
-                    <a:prstGeom prst="rect">
-                      <a:avLst/>
-                    </a:prstGeom>
-                  </pic:spPr>
-                </pic:pic>
-              </a:graphicData>
-            </a:graphic>
-          </wp:inline>
-        </w:drawing>
-      </w:r>
-    </w:p>
-    <w:p>
-      <w:pPr>
-        <w:keepNext/>
-        <w:spacing w:after="240" w:line="360" w:lineRule="auto"/>
-        <w:jc w:val="center"/>
-      </w:pPr>
-      <w:r>
-        <w:t>Fig 5.2</w:t>
-      </w:r>
-    </w:p>
-    <w:p>
-      <w:r>
-        <w:br w:type="page"/>
-      </w:r>
-    </w:p>
-    <w:p>
-      <w:pPr>
-        <w:keepNext/>
-        <w:spacing w:after="240" w:line="360" w:lineRule="auto"/>
-        <w:jc w:val="center"/>
-      </w:pPr>
-      <w:r>
-        <w:rPr>
-          <w:noProof/>
-        </w:rPr>
-        <w:lastRenderedPageBreak/>
-        <w:drawing>
-          <wp:inline distT="0" distB="0" distL="0" distR="0" wp14:anchorId="7AEE6585" wp14:editId="6F94C5EA">
-            <wp:extent cx="5685013" cy="7994073"/>
-            <wp:effectExtent l="0" t="0" r="0" b="6985"/>
-            <wp:docPr id="748308655" name="Picture 83"/>
-            <wp:cNvGraphicFramePr/>
-            <a:graphic xmlns:a="http://schemas.openxmlformats.org/drawingml/2006/main">
-              <a:graphicData uri="http://schemas.openxmlformats.org/drawingml/2006/picture">
-                <pic:pic xmlns:pic="http://schemas.openxmlformats.org/drawingml/2006/picture">
-                  <pic:nvPicPr>
-                    <pic:cNvPr id="748308655" name=""/>
-                    <pic:cNvPicPr/>
-                  </pic:nvPicPr>
-                  <pic:blipFill>
-                    <a:blip r:embed="rId19">
-                      <a:extLst>
-                        <a:ext uri="{28A0092B-C50C-407E-A947-70E740481C1C}">
-                          <a14:useLocalDpi xmlns:a14="http://schemas.microsoft.com/office/drawing/2010/main" val="0"/>
-                        </a:ext>
-                      </a:extLst>
-                    </a:blip>
-                    <a:stretch>
-                      <a:fillRect/>
-                    </a:stretch>
-                  </pic:blipFill>
-                  <pic:spPr>
-                    <a:xfrm>
-                      <a:off x="0" y="0"/>
-                      <a:ext cx="5685013" cy="7994073"/>
-                    </a:xfrm>
-                    <a:prstGeom prst="rect">
-                      <a:avLst/>
-                    </a:prstGeom>
-                  </pic:spPr>
-                </pic:pic>
-              </a:graphicData>
-            </a:graphic>
-          </wp:inline>
-        </w:drawing>
-      </w:r>
-    </w:p>
-    <w:p>
-      <w:pPr>
-        <w:keepNext/>
-        <w:spacing w:after="240" w:line="360" w:lineRule="auto"/>
-        <w:jc w:val="center"/>
-      </w:pPr>
-      <w:r>
-        <w:t>Fig 5.3</w:t>
-      </w:r>
-    </w:p>
-    <w:p>
-      <w:r>
-        <w:br w:type="page"/>
-      </w:r>
-    </w:p>
-    <w:p>
-      <w:pPr>
-        <w:keepNext/>
-        <w:spacing w:after="240" w:line="360" w:lineRule="auto"/>
-        <w:jc w:val="center"/>
-      </w:pPr>
-      <w:r>
-        <w:rPr>
-          <w:noProof/>
-        </w:rPr>
-        <w:lastRenderedPageBreak/>
-        <w:drawing>
-          <wp:inline distT="0" distB="0" distL="0" distR="0" wp14:anchorId="7BDD383F" wp14:editId="115A4497">
-            <wp:extent cx="411516" cy="327688"/>
-            <wp:effectExtent l="0" t="0" r="7620" b="0"/>
-            <wp:docPr id="845222301" name="Picture 84"/>
-            <wp:cNvGraphicFramePr/>
-            <a:graphic xmlns:a="http://schemas.openxmlformats.org/drawingml/2006/main">
-              <a:graphicData uri="http://schemas.openxmlformats.org/drawingml/2006/picture">
-                <pic:pic xmlns:pic="http://schemas.openxmlformats.org/drawingml/2006/picture">
-                  <pic:nvPicPr>
-                    <pic:cNvPr id="845222301" name=""/>
-                    <pic:cNvPicPr/>
-                  </pic:nvPicPr>
-                  <pic:blipFill>
-                    <a:blip r:embed="rId20">
-                      <a:extLst>
-                        <a:ext uri="{28A0092B-C50C-407E-A947-70E740481C1C}">
-                          <a14:useLocalDpi xmlns:a14="http://schemas.microsoft.com/office/drawing/2010/main" val="0"/>
-                        </a:ext>
-                      </a:extLst>
-                    </a:blip>
-                    <a:stretch>
-                      <a:fillRect/>
-                    </a:stretch>
-                  </pic:blipFill>
-                  <pic:spPr>
-                    <a:xfrm>
-                      <a:off x="0" y="0"/>
-                      <a:ext cx="411516" cy="327688"/>
-                    </a:xfrm>
-                    <a:prstGeom prst="rect">
-                      <a:avLst/>
-                    </a:prstGeom>
-                  </pic:spPr>
-                </pic:pic>
-              </a:graphicData>
-            </a:graphic>
-          </wp:inline>
-        </w:drawing>
-      </w:r>
-    </w:p>
-    <w:p>
-      <w:pPr>
-        <w:keepNext/>
-        <w:spacing w:after="240" w:line="360" w:lineRule="auto"/>
-        <w:jc w:val="center"/>
-      </w:pPr>
-      <w:r>
-        <w:t>Fig 5.4</w:t>
-      </w:r>
-    </w:p>
-    <w:p>
-      <w:pPr>
-        <w:keepNext/>
-        <w:spacing w:after="240" w:line="360" w:lineRule="auto"/>
-        <w:jc w:val="center"/>
-      </w:pPr>
-      <w:r>
-        <w:rPr>
-          <w:noProof/>
-        </w:rPr>
-        <w:drawing>
-          <wp:inline distT="0" distB="0" distL="0" distR="0" wp14:anchorId="2E48458B" wp14:editId="1FBCDBBD">
-            <wp:extent cx="3010161" cy="2895851"/>
-            <wp:effectExtent l="0" t="0" r="0" b="0"/>
-            <wp:docPr id="31592906" name="Picture 85"/>
-            <wp:cNvGraphicFramePr/>
-            <a:graphic xmlns:a="http://schemas.openxmlformats.org/drawingml/2006/main">
-              <a:graphicData uri="http://schemas.openxmlformats.org/drawingml/2006/picture">
-                <pic:pic xmlns:pic="http://schemas.openxmlformats.org/drawingml/2006/picture">
-                  <pic:nvPicPr>
-                    <pic:cNvPr id="31592906" name=""/>
-                    <pic:cNvPicPr/>
-                  </pic:nvPicPr>
-                  <pic:blipFill>
-                    <a:blip r:embed="rId21">
-                      <a:extLst>
-                        <a:ext uri="{28A0092B-C50C-407E-A947-70E740481C1C}">
-                          <a14:useLocalDpi xmlns:a14="http://schemas.microsoft.com/office/drawing/2010/main" val="0"/>
-                        </a:ext>
-                      </a:extLst>
-                    </a:blip>
-                    <a:stretch>
-                      <a:fillRect/>
-                    </a:stretch>
-                  </pic:blipFill>
-                  <pic:spPr>
-                    <a:xfrm>
-                      <a:off x="0" y="0"/>
-                      <a:ext cx="3010161" cy="2895851"/>
-                    </a:xfrm>
-                    <a:prstGeom prst="rect">
-                      <a:avLst/>
-                    </a:prstGeom>
-                  </pic:spPr>
-                </pic:pic>
-              </a:graphicData>
-            </a:graphic>
-          </wp:inline>
-        </w:drawing>
-      </w:r>
-    </w:p>
-    <w:p>
-      <w:pPr>
-        <w:keepNext/>
-        <w:spacing w:after="240" w:line="360" w:lineRule="auto"/>
-        <w:jc w:val="center"/>
-      </w:pPr>
-      <w:r>
-        <w:t>Fig 5.5</w:t>
-      </w:r>
-    </w:p>
-    <w:p>
-      <w:pPr>
-        <w:keepNext/>
-        <w:spacing w:after="240" w:line="360" w:lineRule="auto"/>
-        <w:jc w:val="center"/>
-      </w:pPr>
+        <w:t>___</w:t>
+      </w:r>
+      <w:bookmarkEnd w:id="48"/>
     </w:p>
     <w:p>
       <w:pPr>
         <w:spacing w:line="360" w:lineRule="auto"/>
         <w:jc w:val="both"/>
         <w:sectPr>
-          <w:headerReference w:type="default" r:id="rId38"/>
-          <w:footerReference w:type="default" r:id="rId39"/>
-          <w:headerReference w:type="first" r:id="rId40"/>
-          <w:footerReference w:type="first" r:id="rId41"/>
+          <w:headerReference w:type="default" r:id="rId35"/>
+          <w:footerReference w:type="default" r:id="rId36"/>
+          <w:headerReference w:type="first" r:id="rId37"/>
+          <w:footerReference w:type="first" r:id="rId38"/>
           <w:pgSz w:w="11906" w:h="16838"/>
           <w:pgMar w:top="964" w:right="964" w:bottom="964" w:left="1191" w:header="708" w:footer="708" w:gutter="0"/>
           <w:cols w:space="708"/>
@@ -4559,39 +2825,21 @@
       </w:pPr>
       <w:bookmarkStart w:id="49" w:name="References"/>
       <w:r>
-        <w:t>[1] Auto-Ref 1</w:t>
-      </w:r>
+        <w:t>___</w:t>
+      </w:r>
+      <w:bookmarkEnd w:id="49"/>
     </w:p>
     <w:p>
       <w:pPr>
         <w:spacing w:line="360" w:lineRule="auto"/>
         <w:jc w:val="both"/>
       </w:pPr>
-      <w:r>
-        <w:t>[2] Auto-Ref 2</w:t>
-      </w:r>
-    </w:p>
-    <w:p>
-      <w:pPr>
-        <w:spacing w:line="360" w:lineRule="auto"/>
-        <w:jc w:val="both"/>
-      </w:pPr>
-      <w:r>
-        <w:t>[3] Auto-Ref 3</w:t>
-      </w:r>
-      <w:bookmarkEnd w:id="49"/>
-    </w:p>
-    <w:p>
-      <w:pPr>
-        <w:spacing w:line="360" w:lineRule="auto"/>
-        <w:jc w:val="both"/>
-      </w:pPr>
     </w:p>
     <w:sectPr>
-      <w:headerReference w:type="default" r:id="rId42"/>
-      <w:footerReference w:type="default" r:id="rId43"/>
-      <w:headerReference w:type="first" r:id="rId44"/>
-      <w:footerReference w:type="first" r:id="rId45"/>
+      <w:headerReference w:type="default" r:id="rId39"/>
+      <w:footerReference w:type="default" r:id="rId40"/>
+      <w:headerReference w:type="first" r:id="rId41"/>
+      <w:footerReference w:type="first" r:id="rId42"/>
       <w:pgSz w:w="11906" w:h="16838"/>
       <w:pgMar w:top="964" w:right="964" w:bottom="964" w:left="1191" w:header="708" w:footer="708" w:gutter="0"/>
       <w:cols w:space="708"/>
@@ -4711,9 +2959,6 @@
             <w:pStyle w:val="Footer"/>
             <w:jc w:val="center"/>
           </w:pPr>
-          <w:r>
-            <w:t>Auto-Text for Year</w:t>
-          </w:r>
         </w:p>
       </w:tc>
       <w:tc>
@@ -4807,9 +3052,6 @@
             <w:pStyle w:val="Footer"/>
             <w:jc w:val="center"/>
           </w:pPr>
-          <w:r>
-            <w:t>Auto-Text for Year</w:t>
-          </w:r>
         </w:p>
       </w:tc>
       <w:tc>
@@ -4903,9 +3145,6 @@
             <w:pStyle w:val="Footer"/>
             <w:jc w:val="center"/>
           </w:pPr>
-          <w:r>
-            <w:t>Auto-Text for Year</w:t>
-          </w:r>
         </w:p>
       </w:tc>
       <w:tc>
@@ -4999,9 +3238,6 @@
             <w:pStyle w:val="Footer"/>
             <w:jc w:val="center"/>
           </w:pPr>
-          <w:r>
-            <w:t>Auto-Text for Year</w:t>
-          </w:r>
         </w:p>
       </w:tc>
       <w:tc>
@@ -5106,7 +3342,7 @@
         <w:rStyle w:val="PageNumber"/>
         <w:noProof/>
       </w:rPr>
-      <w:t>ii</w:t>
+      <w:t>2</w:t>
     </w:r>
     <w:r>
       <w:rPr>
@@ -5115,64 +3351,6 @@
       <w:fldChar w:fldCharType="end"/>
     </w:r>
   </w:p>
-  <w:tbl>
-    <w:tblPr>
-      <w:tblW w:w="5000" w:type="pct"/>
-      <w:tblLayout w:type="fixed"/>
-      <w:tblLook w:val="0000" w:firstRow="0" w:lastRow="0" w:firstColumn="0" w:lastColumn="0" w:noHBand="0" w:noVBand="0"/>
-    </w:tblPr>
-    <w:tblGrid>
-      <w:gridCol w:w="3250"/>
-      <w:gridCol w:w="3250"/>
-      <w:gridCol w:w="3251"/>
-    </w:tblGrid>
-    <w:tr>
-      <w:tblPrEx>
-        <w:tblCellMar>
-          <w:top w:w="0" w:type="dxa"/>
-          <w:bottom w:w="0" w:type="dxa"/>
-        </w:tblCellMar>
-      </w:tblPrEx>
-      <w:tc>
-        <w:tcPr>
-          <w:tcW w:w="3250" w:type="dxa"/>
-        </w:tcPr>
-        <w:p>
-          <w:pPr>
-            <w:pStyle w:val="Footer"/>
-          </w:pPr>
-          <w:r>
-            <w:t>Dept. of CSE, BNMIT</w:t>
-          </w:r>
-        </w:p>
-      </w:tc>
-      <w:tc>
-        <w:tcPr>
-          <w:tcW w:w="3250" w:type="dxa"/>
-        </w:tcPr>
-        <w:p>
-          <w:pPr>
-            <w:pStyle w:val="Footer"/>
-            <w:jc w:val="center"/>
-          </w:pPr>
-          <w:r>
-            <w:t>Auto-Text for Year</w:t>
-          </w:r>
-        </w:p>
-      </w:tc>
-      <w:tc>
-        <w:tcPr>
-          <w:tcW w:w="3251" w:type="dxa"/>
-        </w:tcPr>
-        <w:p>
-          <w:pPr>
-            <w:pStyle w:val="Footer"/>
-            <w:jc w:val="right"/>
-          </w:pPr>
-        </w:p>
-      </w:tc>
-    </w:tr>
-  </w:tbl>
   <w:p>
     <w:pPr>
       <w:pStyle w:val="Footer"/>
@@ -5233,9 +3411,6 @@
             <w:pStyle w:val="Footer"/>
             <w:jc w:val="center"/>
           </w:pPr>
-          <w:r>
-            <w:t>Auto-Text for Year</w:t>
-          </w:r>
         </w:p>
       </w:tc>
       <w:tc>
@@ -5329,9 +3504,6 @@
             <w:pStyle w:val="Footer"/>
             <w:jc w:val="center"/>
           </w:pPr>
-          <w:r>
-            <w:t>Auto-Text for Year</w:t>
-          </w:r>
         </w:p>
       </w:tc>
       <w:tc>
@@ -5424,12 +3596,9 @@
     <w:pPr>
       <w:pStyle w:val="Header"/>
     </w:pPr>
-    <w:r>
-      <w:t xml:space="preserve">Auto-Text for </w:t>
-    </w:r>
     <w:proofErr w:type="spellStart"/>
     <w:r>
-      <w:t>ProjectTitle</w:t>
+      <w:t>sdsd</w:t>
     </w:r>
     <w:proofErr w:type="spellEnd"/>
   </w:p>
@@ -5452,12 +3621,9 @@
     <w:pPr>
       <w:pStyle w:val="Header"/>
     </w:pPr>
-    <w:r>
-      <w:t xml:space="preserve">Auto-Text for </w:t>
-    </w:r>
     <w:proofErr w:type="spellStart"/>
     <w:r>
-      <w:t>ProjectTitle</w:t>
+      <w:t>sdsd</w:t>
     </w:r>
     <w:proofErr w:type="spellEnd"/>
   </w:p>
@@ -5480,12 +3646,9 @@
     <w:pPr>
       <w:pStyle w:val="Header"/>
     </w:pPr>
-    <w:r>
-      <w:t xml:space="preserve">Auto-Text for </w:t>
-    </w:r>
     <w:proofErr w:type="spellStart"/>
     <w:r>
-      <w:t>ProjectTitle</w:t>
+      <w:t>sdsd</w:t>
     </w:r>
     <w:proofErr w:type="spellEnd"/>
   </w:p>
@@ -5508,12 +3671,9 @@
     <w:pPr>
       <w:pStyle w:val="Header"/>
     </w:pPr>
-    <w:r>
-      <w:t xml:space="preserve">Auto-Text for </w:t>
-    </w:r>
     <w:proofErr w:type="spellStart"/>
     <w:r>
-      <w:t>ProjectTitle</w:t>
+      <w:t>sdsd</w:t>
     </w:r>
     <w:proofErr w:type="spellEnd"/>
   </w:p>
@@ -5556,14 +3716,6 @@
     <w:pPr>
       <w:pStyle w:val="Header"/>
     </w:pPr>
-    <w:r>
-      <w:t xml:space="preserve">Auto-Text for </w:t>
-    </w:r>
-    <w:proofErr w:type="spellStart"/>
-    <w:r>
-      <w:t>ProjectTitle</w:t>
-    </w:r>
-    <w:proofErr w:type="spellEnd"/>
   </w:p>
 </w:hdr>
 </file>
@@ -5584,12 +3736,9 @@
     <w:pPr>
       <w:pStyle w:val="Header"/>
     </w:pPr>
-    <w:r>
-      <w:t xml:space="preserve">Auto-Text for </w:t>
-    </w:r>
     <w:proofErr w:type="spellStart"/>
     <w:r>
-      <w:t>ProjectTitle</w:t>
+      <w:t>sdsd</w:t>
     </w:r>
     <w:proofErr w:type="spellEnd"/>
   </w:p>
@@ -5612,12 +3761,9 @@
     <w:pPr>
       <w:pStyle w:val="Header"/>
     </w:pPr>
-    <w:r>
-      <w:t xml:space="preserve">Auto-Text for </w:t>
-    </w:r>
     <w:proofErr w:type="spellStart"/>
     <w:r>
-      <w:t>ProjectTitle</w:t>
+      <w:t>sdsd</w:t>
     </w:r>
     <w:proofErr w:type="spellEnd"/>
   </w:p>
@@ -6045,7 +4191,7 @@
     <w:link w:val="Heading1Char"/>
     <w:uiPriority w:val="9"/>
     <w:qFormat/>
-    <w:rsid w:val="00FA69FD"/>
+    <w:rsid w:val="00514890"/>
     <w:pPr>
       <w:keepNext/>
       <w:keepLines/>
@@ -6068,7 +4214,7 @@
     <w:semiHidden/>
     <w:unhideWhenUsed/>
     <w:qFormat/>
-    <w:rsid w:val="00FA69FD"/>
+    <w:rsid w:val="00514890"/>
     <w:pPr>
       <w:keepNext/>
       <w:keepLines/>
@@ -6091,7 +4237,7 @@
     <w:semiHidden/>
     <w:unhideWhenUsed/>
     <w:qFormat/>
-    <w:rsid w:val="00FA69FD"/>
+    <w:rsid w:val="00514890"/>
     <w:pPr>
       <w:keepNext/>
       <w:keepLines/>
@@ -6114,7 +4260,7 @@
     <w:semiHidden/>
     <w:unhideWhenUsed/>
     <w:qFormat/>
-    <w:rsid w:val="00FA69FD"/>
+    <w:rsid w:val="00514890"/>
     <w:pPr>
       <w:keepNext/>
       <w:keepLines/>
@@ -6137,7 +4283,7 @@
     <w:semiHidden/>
     <w:unhideWhenUsed/>
     <w:qFormat/>
-    <w:rsid w:val="00FA69FD"/>
+    <w:rsid w:val="00514890"/>
     <w:pPr>
       <w:keepNext/>
       <w:keepLines/>
@@ -6158,7 +4304,7 @@
     <w:semiHidden/>
     <w:unhideWhenUsed/>
     <w:qFormat/>
-    <w:rsid w:val="00FA69FD"/>
+    <w:rsid w:val="00514890"/>
     <w:pPr>
       <w:keepNext/>
       <w:keepLines/>
@@ -6181,7 +4327,7 @@
     <w:semiHidden/>
     <w:unhideWhenUsed/>
     <w:qFormat/>
-    <w:rsid w:val="00FA69FD"/>
+    <w:rsid w:val="00514890"/>
     <w:pPr>
       <w:keepNext/>
       <w:keepLines/>
@@ -6202,7 +4348,7 @@
     <w:semiHidden/>
     <w:unhideWhenUsed/>
     <w:qFormat/>
-    <w:rsid w:val="00FA69FD"/>
+    <w:rsid w:val="00514890"/>
     <w:pPr>
       <w:keepNext/>
       <w:keepLines/>
@@ -6225,7 +4371,7 @@
     <w:semiHidden/>
     <w:unhideWhenUsed/>
     <w:qFormat/>
-    <w:rsid w:val="00FA69FD"/>
+    <w:rsid w:val="00514890"/>
     <w:pPr>
       <w:keepNext/>
       <w:keepLines/>
@@ -6269,7 +4415,7 @@
     <w:basedOn w:val="DefaultParagraphFont"/>
     <w:link w:val="Heading1"/>
     <w:uiPriority w:val="9"/>
-    <w:rsid w:val="00FA69FD"/>
+    <w:rsid w:val="00514890"/>
     <w:rPr>
       <w:rFonts w:asciiTheme="majorHAnsi" w:eastAsiaTheme="majorEastAsia" w:hAnsiTheme="majorHAnsi" w:cstheme="majorBidi"/>
       <w:color w:val="0F4761" w:themeColor="accent1" w:themeShade="BF"/>
@@ -6283,7 +4429,7 @@
     <w:link w:val="Heading2"/>
     <w:uiPriority w:val="9"/>
     <w:semiHidden/>
-    <w:rsid w:val="00FA69FD"/>
+    <w:rsid w:val="00514890"/>
     <w:rPr>
       <w:rFonts w:asciiTheme="majorHAnsi" w:eastAsiaTheme="majorEastAsia" w:hAnsiTheme="majorHAnsi" w:cstheme="majorBidi"/>
       <w:color w:val="0F4761" w:themeColor="accent1" w:themeShade="BF"/>
@@ -6297,7 +4443,7 @@
     <w:link w:val="Heading3"/>
     <w:uiPriority w:val="9"/>
     <w:semiHidden/>
-    <w:rsid w:val="00FA69FD"/>
+    <w:rsid w:val="00514890"/>
     <w:rPr>
       <w:rFonts w:eastAsiaTheme="majorEastAsia" w:cstheme="majorBidi"/>
       <w:color w:val="0F4761" w:themeColor="accent1" w:themeShade="BF"/>
@@ -6311,7 +4457,7 @@
     <w:link w:val="Heading4"/>
     <w:uiPriority w:val="9"/>
     <w:semiHidden/>
-    <w:rsid w:val="00FA69FD"/>
+    <w:rsid w:val="00514890"/>
     <w:rPr>
       <w:rFonts w:eastAsiaTheme="majorEastAsia" w:cstheme="majorBidi"/>
       <w:i/>
@@ -6325,7 +4471,7 @@
     <w:link w:val="Heading5"/>
     <w:uiPriority w:val="9"/>
     <w:semiHidden/>
-    <w:rsid w:val="00FA69FD"/>
+    <w:rsid w:val="00514890"/>
     <w:rPr>
       <w:rFonts w:eastAsiaTheme="majorEastAsia" w:cstheme="majorBidi"/>
       <w:color w:val="0F4761" w:themeColor="accent1" w:themeShade="BF"/>
@@ -6337,7 +4483,7 @@
     <w:link w:val="Heading6"/>
     <w:uiPriority w:val="9"/>
     <w:semiHidden/>
-    <w:rsid w:val="00FA69FD"/>
+    <w:rsid w:val="00514890"/>
     <w:rPr>
       <w:rFonts w:eastAsiaTheme="majorEastAsia" w:cstheme="majorBidi"/>
       <w:i/>
@@ -6351,7 +4497,7 @@
     <w:link w:val="Heading7"/>
     <w:uiPriority w:val="9"/>
     <w:semiHidden/>
-    <w:rsid w:val="00FA69FD"/>
+    <w:rsid w:val="00514890"/>
     <w:rPr>
       <w:rFonts w:eastAsiaTheme="majorEastAsia" w:cstheme="majorBidi"/>
       <w:color w:val="595959" w:themeColor="text1" w:themeTint="A6"/>
@@ -6363,7 +4509,7 @@
     <w:link w:val="Heading8"/>
     <w:uiPriority w:val="9"/>
     <w:semiHidden/>
-    <w:rsid w:val="00FA69FD"/>
+    <w:rsid w:val="00514890"/>
     <w:rPr>
       <w:rFonts w:eastAsiaTheme="majorEastAsia" w:cstheme="majorBidi"/>
       <w:i/>
@@ -6377,7 +4523,7 @@
     <w:link w:val="Heading9"/>
     <w:uiPriority w:val="9"/>
     <w:semiHidden/>
-    <w:rsid w:val="00FA69FD"/>
+    <w:rsid w:val="00514890"/>
     <w:rPr>
       <w:rFonts w:eastAsiaTheme="majorEastAsia" w:cstheme="majorBidi"/>
       <w:color w:val="272727" w:themeColor="text1" w:themeTint="D8"/>
@@ -6390,7 +4536,7 @@
     <w:link w:val="TitleChar"/>
     <w:uiPriority w:val="10"/>
     <w:qFormat/>
-    <w:rsid w:val="00FA69FD"/>
+    <w:rsid w:val="00514890"/>
     <w:pPr>
       <w:spacing w:after="80" w:line="240" w:lineRule="auto"/>
       <w:contextualSpacing/>
@@ -6408,7 +4554,7 @@
     <w:basedOn w:val="DefaultParagraphFont"/>
     <w:link w:val="Title"/>
     <w:uiPriority w:val="10"/>
-    <w:rsid w:val="00FA69FD"/>
+    <w:rsid w:val="00514890"/>
     <w:rPr>
       <w:rFonts w:asciiTheme="majorHAnsi" w:eastAsiaTheme="majorEastAsia" w:hAnsiTheme="majorHAnsi" w:cstheme="majorBidi"/>
       <w:spacing w:val="-10"/>
@@ -6424,7 +4570,7 @@
     <w:link w:val="SubtitleChar"/>
     <w:uiPriority w:val="11"/>
     <w:qFormat/>
-    <w:rsid w:val="00FA69FD"/>
+    <w:rsid w:val="00514890"/>
     <w:pPr>
       <w:numPr>
         <w:ilvl w:val="1"/>
@@ -6443,7 +4589,7 @@
     <w:basedOn w:val="DefaultParagraphFont"/>
     <w:link w:val="Subtitle"/>
     <w:uiPriority w:val="11"/>
-    <w:rsid w:val="00FA69FD"/>
+    <w:rsid w:val="00514890"/>
     <w:rPr>
       <w:rFonts w:eastAsiaTheme="majorEastAsia" w:cstheme="majorBidi"/>
       <w:color w:val="595959" w:themeColor="text1" w:themeTint="A6"/>
@@ -6459,7 +4605,7 @@
     <w:link w:val="QuoteChar"/>
     <w:uiPriority w:val="29"/>
     <w:qFormat/>
-    <w:rsid w:val="00FA69FD"/>
+    <w:rsid w:val="00514890"/>
     <w:pPr>
       <w:spacing w:before="160"/>
       <w:jc w:val="center"/>
@@ -6475,7 +4621,7 @@
     <w:basedOn w:val="DefaultParagraphFont"/>
     <w:link w:val="Quote"/>
     <w:uiPriority w:val="29"/>
-    <w:rsid w:val="00FA69FD"/>
+    <w:rsid w:val="00514890"/>
     <w:rPr>
       <w:i/>
       <w:iCs/>
@@ -6487,7 +4633,7 @@
     <w:basedOn w:val="Normal"/>
     <w:uiPriority w:val="34"/>
     <w:qFormat/>
-    <w:rsid w:val="00FA69FD"/>
+    <w:rsid w:val="00514890"/>
     <w:pPr>
       <w:ind w:left="720"/>
       <w:contextualSpacing/>
@@ -6498,7 +4644,7 @@
     <w:basedOn w:val="DefaultParagraphFont"/>
     <w:uiPriority w:val="21"/>
     <w:qFormat/>
-    <w:rsid w:val="00FA69FD"/>
+    <w:rsid w:val="00514890"/>
     <w:rPr>
       <w:i/>
       <w:iCs/>
@@ -6512,7 +4658,7 @@
     <w:link w:val="IntenseQuoteChar"/>
     <w:uiPriority w:val="30"/>
     <w:qFormat/>
-    <w:rsid w:val="00FA69FD"/>
+    <w:rsid w:val="00514890"/>
     <w:pPr>
       <w:pBdr>
         <w:top w:val="single" w:sz="4" w:space="10" w:color="0F4761" w:themeColor="accent1" w:themeShade="BF"/>
@@ -6533,7 +4679,7 @@
     <w:basedOn w:val="DefaultParagraphFont"/>
     <w:link w:val="IntenseQuote"/>
     <w:uiPriority w:val="30"/>
-    <w:rsid w:val="00FA69FD"/>
+    <w:rsid w:val="00514890"/>
     <w:rPr>
       <w:i/>
       <w:iCs/>
@@ -6545,7 +4691,7 @@
     <w:basedOn w:val="DefaultParagraphFont"/>
     <w:uiPriority w:val="32"/>
     <w:qFormat/>
-    <w:rsid w:val="00FA69FD"/>
+    <w:rsid w:val="00514890"/>
     <w:rPr>
       <w:b/>
       <w:bCs/>
@@ -6558,7 +4704,7 @@
     <w:name w:val="Table Grid"/>
     <w:basedOn w:val="TableNormal"/>
     <w:uiPriority w:val="39"/>
-    <w:rsid w:val="00FA69FD"/>
+    <w:rsid w:val="00514890"/>
     <w:pPr>
       <w:spacing w:after="0" w:line="240" w:lineRule="auto"/>
     </w:pPr>
@@ -6579,7 +4725,7 @@
     <w:link w:val="HeaderChar"/>
     <w:uiPriority w:val="99"/>
     <w:unhideWhenUsed/>
-    <w:rsid w:val="00FA69FD"/>
+    <w:rsid w:val="00514890"/>
     <w:pPr>
       <w:tabs>
         <w:tab w:val="center" w:pos="4513"/>
@@ -6593,7 +4739,7 @@
     <w:basedOn w:val="DefaultParagraphFont"/>
     <w:link w:val="Header"/>
     <w:uiPriority w:val="99"/>
-    <w:rsid w:val="00FA69FD"/>
+    <w:rsid w:val="00514890"/>
     <w:rPr>
       <w:rFonts w:ascii="Times New Roman" w:hAnsi="Times New Roman" w:cs="Times New Roman"/>
     </w:rPr>
@@ -6604,7 +4750,7 @@
     <w:link w:val="FooterChar"/>
     <w:uiPriority w:val="99"/>
     <w:unhideWhenUsed/>
-    <w:rsid w:val="00FA69FD"/>
+    <w:rsid w:val="00514890"/>
     <w:pPr>
       <w:tabs>
         <w:tab w:val="center" w:pos="4513"/>
@@ -6618,7 +4764,7 @@
     <w:basedOn w:val="DefaultParagraphFont"/>
     <w:link w:val="Footer"/>
     <w:uiPriority w:val="99"/>
-    <w:rsid w:val="00FA69FD"/>
+    <w:rsid w:val="00514890"/>
     <w:rPr>
       <w:rFonts w:ascii="Times New Roman" w:hAnsi="Times New Roman" w:cs="Times New Roman"/>
     </w:rPr>
@@ -6629,7 +4775,7 @@
     <w:uiPriority w:val="99"/>
     <w:semiHidden/>
     <w:unhideWhenUsed/>
-    <w:rsid w:val="00FA69FD"/>
+    <w:rsid w:val="00514890"/>
   </w:style>
 </w:styles>
 </file>

</xml_diff>